<commit_message>
Add 4th year Comp sci undergrad transcript and fix name in Resume
</commit_message>
<xml_diff>
--- a/HoangMinhLe_Resume.docx
+++ b/HoangMinhLe_Resume.docx
@@ -1,6 +1,6 @@
 
 <file path=word/document.xml><?xml version="1.0" encoding="utf-8"?>
-<w:document xmlns:wpc="http://schemas.microsoft.com/office/word/2010/wordprocessingCanvas" xmlns:mc="http://schemas.openxmlformats.org/markup-compatibility/2006" xmlns:o="urn:schemas-microsoft-com:office:office" xmlns:r="http://schemas.openxmlformats.org/officeDocument/2006/relationships" xmlns:m="http://schemas.openxmlformats.org/officeDocument/2006/math" xmlns:v="urn:schemas-microsoft-com:vml" xmlns:wp14="http://schemas.microsoft.com/office/word/2010/wordprocessingDrawing" xmlns:wp="http://schemas.openxmlformats.org/drawingml/2006/wordprocessingDrawing" xmlns:w10="urn:schemas-microsoft-com:office:word" xmlns:w="http://schemas.openxmlformats.org/wordprocessingml/2006/main" xmlns:w14="http://schemas.microsoft.com/office/word/2010/wordml" xmlns:wpg="http://schemas.microsoft.com/office/word/2010/wordprocessingGroup" xmlns:wpi="http://schemas.microsoft.com/office/word/2010/wordprocessingInk" xmlns:wne="http://schemas.microsoft.com/office/word/2006/wordml" xmlns:wps="http://schemas.microsoft.com/office/word/2010/wordprocessingShape" mc:Ignorable="w14 wp14">
+<w:document xmlns:wpc="http://schemas.microsoft.com/office/word/2010/wordprocessingCanvas" xmlns:mc="http://schemas.openxmlformats.org/markup-compatibility/2006" xmlns:o="urn:schemas-microsoft-com:office:office" xmlns:r="http://schemas.openxmlformats.org/officeDocument/2006/relationships" xmlns:m="http://schemas.openxmlformats.org/officeDocument/2006/math" xmlns:v="urn:schemas-microsoft-com:vml" xmlns:wp14="http://schemas.microsoft.com/office/word/2010/wordprocessingDrawing" xmlns:wp="http://schemas.openxmlformats.org/drawingml/2006/wordprocessingDrawing" xmlns:w10="urn:schemas-microsoft-com:office:word" xmlns:w="http://schemas.openxmlformats.org/wordprocessingml/2006/main" xmlns:w14="http://schemas.microsoft.com/office/word/2010/wordml" xmlns:w15="http://schemas.microsoft.com/office/word/2012/wordml" xmlns:wpg="http://schemas.microsoft.com/office/word/2010/wordprocessingGroup" xmlns:wpi="http://schemas.microsoft.com/office/word/2010/wordprocessingInk" xmlns:wne="http://schemas.microsoft.com/office/word/2006/wordml" xmlns:wps="http://schemas.microsoft.com/office/word/2010/wordprocessingShape" mc:Ignorable="w14 w15 wp14">
   <w:body>
     <w:p>
       <w:pPr>
@@ -22,7 +22,7 @@
           <w:sz w:val="40"/>
           <w:szCs w:val="24"/>
         </w:rPr>
-        <w:t>MINH LE HOANG</w:t>
+        <w:t xml:space="preserve">HOANG </w:t>
       </w:r>
       <w:r>
         <w:rPr>
@@ -32,7 +32,7 @@
           <w:sz w:val="40"/>
           <w:szCs w:val="24"/>
         </w:rPr>
-        <w:t xml:space="preserve"> </w:t>
+        <w:t>MINH LE</w:t>
       </w:r>
     </w:p>
     <w:p>
@@ -48,7 +48,7 @@
           <w:u w:val="single"/>
         </w:rPr>
       </w:pPr>
-      <w:hyperlink r:id="rId9" w:history="1">
+      <w:hyperlink r:id="rId8" w:history="1">
         <w:r>
           <w:rPr>
             <w:rStyle w:val="Hyperlink"/>
@@ -65,7 +65,7 @@
         </w:rPr>
         <w:t xml:space="preserve"> ● </w:t>
       </w:r>
-      <w:hyperlink r:id="rId10" w:history="1">
+      <w:hyperlink r:id="rId9" w:history="1">
         <w:r>
           <w:rPr>
             <w:rStyle w:val="Hyperlink"/>
@@ -98,7 +98,6 @@
           <w:rFonts w:cs="Arial"/>
           <w:noProof/>
           <w:sz w:val="28"/>
-          <w:lang w:val="en-CA" w:eastAsia="en-CA"/>
         </w:rPr>
         <w:drawing>
           <wp:anchor distT="0" distB="0" distL="114300" distR="114300" simplePos="0" relativeHeight="251658752" behindDoc="0" locked="0" layoutInCell="1" allowOverlap="1" wp14:anchorId="199FF744" wp14:editId="717291C9">
@@ -126,7 +125,7 @@
                     </pic:cNvPicPr>
                   </pic:nvPicPr>
                   <pic:blipFill>
-                    <a:blip r:embed="rId11">
+                    <a:blip r:embed="rId10">
                       <a:extLst>
                         <a:ext uri="{28A0092B-C50C-407E-A947-70E740481C1C}">
                           <a14:useLocalDpi xmlns:a14="http://schemas.microsoft.com/office/drawing/2010/main" val="0"/>
@@ -212,7 +211,7 @@
         </w:rPr>
         <w:t>for Review Board project (</w:t>
       </w:r>
-      <w:hyperlink r:id="rId12" w:history="1">
+      <w:hyperlink r:id="rId11" w:history="1">
         <w:r>
           <w:rPr>
             <w:rStyle w:val="Hyperlink"/>
@@ -365,16 +364,7 @@
           <w:rFonts w:eastAsia="Times New Roman" w:cs="Arial"/>
           <w:color w:val="000000"/>
         </w:rPr>
-        <w:t>minimize development effort, improve security and e</w:t>
-      </w:r>
-      <w:bookmarkStart w:id="0" w:name="_GoBack"/>
-      <w:bookmarkEnd w:id="0"/>
-      <w:r>
-        <w:rPr>
-          <w:rFonts w:eastAsia="Times New Roman" w:cs="Arial"/>
-          <w:color w:val="000000"/>
-        </w:rPr>
-        <w:t>nhance user experience.</w:t>
+        <w:t>minimize development effort, improve security and enhance user experience.</w:t>
       </w:r>
     </w:p>
     <w:p>
@@ -454,7 +444,6 @@
           <w:rFonts w:cs="Arial"/>
           <w:noProof/>
           <w:sz w:val="26"/>
-          <w:lang w:val="en-CA" w:eastAsia="en-CA"/>
         </w:rPr>
         <w:drawing>
           <wp:anchor distT="0" distB="0" distL="114300" distR="114300" simplePos="0" relativeHeight="251664896" behindDoc="0" locked="0" layoutInCell="1" allowOverlap="1" wp14:anchorId="34FA5463" wp14:editId="4B09F432">
@@ -482,7 +471,7 @@
                     </pic:cNvPicPr>
                   </pic:nvPicPr>
                   <pic:blipFill>
-                    <a:blip r:embed="rId13" cstate="print">
+                    <a:blip r:embed="rId12" cstate="print">
                       <a:extLst>
                         <a:ext uri="{28A0092B-C50C-407E-A947-70E740481C1C}">
                           <a14:useLocalDpi xmlns:a14="http://schemas.microsoft.com/office/drawing/2010/main" val="0"/>
@@ -547,7 +536,7 @@
         </w:rPr>
         <w:t xml:space="preserve"> for Beehive project (</w:t>
       </w:r>
-      <w:hyperlink r:id="rId14" w:history="1">
+      <w:hyperlink r:id="rId13" w:history="1">
         <w:r>
           <w:rPr>
             <w:rStyle w:val="Hyperlink"/>
@@ -721,7 +710,6 @@
           <w:b/>
           <w:noProof/>
           <w:sz w:val="26"/>
-          <w:lang w:val="en-CA" w:eastAsia="en-CA"/>
         </w:rPr>
         <w:drawing>
           <wp:anchor distT="0" distB="0" distL="114300" distR="114300" simplePos="0" relativeHeight="251667968" behindDoc="0" locked="0" layoutInCell="1" allowOverlap="1" wp14:anchorId="150F8808" wp14:editId="44EDB304">
@@ -749,7 +737,7 @@
                     </pic:cNvPicPr>
                   </pic:nvPicPr>
                   <pic:blipFill>
-                    <a:blip r:embed="rId15">
+                    <a:blip r:embed="rId14">
                       <a:extLst>
                         <a:ext uri="{28A0092B-C50C-407E-A947-70E740481C1C}">
                           <a14:useLocalDpi xmlns:a14="http://schemas.microsoft.com/office/drawing/2010/main" val="0"/>
@@ -1279,7 +1267,6 @@
           <w:rFonts w:cs="Arial"/>
           <w:noProof/>
           <w:sz w:val="26"/>
-          <w:lang w:val="en-CA" w:eastAsia="en-CA"/>
         </w:rPr>
         <w:drawing>
           <wp:anchor distT="0" distB="0" distL="114300" distR="114300" simplePos="0" relativeHeight="251661824" behindDoc="0" locked="0" layoutInCell="1" allowOverlap="1" wp14:anchorId="150F880A" wp14:editId="6DF986E1">
@@ -1307,7 +1294,7 @@
                     </pic:cNvPicPr>
                   </pic:nvPicPr>
                   <pic:blipFill>
-                    <a:blip r:embed="rId16" cstate="print">
+                    <a:blip r:embed="rId15" cstate="print">
                       <a:extLst>
                         <a:ext uri="{28A0092B-C50C-407E-A947-70E740481C1C}">
                           <a14:useLocalDpi xmlns:a14="http://schemas.microsoft.com/office/drawing/2010/main" val="0"/>
@@ -1564,7 +1551,6 @@
           <w:rFonts w:cs="Arial"/>
           <w:noProof/>
           <w:sz w:val="26"/>
-          <w:lang w:val="en-CA" w:eastAsia="en-CA"/>
         </w:rPr>
         <w:drawing>
           <wp:anchor distT="0" distB="0" distL="114300" distR="114300" simplePos="0" relativeHeight="251649536" behindDoc="0" locked="0" layoutInCell="1" allowOverlap="1" wp14:anchorId="150F880C" wp14:editId="18B84B32">
@@ -1592,7 +1578,7 @@
                     </pic:cNvPicPr>
                   </pic:nvPicPr>
                   <pic:blipFill>
-                    <a:blip r:embed="rId13" cstate="print">
+                    <a:blip r:embed="rId12" cstate="print">
                       <a:extLst>
                         <a:ext uri="{28A0092B-C50C-407E-A947-70E740481C1C}">
                           <a14:useLocalDpi xmlns:a14="http://schemas.microsoft.com/office/drawing/2010/main" val="0"/>
@@ -1836,7 +1822,6 @@
         <w:rPr>
           <w:rFonts w:cs="Arial"/>
           <w:noProof/>
-          <w:lang w:val="en-CA" w:eastAsia="en-CA"/>
         </w:rPr>
         <w:drawing>
           <wp:anchor distT="0" distB="0" distL="114300" distR="114300" simplePos="0" relativeHeight="251652608" behindDoc="0" locked="0" layoutInCell="1" allowOverlap="1" wp14:anchorId="150F880E" wp14:editId="71296E8A">
@@ -1864,7 +1849,7 @@
                     </pic:cNvPicPr>
                   </pic:nvPicPr>
                   <pic:blipFill>
-                    <a:blip r:embed="rId17" cstate="print">
+                    <a:blip r:embed="rId16" cstate="print">
                       <a:extLst>
                         <a:ext uri="{28A0092B-C50C-407E-A947-70E740481C1C}">
                           <a14:useLocalDpi xmlns:a14="http://schemas.microsoft.com/office/drawing/2010/main" val="0"/>
@@ -2168,7 +2153,6 @@
         <w:rPr>
           <w:rFonts w:cs="Arial"/>
           <w:noProof/>
-          <w:lang w:val="en-CA" w:eastAsia="en-CA"/>
         </w:rPr>
         <w:drawing>
           <wp:anchor distT="0" distB="0" distL="114300" distR="114300" simplePos="0" relativeHeight="251655680" behindDoc="0" locked="0" layoutInCell="1" allowOverlap="1" wp14:anchorId="150F8848" wp14:editId="5D8298DF">
@@ -2196,7 +2180,7 @@
                     </pic:cNvPicPr>
                   </pic:nvPicPr>
                   <pic:blipFill>
-                    <a:blip r:embed="rId13" cstate="print">
+                    <a:blip r:embed="rId12" cstate="print">
                       <a:extLst>
                         <a:ext uri="{28A0092B-C50C-407E-A947-70E740481C1C}">
                           <a14:useLocalDpi xmlns:a14="http://schemas.microsoft.com/office/drawing/2010/main" val="0"/>
@@ -2401,9 +2385,11 @@
         </w:rPr>
         <w:t xml:space="preserve"> 4.0</w:t>
       </w:r>
+      <w:bookmarkStart w:id="0" w:name="_GoBack"/>
+      <w:bookmarkEnd w:id="0"/>
     </w:p>
     <w:sectPr>
-      <w:headerReference w:type="default" r:id="rId18"/>
+      <w:headerReference w:type="default" r:id="rId17"/>
       <w:pgSz w:w="12240" w:h="15840"/>
       <w:pgMar w:top="360" w:right="720" w:bottom="270" w:left="720" w:header="720" w:footer="720" w:gutter="0"/>
       <w:cols w:space="720"/>
@@ -2415,7 +2401,7 @@
 </file>
 
 <file path=word/endnotes.xml><?xml version="1.0" encoding="utf-8"?>
-<w:endnotes xmlns:wpc="http://schemas.microsoft.com/office/word/2010/wordprocessingCanvas" xmlns:mc="http://schemas.openxmlformats.org/markup-compatibility/2006" xmlns:o="urn:schemas-microsoft-com:office:office" xmlns:r="http://schemas.openxmlformats.org/officeDocument/2006/relationships" xmlns:m="http://schemas.openxmlformats.org/officeDocument/2006/math" xmlns:v="urn:schemas-microsoft-com:vml" xmlns:wp14="http://schemas.microsoft.com/office/word/2010/wordprocessingDrawing" xmlns:wp="http://schemas.openxmlformats.org/drawingml/2006/wordprocessingDrawing" xmlns:w10="urn:schemas-microsoft-com:office:word" xmlns:w="http://schemas.openxmlformats.org/wordprocessingml/2006/main" xmlns:w14="http://schemas.microsoft.com/office/word/2010/wordml" xmlns:wpg="http://schemas.microsoft.com/office/word/2010/wordprocessingGroup" xmlns:wpi="http://schemas.microsoft.com/office/word/2010/wordprocessingInk" xmlns:wne="http://schemas.microsoft.com/office/word/2006/wordml" xmlns:wps="http://schemas.microsoft.com/office/word/2010/wordprocessingShape" mc:Ignorable="w14 wp14">
+<w:endnotes xmlns:wpc="http://schemas.microsoft.com/office/word/2010/wordprocessingCanvas" xmlns:mc="http://schemas.openxmlformats.org/markup-compatibility/2006" xmlns:o="urn:schemas-microsoft-com:office:office" xmlns:r="http://schemas.openxmlformats.org/officeDocument/2006/relationships" xmlns:m="http://schemas.openxmlformats.org/officeDocument/2006/math" xmlns:v="urn:schemas-microsoft-com:vml" xmlns:wp14="http://schemas.microsoft.com/office/word/2010/wordprocessingDrawing" xmlns:wp="http://schemas.openxmlformats.org/drawingml/2006/wordprocessingDrawing" xmlns:w10="urn:schemas-microsoft-com:office:word" xmlns:w="http://schemas.openxmlformats.org/wordprocessingml/2006/main" xmlns:w14="http://schemas.microsoft.com/office/word/2010/wordml" xmlns:w15="http://schemas.microsoft.com/office/word/2012/wordml" xmlns:wpg="http://schemas.microsoft.com/office/word/2010/wordprocessingGroup" xmlns:wpi="http://schemas.microsoft.com/office/word/2010/wordprocessingInk" xmlns:wne="http://schemas.microsoft.com/office/word/2006/wordml" xmlns:wps="http://schemas.microsoft.com/office/word/2010/wordprocessingShape" mc:Ignorable="w14 w15 wp14">
   <w:endnote w:type="separator" w:id="-1">
     <w:p>
       <w:pPr>
@@ -2440,7 +2426,7 @@
 </file>
 
 <file path=word/footnotes.xml><?xml version="1.0" encoding="utf-8"?>
-<w:footnotes xmlns:wpc="http://schemas.microsoft.com/office/word/2010/wordprocessingCanvas" xmlns:mc="http://schemas.openxmlformats.org/markup-compatibility/2006" xmlns:o="urn:schemas-microsoft-com:office:office" xmlns:r="http://schemas.openxmlformats.org/officeDocument/2006/relationships" xmlns:m="http://schemas.openxmlformats.org/officeDocument/2006/math" xmlns:v="urn:schemas-microsoft-com:vml" xmlns:wp14="http://schemas.microsoft.com/office/word/2010/wordprocessingDrawing" xmlns:wp="http://schemas.openxmlformats.org/drawingml/2006/wordprocessingDrawing" xmlns:w10="urn:schemas-microsoft-com:office:word" xmlns:w="http://schemas.openxmlformats.org/wordprocessingml/2006/main" xmlns:w14="http://schemas.microsoft.com/office/word/2010/wordml" xmlns:wpg="http://schemas.microsoft.com/office/word/2010/wordprocessingGroup" xmlns:wpi="http://schemas.microsoft.com/office/word/2010/wordprocessingInk" xmlns:wne="http://schemas.microsoft.com/office/word/2006/wordml" xmlns:wps="http://schemas.microsoft.com/office/word/2010/wordprocessingShape" mc:Ignorable="w14 wp14">
+<w:footnotes xmlns:wpc="http://schemas.microsoft.com/office/word/2010/wordprocessingCanvas" xmlns:mc="http://schemas.openxmlformats.org/markup-compatibility/2006" xmlns:o="urn:schemas-microsoft-com:office:office" xmlns:r="http://schemas.openxmlformats.org/officeDocument/2006/relationships" xmlns:m="http://schemas.openxmlformats.org/officeDocument/2006/math" xmlns:v="urn:schemas-microsoft-com:vml" xmlns:wp14="http://schemas.microsoft.com/office/word/2010/wordprocessingDrawing" xmlns:wp="http://schemas.openxmlformats.org/drawingml/2006/wordprocessingDrawing" xmlns:w10="urn:schemas-microsoft-com:office:word" xmlns:w="http://schemas.openxmlformats.org/wordprocessingml/2006/main" xmlns:w14="http://schemas.microsoft.com/office/word/2010/wordml" xmlns:w15="http://schemas.microsoft.com/office/word/2012/wordml" xmlns:wpg="http://schemas.microsoft.com/office/word/2010/wordprocessingGroup" xmlns:wpi="http://schemas.microsoft.com/office/word/2010/wordprocessingInk" xmlns:wne="http://schemas.microsoft.com/office/word/2006/wordml" xmlns:wps="http://schemas.microsoft.com/office/word/2010/wordprocessingShape" mc:Ignorable="w14 w15 wp14">
   <w:footnote w:type="separator" w:id="-1">
     <w:p>
       <w:pPr>
@@ -2465,7 +2451,7 @@
 </file>
 
 <file path=word/header1.xml><?xml version="1.0" encoding="utf-8"?>
-<w:hdr xmlns:wpc="http://schemas.microsoft.com/office/word/2010/wordprocessingCanvas" xmlns:mc="http://schemas.openxmlformats.org/markup-compatibility/2006" xmlns:o="urn:schemas-microsoft-com:office:office" xmlns:r="http://schemas.openxmlformats.org/officeDocument/2006/relationships" xmlns:m="http://schemas.openxmlformats.org/officeDocument/2006/math" xmlns:v="urn:schemas-microsoft-com:vml" xmlns:wp14="http://schemas.microsoft.com/office/word/2010/wordprocessingDrawing" xmlns:wp="http://schemas.openxmlformats.org/drawingml/2006/wordprocessingDrawing" xmlns:w10="urn:schemas-microsoft-com:office:word" xmlns:w="http://schemas.openxmlformats.org/wordprocessingml/2006/main" xmlns:w14="http://schemas.microsoft.com/office/word/2010/wordml" xmlns:wpg="http://schemas.microsoft.com/office/word/2010/wordprocessingGroup" xmlns:wpi="http://schemas.microsoft.com/office/word/2010/wordprocessingInk" xmlns:wne="http://schemas.microsoft.com/office/word/2006/wordml" xmlns:wps="http://schemas.microsoft.com/office/word/2010/wordprocessingShape" mc:Ignorable="w14 wp14">
+<w:hdr xmlns:wpc="http://schemas.microsoft.com/office/word/2010/wordprocessingCanvas" xmlns:mc="http://schemas.openxmlformats.org/markup-compatibility/2006" xmlns:o="urn:schemas-microsoft-com:office:office" xmlns:r="http://schemas.openxmlformats.org/officeDocument/2006/relationships" xmlns:m="http://schemas.openxmlformats.org/officeDocument/2006/math" xmlns:v="urn:schemas-microsoft-com:vml" xmlns:wp14="http://schemas.microsoft.com/office/word/2010/wordprocessingDrawing" xmlns:wp="http://schemas.openxmlformats.org/drawingml/2006/wordprocessingDrawing" xmlns:w10="urn:schemas-microsoft-com:office:word" xmlns:w="http://schemas.openxmlformats.org/wordprocessingml/2006/main" xmlns:w14="http://schemas.microsoft.com/office/word/2010/wordml" xmlns:w15="http://schemas.microsoft.com/office/word/2012/wordml" xmlns:wpg="http://schemas.microsoft.com/office/word/2010/wordprocessingGroup" xmlns:wpi="http://schemas.microsoft.com/office/word/2010/wordprocessingInk" xmlns:wne="http://schemas.microsoft.com/office/word/2006/wordml" xmlns:wps="http://schemas.microsoft.com/office/word/2010/wordprocessingShape" mc:Ignorable="w14 w15 wp14">
   <w:p>
     <w:pPr>
       <w:pStyle w:val="Header"/>
@@ -2497,7 +2483,7 @@
 </file>
 
 <file path=word/numbering.xml><?xml version="1.0" encoding="utf-8"?>
-<w:numbering xmlns:wpc="http://schemas.microsoft.com/office/word/2010/wordprocessingCanvas" xmlns:mc="http://schemas.openxmlformats.org/markup-compatibility/2006" xmlns:o="urn:schemas-microsoft-com:office:office" xmlns:r="http://schemas.openxmlformats.org/officeDocument/2006/relationships" xmlns:m="http://schemas.openxmlformats.org/officeDocument/2006/math" xmlns:v="urn:schemas-microsoft-com:vml" xmlns:wp14="http://schemas.microsoft.com/office/word/2010/wordprocessingDrawing" xmlns:wp="http://schemas.openxmlformats.org/drawingml/2006/wordprocessingDrawing" xmlns:w10="urn:schemas-microsoft-com:office:word" xmlns:w="http://schemas.openxmlformats.org/wordprocessingml/2006/main" xmlns:w14="http://schemas.microsoft.com/office/word/2010/wordml" xmlns:wpg="http://schemas.microsoft.com/office/word/2010/wordprocessingGroup" xmlns:wpi="http://schemas.microsoft.com/office/word/2010/wordprocessingInk" xmlns:wne="http://schemas.microsoft.com/office/word/2006/wordml" xmlns:wps="http://schemas.microsoft.com/office/word/2010/wordprocessingShape" mc:Ignorable="w14 wp14">
+<w:numbering xmlns:wpc="http://schemas.microsoft.com/office/word/2010/wordprocessingCanvas" xmlns:mc="http://schemas.openxmlformats.org/markup-compatibility/2006" xmlns:o="urn:schemas-microsoft-com:office:office" xmlns:r="http://schemas.openxmlformats.org/officeDocument/2006/relationships" xmlns:m="http://schemas.openxmlformats.org/officeDocument/2006/math" xmlns:v="urn:schemas-microsoft-com:vml" xmlns:wp14="http://schemas.microsoft.com/office/word/2010/wordprocessingDrawing" xmlns:wp="http://schemas.openxmlformats.org/drawingml/2006/wordprocessingDrawing" xmlns:w10="urn:schemas-microsoft-com:office:word" xmlns:w="http://schemas.openxmlformats.org/wordprocessingml/2006/main" xmlns:w14="http://schemas.microsoft.com/office/word/2010/wordml" xmlns:w15="http://schemas.microsoft.com/office/word/2012/wordml" xmlns:wpg="http://schemas.microsoft.com/office/word/2010/wordprocessingGroup" xmlns:wpi="http://schemas.microsoft.com/office/word/2010/wordprocessingInk" xmlns:wne="http://schemas.microsoft.com/office/word/2006/wordml" xmlns:wps="http://schemas.microsoft.com/office/word/2010/wordprocessingShape" mc:Ignorable="w14 w15 wp14">
   <w:numPicBullet w:numPicBulletId="0">
     <w:pict>
       <v:shapetype id="_x0000_t75" coordsize="21600,21600" o:spt="75" o:preferrelative="t" path="m@4@5l@4@11@9@11@9@5xe" filled="f" stroked="f">
@@ -2519,7 +2505,7 @@
         <v:path o:extrusionok="f" gradientshapeok="t" o:connecttype="rect"/>
         <o:lock v:ext="edit" aspectratio="t"/>
       </v:shapetype>
-      <v:shape id="_x0000_i1026" type="#_x0000_t75" alt="http://static.php.net/www.php.net/images/php.gif" style="width:89.5pt;height:50pt;visibility:visible;mso-wrap-style:square" o:bullet="t">
+      <v:shape id="_x0000_i1026" type="#_x0000_t75" alt="http://static.php.net/www.php.net/images/php.gif" style="width:89.25pt;height:50.25pt;visibility:visible;mso-wrap-style:square" o:bullet="t">
         <v:imagedata r:id="rId1" o:title="php"/>
       </v:shape>
     </w:pict>
@@ -2561,12 +2547,12 @@
   </w:numPicBullet>
   <w:numPicBullet w:numPicBulletId="6">
     <w:pict>
-      <v:shape id="_x0000_i1032" type="#_x0000_t75" style="width:365.5pt;height:320pt;visibility:visible;mso-wrap-style:square" o:bullet="t">
+      <v:shape id="_x0000_i1032" type="#_x0000_t75" style="width:365.25pt;height:320.25pt;visibility:visible;mso-wrap-style:square" o:bullet="t">
         <v:imagedata r:id="rId7" o:title="icon"/>
       </v:shape>
     </w:pict>
   </w:numPicBullet>
-  <w:abstractNum w:abstractNumId="0">
+  <w:abstractNum w:abstractNumId="0" w15:restartNumberingAfterBreak="0">
     <w:nsid w:val="FFFFFFFE"/>
     <w:multiLevelType w:val="singleLevel"/>
     <w:tmpl w:val="05C6DE08"/>
@@ -2576,7 +2562,7 @@
       <w:lvlJc w:val="left"/>
     </w:lvl>
   </w:abstractNum>
-  <w:abstractNum w:abstractNumId="1">
+  <w:abstractNum w:abstractNumId="1" w15:restartNumberingAfterBreak="0">
     <w:nsid w:val="05117D82"/>
     <w:multiLevelType w:val="multilevel"/>
     <w:tmpl w:val="56660744"/>
@@ -2725,7 +2711,7 @@
       </w:rPr>
     </w:lvl>
   </w:abstractNum>
-  <w:abstractNum w:abstractNumId="2">
+  <w:abstractNum w:abstractNumId="2" w15:restartNumberingAfterBreak="0">
     <w:nsid w:val="06790BB3"/>
     <w:multiLevelType w:val="multilevel"/>
     <w:tmpl w:val="1AD6E444"/>
@@ -2874,7 +2860,7 @@
       </w:rPr>
     </w:lvl>
   </w:abstractNum>
-  <w:abstractNum w:abstractNumId="3">
+  <w:abstractNum w:abstractNumId="3" w15:restartNumberingAfterBreak="0">
     <w:nsid w:val="06BA4CAE"/>
     <w:multiLevelType w:val="multilevel"/>
     <w:tmpl w:val="D0282344"/>
@@ -3023,7 +3009,7 @@
       </w:rPr>
     </w:lvl>
   </w:abstractNum>
-  <w:abstractNum w:abstractNumId="4">
+  <w:abstractNum w:abstractNumId="4" w15:restartNumberingAfterBreak="0">
     <w:nsid w:val="06F22369"/>
     <w:multiLevelType w:val="multilevel"/>
     <w:tmpl w:val="5378BCC8"/>
@@ -3172,7 +3158,7 @@
       </w:rPr>
     </w:lvl>
   </w:abstractNum>
-  <w:abstractNum w:abstractNumId="5">
+  <w:abstractNum w:abstractNumId="5" w15:restartNumberingAfterBreak="0">
     <w:nsid w:val="0B1B2F2E"/>
     <w:multiLevelType w:val="multilevel"/>
     <w:tmpl w:val="7D6034BE"/>
@@ -3321,7 +3307,7 @@
       </w:rPr>
     </w:lvl>
   </w:abstractNum>
-  <w:abstractNum w:abstractNumId="6">
+  <w:abstractNum w:abstractNumId="6" w15:restartNumberingAfterBreak="0">
     <w:nsid w:val="0BE21892"/>
     <w:multiLevelType w:val="multilevel"/>
     <w:tmpl w:val="B8F03FAC"/>
@@ -3470,7 +3456,7 @@
       </w:rPr>
     </w:lvl>
   </w:abstractNum>
-  <w:abstractNum w:abstractNumId="7">
+  <w:abstractNum w:abstractNumId="7" w15:restartNumberingAfterBreak="0">
     <w:nsid w:val="0FD81341"/>
     <w:multiLevelType w:val="multilevel"/>
     <w:tmpl w:val="A0A41B14"/>
@@ -3619,7 +3605,7 @@
       </w:rPr>
     </w:lvl>
   </w:abstractNum>
-  <w:abstractNum w:abstractNumId="8">
+  <w:abstractNum w:abstractNumId="8" w15:restartNumberingAfterBreak="0">
     <w:nsid w:val="0FDE6336"/>
     <w:multiLevelType w:val="multilevel"/>
     <w:tmpl w:val="95E4CB74"/>
@@ -3768,7 +3754,7 @@
       </w:rPr>
     </w:lvl>
   </w:abstractNum>
-  <w:abstractNum w:abstractNumId="9">
+  <w:abstractNum w:abstractNumId="9" w15:restartNumberingAfterBreak="0">
     <w:nsid w:val="12550351"/>
     <w:multiLevelType w:val="multilevel"/>
     <w:tmpl w:val="B7142DA6"/>
@@ -3917,7 +3903,7 @@
       </w:rPr>
     </w:lvl>
   </w:abstractNum>
-  <w:abstractNum w:abstractNumId="10">
+  <w:abstractNum w:abstractNumId="10" w15:restartNumberingAfterBreak="0">
     <w:nsid w:val="182A4814"/>
     <w:multiLevelType w:val="multilevel"/>
     <w:tmpl w:val="B9E03D78"/>
@@ -4066,7 +4052,7 @@
       </w:rPr>
     </w:lvl>
   </w:abstractNum>
-  <w:abstractNum w:abstractNumId="11">
+  <w:abstractNum w:abstractNumId="11" w15:restartNumberingAfterBreak="0">
     <w:nsid w:val="188427EF"/>
     <w:multiLevelType w:val="multilevel"/>
     <w:tmpl w:val="45C4BBA2"/>
@@ -4215,7 +4201,7 @@
       </w:rPr>
     </w:lvl>
   </w:abstractNum>
-  <w:abstractNum w:abstractNumId="12">
+  <w:abstractNum w:abstractNumId="12" w15:restartNumberingAfterBreak="0">
     <w:nsid w:val="188729E0"/>
     <w:multiLevelType w:val="multilevel"/>
     <w:tmpl w:val="47DA02BE"/>
@@ -4364,7 +4350,7 @@
       </w:rPr>
     </w:lvl>
   </w:abstractNum>
-  <w:abstractNum w:abstractNumId="13">
+  <w:abstractNum w:abstractNumId="13" w15:restartNumberingAfterBreak="0">
     <w:nsid w:val="1A1C4962"/>
     <w:multiLevelType w:val="multilevel"/>
     <w:tmpl w:val="E14CCEB8"/>
@@ -4513,7 +4499,7 @@
       </w:rPr>
     </w:lvl>
   </w:abstractNum>
-  <w:abstractNum w:abstractNumId="14">
+  <w:abstractNum w:abstractNumId="14" w15:restartNumberingAfterBreak="0">
     <w:nsid w:val="1AEF07A7"/>
     <w:multiLevelType w:val="multilevel"/>
     <w:tmpl w:val="A6689580"/>
@@ -4662,7 +4648,7 @@
       </w:rPr>
     </w:lvl>
   </w:abstractNum>
-  <w:abstractNum w:abstractNumId="15">
+  <w:abstractNum w:abstractNumId="15" w15:restartNumberingAfterBreak="0">
     <w:nsid w:val="29B07E45"/>
     <w:multiLevelType w:val="multilevel"/>
     <w:tmpl w:val="F8A478B0"/>
@@ -4811,7 +4797,7 @@
       </w:rPr>
     </w:lvl>
   </w:abstractNum>
-  <w:abstractNum w:abstractNumId="16">
+  <w:abstractNum w:abstractNumId="16" w15:restartNumberingAfterBreak="0">
     <w:nsid w:val="2F2B3BBB"/>
     <w:multiLevelType w:val="multilevel"/>
     <w:tmpl w:val="57BC23AC"/>
@@ -4960,7 +4946,7 @@
       </w:rPr>
     </w:lvl>
   </w:abstractNum>
-  <w:abstractNum w:abstractNumId="17">
+  <w:abstractNum w:abstractNumId="17" w15:restartNumberingAfterBreak="0">
     <w:nsid w:val="2F325C42"/>
     <w:multiLevelType w:val="multilevel"/>
     <w:tmpl w:val="555C058E"/>
@@ -5109,7 +5095,7 @@
       </w:rPr>
     </w:lvl>
   </w:abstractNum>
-  <w:abstractNum w:abstractNumId="18">
+  <w:abstractNum w:abstractNumId="18" w15:restartNumberingAfterBreak="0">
     <w:nsid w:val="2FC67493"/>
     <w:multiLevelType w:val="multilevel"/>
     <w:tmpl w:val="DCB81DC2"/>
@@ -5258,7 +5244,7 @@
       </w:rPr>
     </w:lvl>
   </w:abstractNum>
-  <w:abstractNum w:abstractNumId="19">
+  <w:abstractNum w:abstractNumId="19" w15:restartNumberingAfterBreak="0">
     <w:nsid w:val="33C960D0"/>
     <w:multiLevelType w:val="hybridMultilevel"/>
     <w:tmpl w:val="A17C83F2"/>
@@ -5371,7 +5357,7 @@
       </w:rPr>
     </w:lvl>
   </w:abstractNum>
-  <w:abstractNum w:abstractNumId="20">
+  <w:abstractNum w:abstractNumId="20" w15:restartNumberingAfterBreak="0">
     <w:nsid w:val="37284A6D"/>
     <w:multiLevelType w:val="multilevel"/>
     <w:tmpl w:val="EC668952"/>
@@ -5520,7 +5506,7 @@
       </w:rPr>
     </w:lvl>
   </w:abstractNum>
-  <w:abstractNum w:abstractNumId="21">
+  <w:abstractNum w:abstractNumId="21" w15:restartNumberingAfterBreak="0">
     <w:nsid w:val="38914768"/>
     <w:multiLevelType w:val="multilevel"/>
     <w:tmpl w:val="35FA22AC"/>
@@ -5669,7 +5655,7 @@
       </w:rPr>
     </w:lvl>
   </w:abstractNum>
-  <w:abstractNum w:abstractNumId="22">
+  <w:abstractNum w:abstractNumId="22" w15:restartNumberingAfterBreak="0">
     <w:nsid w:val="40BE7AC9"/>
     <w:multiLevelType w:val="hybridMultilevel"/>
     <w:tmpl w:val="6CA09090"/>
@@ -5810,7 +5796,7 @@
       </w:rPr>
     </w:lvl>
   </w:abstractNum>
-  <w:abstractNum w:abstractNumId="23">
+  <w:abstractNum w:abstractNumId="23" w15:restartNumberingAfterBreak="0">
     <w:nsid w:val="41F0684E"/>
     <w:multiLevelType w:val="multilevel"/>
     <w:tmpl w:val="78F02ADA"/>
@@ -5959,7 +5945,7 @@
       </w:rPr>
     </w:lvl>
   </w:abstractNum>
-  <w:abstractNum w:abstractNumId="24">
+  <w:abstractNum w:abstractNumId="24" w15:restartNumberingAfterBreak="0">
     <w:nsid w:val="447618CE"/>
     <w:multiLevelType w:val="multilevel"/>
     <w:tmpl w:val="A13860B2"/>
@@ -6108,7 +6094,7 @@
       </w:rPr>
     </w:lvl>
   </w:abstractNum>
-  <w:abstractNum w:abstractNumId="25">
+  <w:abstractNum w:abstractNumId="25" w15:restartNumberingAfterBreak="0">
     <w:nsid w:val="44DB51AB"/>
     <w:multiLevelType w:val="multilevel"/>
     <w:tmpl w:val="8E0CD7B6"/>
@@ -6257,7 +6243,7 @@
       </w:rPr>
     </w:lvl>
   </w:abstractNum>
-  <w:abstractNum w:abstractNumId="26">
+  <w:abstractNum w:abstractNumId="26" w15:restartNumberingAfterBreak="0">
     <w:nsid w:val="450A5B51"/>
     <w:multiLevelType w:val="multilevel"/>
     <w:tmpl w:val="F5B6061A"/>
@@ -6406,7 +6392,7 @@
       </w:rPr>
     </w:lvl>
   </w:abstractNum>
-  <w:abstractNum w:abstractNumId="27">
+  <w:abstractNum w:abstractNumId="27" w15:restartNumberingAfterBreak="0">
     <w:nsid w:val="49F450E1"/>
     <w:multiLevelType w:val="multilevel"/>
     <w:tmpl w:val="1E806A22"/>
@@ -6555,7 +6541,7 @@
       </w:rPr>
     </w:lvl>
   </w:abstractNum>
-  <w:abstractNum w:abstractNumId="28">
+  <w:abstractNum w:abstractNumId="28" w15:restartNumberingAfterBreak="0">
     <w:nsid w:val="522104E2"/>
     <w:multiLevelType w:val="multilevel"/>
     <w:tmpl w:val="06CAC2E2"/>
@@ -6704,7 +6690,7 @@
       </w:rPr>
     </w:lvl>
   </w:abstractNum>
-  <w:abstractNum w:abstractNumId="29">
+  <w:abstractNum w:abstractNumId="29" w15:restartNumberingAfterBreak="0">
     <w:nsid w:val="55567FC6"/>
     <w:multiLevelType w:val="hybridMultilevel"/>
     <w:tmpl w:val="68FE76A6"/>
@@ -6845,7 +6831,7 @@
       </w:rPr>
     </w:lvl>
   </w:abstractNum>
-  <w:abstractNum w:abstractNumId="30">
+  <w:abstractNum w:abstractNumId="30" w15:restartNumberingAfterBreak="0">
     <w:nsid w:val="5DD57CD1"/>
     <w:multiLevelType w:val="multilevel"/>
     <w:tmpl w:val="3F249430"/>
@@ -6994,7 +6980,7 @@
       </w:rPr>
     </w:lvl>
   </w:abstractNum>
-  <w:abstractNum w:abstractNumId="31">
+  <w:abstractNum w:abstractNumId="31" w15:restartNumberingAfterBreak="0">
     <w:nsid w:val="62510B6D"/>
     <w:multiLevelType w:val="multilevel"/>
     <w:tmpl w:val="0B507C40"/>
@@ -7143,7 +7129,7 @@
       </w:rPr>
     </w:lvl>
   </w:abstractNum>
-  <w:abstractNum w:abstractNumId="32">
+  <w:abstractNum w:abstractNumId="32" w15:restartNumberingAfterBreak="0">
     <w:nsid w:val="67AB66DF"/>
     <w:multiLevelType w:val="multilevel"/>
     <w:tmpl w:val="97AAD338"/>
@@ -7292,7 +7278,7 @@
       </w:rPr>
     </w:lvl>
   </w:abstractNum>
-  <w:abstractNum w:abstractNumId="33">
+  <w:abstractNum w:abstractNumId="33" w15:restartNumberingAfterBreak="0">
     <w:nsid w:val="6A1C76C5"/>
     <w:multiLevelType w:val="hybridMultilevel"/>
     <w:tmpl w:val="831C4BF6"/>
@@ -7433,7 +7419,7 @@
       </w:rPr>
     </w:lvl>
   </w:abstractNum>
-  <w:abstractNum w:abstractNumId="34">
+  <w:abstractNum w:abstractNumId="34" w15:restartNumberingAfterBreak="0">
     <w:nsid w:val="7038696F"/>
     <w:multiLevelType w:val="multilevel"/>
     <w:tmpl w:val="4E8E1AA0"/>
@@ -7582,7 +7568,7 @@
       </w:rPr>
     </w:lvl>
   </w:abstractNum>
-  <w:abstractNum w:abstractNumId="35">
+  <w:abstractNum w:abstractNumId="35" w15:restartNumberingAfterBreak="0">
     <w:nsid w:val="703B58FF"/>
     <w:multiLevelType w:val="multilevel"/>
     <w:tmpl w:val="148A53C6"/>
@@ -7731,7 +7717,7 @@
       </w:rPr>
     </w:lvl>
   </w:abstractNum>
-  <w:abstractNum w:abstractNumId="36">
+  <w:abstractNum w:abstractNumId="36" w15:restartNumberingAfterBreak="0">
     <w:nsid w:val="71673B0E"/>
     <w:multiLevelType w:val="hybridMultilevel"/>
     <w:tmpl w:val="78EA4B04"/>
@@ -7872,7 +7858,7 @@
       </w:rPr>
     </w:lvl>
   </w:abstractNum>
-  <w:abstractNum w:abstractNumId="37">
+  <w:abstractNum w:abstractNumId="37" w15:restartNumberingAfterBreak="0">
     <w:nsid w:val="73EE425B"/>
     <w:multiLevelType w:val="multilevel"/>
     <w:tmpl w:val="AE904A84"/>
@@ -8021,7 +8007,7 @@
       </w:rPr>
     </w:lvl>
   </w:abstractNum>
-  <w:abstractNum w:abstractNumId="38">
+  <w:abstractNum w:abstractNumId="38" w15:restartNumberingAfterBreak="0">
     <w:nsid w:val="75004F49"/>
     <w:multiLevelType w:val="multilevel"/>
     <w:tmpl w:val="D0A875E4"/>
@@ -8170,7 +8156,7 @@
       </w:rPr>
     </w:lvl>
   </w:abstractNum>
-  <w:abstractNum w:abstractNumId="39">
+  <w:abstractNum w:abstractNumId="39" w15:restartNumberingAfterBreak="0">
     <w:nsid w:val="77973055"/>
     <w:multiLevelType w:val="multilevel"/>
     <w:tmpl w:val="E30250F0"/>
@@ -8319,7 +8305,7 @@
       </w:rPr>
     </w:lvl>
   </w:abstractNum>
-  <w:abstractNum w:abstractNumId="40">
+  <w:abstractNum w:abstractNumId="40" w15:restartNumberingAfterBreak="0">
     <w:nsid w:val="7B084775"/>
     <w:multiLevelType w:val="hybridMultilevel"/>
     <w:tmpl w:val="9454DF90"/>
@@ -8460,7 +8446,7 @@
       </w:rPr>
     </w:lvl>
   </w:abstractNum>
-  <w:abstractNum w:abstractNumId="41">
+  <w:abstractNum w:abstractNumId="41" w15:restartNumberingAfterBreak="0">
     <w:nsid w:val="7BB76EA9"/>
     <w:multiLevelType w:val="multilevel"/>
     <w:tmpl w:val="4D365E7C"/>
@@ -8764,7 +8750,7 @@
 </file>
 
 <file path=word/styles.xml><?xml version="1.0" encoding="utf-8"?>
-<w:styles xmlns:mc="http://schemas.openxmlformats.org/markup-compatibility/2006" xmlns:r="http://schemas.openxmlformats.org/officeDocument/2006/relationships" xmlns:w="http://schemas.openxmlformats.org/wordprocessingml/2006/main" xmlns:w14="http://schemas.microsoft.com/office/word/2010/wordml" mc:Ignorable="w14">
+<w:styles xmlns:mc="http://schemas.openxmlformats.org/markup-compatibility/2006" xmlns:r="http://schemas.openxmlformats.org/officeDocument/2006/relationships" xmlns:w="http://schemas.openxmlformats.org/wordprocessingml/2006/main" xmlns:w14="http://schemas.microsoft.com/office/word/2010/wordml" xmlns:w15="http://schemas.microsoft.com/office/word/2012/wordml" mc:Ignorable="w14 w15">
   <w:docDefaults>
     <w:rPrDefault>
       <w:rPr>
@@ -8780,512 +8766,378 @@
       </w:pPr>
     </w:pPrDefault>
   </w:docDefaults>
-  <w:latentStyles w:defLockedState="0" w:defUIPriority="99" w:defSemiHidden="1" w:defUnhideWhenUsed="1" w:defQFormat="0" w:count="267">
-    <w:lsdException w:name="Normal" w:semiHidden="0" w:uiPriority="0" w:unhideWhenUsed="0" w:qFormat="1"/>
-    <w:lsdException w:name="heading 1" w:semiHidden="0" w:uiPriority="9" w:unhideWhenUsed="0" w:qFormat="1"/>
-    <w:lsdException w:name="heading 2" w:uiPriority="9" w:qFormat="1"/>
-    <w:lsdException w:name="heading 3" w:uiPriority="9" w:qFormat="1"/>
-    <w:lsdException w:name="heading 4" w:uiPriority="9" w:qFormat="1"/>
-    <w:lsdException w:name="heading 5" w:uiPriority="9" w:qFormat="1"/>
-    <w:lsdException w:name="heading 6" w:uiPriority="9" w:qFormat="1"/>
-    <w:lsdException w:name="heading 7" w:uiPriority="9" w:qFormat="1"/>
-    <w:lsdException w:name="heading 8" w:uiPriority="9" w:qFormat="1"/>
-    <w:lsdException w:name="heading 9" w:uiPriority="9" w:qFormat="1"/>
-    <w:lsdException w:name="toc 1" w:uiPriority="39"/>
-    <w:lsdException w:name="toc 2" w:uiPriority="39"/>
-    <w:lsdException w:name="toc 3" w:uiPriority="39"/>
-    <w:lsdException w:name="toc 4" w:uiPriority="39"/>
-    <w:lsdException w:name="toc 5" w:uiPriority="39"/>
-    <w:lsdException w:name="toc 6" w:uiPriority="39"/>
-    <w:lsdException w:name="toc 7" w:uiPriority="39"/>
-    <w:lsdException w:name="toc 8" w:uiPriority="39"/>
-    <w:lsdException w:name="toc 9" w:uiPriority="39"/>
-    <w:lsdException w:name="caption" w:uiPriority="35" w:qFormat="1"/>
-    <w:lsdException w:name="Title" w:semiHidden="0" w:uiPriority="10" w:unhideWhenUsed="0" w:qFormat="1"/>
-    <w:lsdException w:name="Default Paragraph Font" w:uiPriority="1"/>
-    <w:lsdException w:name="Subtitle" w:semiHidden="0" w:uiPriority="11" w:unhideWhenUsed="0" w:qFormat="1"/>
-    <w:lsdException w:name="Strong" w:semiHidden="0" w:uiPriority="22" w:unhideWhenUsed="0" w:qFormat="1"/>
-    <w:lsdException w:name="Emphasis" w:semiHidden="0" w:uiPriority="20" w:unhideWhenUsed="0" w:qFormat="1"/>
-    <w:lsdException w:name="Table Grid" w:semiHidden="0" w:uiPriority="59" w:unhideWhenUsed="0"/>
-    <w:lsdException w:name="Placeholder Text" w:unhideWhenUsed="0"/>
-    <w:lsdException w:name="No Spacing" w:semiHidden="0" w:uiPriority="1" w:unhideWhenUsed="0" w:qFormat="1"/>
-    <w:lsdException w:name="Light Shading" w:semiHidden="0" w:uiPriority="60" w:unhideWhenUsed="0"/>
-    <w:lsdException w:name="Light List" w:semiHidden="0" w:uiPriority="61" w:unhideWhenUsed="0"/>
-    <w:lsdException w:name="Light Grid" w:semiHidden="0" w:uiPriority="62" w:unhideWhenUsed="0"/>
-    <w:lsdException w:name="Medium Shading 1" w:semiHidden="0" w:uiPriority="63" w:unhideWhenUsed="0"/>
-    <w:lsdException w:name="Medium Shading 2" w:semiHidden="0" w:uiPriority="64" w:unhideWhenUsed="0"/>
-    <w:lsdException w:name="Medium List 1" w:semiHidden="0" w:uiPriority="65" w:unhideWhenUsed="0"/>
-    <w:lsdException w:name="Medium List 2" w:semiHidden="0" w:uiPriority="66" w:unhideWhenUsed="0"/>
-    <w:lsdException w:name="Medium Grid 1" w:semiHidden="0" w:uiPriority="67" w:unhideWhenUsed="0"/>
-    <w:lsdException w:name="Medium Grid 2" w:semiHidden="0" w:uiPriority="68" w:unhideWhenUsed="0"/>
-    <w:lsdException w:name="Medium Grid 3" w:semiHidden="0" w:uiPriority="69" w:unhideWhenUsed="0"/>
-    <w:lsdException w:name="Dark List" w:semiHidden="0" w:uiPriority="70" w:unhideWhenUsed="0"/>
-    <w:lsdException w:name="Colorful Shading" w:semiHidden="0" w:uiPriority="71" w:unhideWhenUsed="0"/>
-    <w:lsdException w:name="Colorful List" w:semiHidden="0" w:uiPriority="72" w:unhideWhenUsed="0"/>
-    <w:lsdException w:name="Colorful Grid" w:semiHidden="0" w:uiPriority="73" w:unhideWhenUsed="0"/>
-    <w:lsdException w:name="Light Shading Accent 1" w:semiHidden="0" w:uiPriority="60" w:unhideWhenUsed="0"/>
-    <w:lsdException w:name="Light List Accent 1" w:semiHidden="0" w:uiPriority="61" w:unhideWhenUsed="0"/>
-    <w:lsdException w:name="Light Grid Accent 1" w:semiHidden="0" w:uiPriority="62" w:unhideWhenUsed="0"/>
-    <w:lsdException w:name="Medium Shading 1 Accent 1" w:semiHidden="0" w:uiPriority="63" w:unhideWhenUsed="0"/>
-    <w:lsdException w:name="Medium Shading 2 Accent 1" w:semiHidden="0" w:uiPriority="64" w:unhideWhenUsed="0"/>
-    <w:lsdException w:name="Medium List 1 Accent 1" w:semiHidden="0" w:uiPriority="65" w:unhideWhenUsed="0"/>
-    <w:lsdException w:name="Revision" w:unhideWhenUsed="0"/>
-    <w:lsdException w:name="List Paragraph" w:semiHidden="0" w:uiPriority="34" w:unhideWhenUsed="0" w:qFormat="1"/>
-    <w:lsdException w:name="Quote" w:semiHidden="0" w:uiPriority="29" w:unhideWhenUsed="0" w:qFormat="1"/>
-    <w:lsdException w:name="Intense Quote" w:semiHidden="0" w:uiPriority="30" w:unhideWhenUsed="0" w:qFormat="1"/>
-    <w:lsdException w:name="Medium List 2 Accent 1" w:semiHidden="0" w:uiPriority="66" w:unhideWhenUsed="0"/>
-    <w:lsdException w:name="Medium Grid 1 Accent 1" w:semiHidden="0" w:uiPriority="67" w:unhideWhenUsed="0"/>
-    <w:lsdException w:name="Medium Grid 2 Accent 1" w:semiHidden="0" w:uiPriority="68" w:unhideWhenUsed="0"/>
-    <w:lsdException w:name="Medium Grid 3 Accent 1" w:semiHidden="0" w:uiPriority="69" w:unhideWhenUsed="0"/>
-    <w:lsdException w:name="Dark List Accent 1" w:semiHidden="0" w:uiPriority="70" w:unhideWhenUsed="0"/>
-    <w:lsdException w:name="Colorful Shading Accent 1" w:semiHidden="0" w:uiPriority="71" w:unhideWhenUsed="0"/>
-    <w:lsdException w:name="Colorful List Accent 1" w:semiHidden="0" w:uiPriority="72" w:unhideWhenUsed="0"/>
-    <w:lsdException w:name="Colorful Grid Accent 1" w:semiHidden="0" w:uiPriority="73" w:unhideWhenUsed="0"/>
-    <w:lsdException w:name="Light Shading Accent 2" w:semiHidden="0" w:uiPriority="60" w:unhideWhenUsed="0"/>
-    <w:lsdException w:name="Light List Accent 2" w:semiHidden="0" w:uiPriority="61" w:unhideWhenUsed="0"/>
-    <w:lsdException w:name="Light Grid Accent 2" w:semiHidden="0" w:uiPriority="62" w:unhideWhenUsed="0"/>
-    <w:lsdException w:name="Medium Shading 1 Accent 2" w:semiHidden="0" w:uiPriority="63" w:unhideWhenUsed="0"/>
-    <w:lsdException w:name="Medium Shading 2 Accent 2" w:semiHidden="0" w:uiPriority="64" w:unhideWhenUsed="0"/>
-    <w:lsdException w:name="Medium List 1 Accent 2" w:semiHidden="0" w:uiPriority="65" w:unhideWhenUsed="0"/>
-    <w:lsdException w:name="Medium List 2 Accent 2" w:semiHidden="0" w:uiPriority="66" w:unhideWhenUsed="0"/>
-    <w:lsdException w:name="Medium Grid 1 Accent 2" w:semiHidden="0" w:uiPriority="67" w:unhideWhenUsed="0"/>
-    <w:lsdException w:name="Medium Grid 2 Accent 2" w:semiHidden="0" w:uiPriority="68" w:unhideWhenUsed="0"/>
-    <w:lsdException w:name="Medium Grid 3 Accent 2" w:semiHidden="0" w:uiPriority="69" w:unhideWhenUsed="0"/>
-    <w:lsdException w:name="Dark List Accent 2" w:semiHidden="0" w:uiPriority="70" w:unhideWhenUsed="0"/>
-    <w:lsdException w:name="Colorful Shading Accent 2" w:semiHidden="0" w:uiPriority="71" w:unhideWhenUsed="0"/>
-    <w:lsdException w:name="Colorful List Accent 2" w:semiHidden="0" w:uiPriority="72" w:unhideWhenUsed="0"/>
-    <w:lsdException w:name="Colorful Grid Accent 2" w:semiHidden="0" w:uiPriority="73" w:unhideWhenUsed="0"/>
-    <w:lsdException w:name="Light Shading Accent 3" w:semiHidden="0" w:uiPriority="60" w:unhideWhenUsed="0"/>
-    <w:lsdException w:name="Light List Accent 3" w:semiHidden="0" w:uiPriority="61" w:unhideWhenUsed="0"/>
-    <w:lsdException w:name="Light Grid Accent 3" w:semiHidden="0" w:uiPriority="62" w:unhideWhenUsed="0"/>
-    <w:lsdException w:name="Medium Shading 1 Accent 3" w:semiHidden="0" w:uiPriority="63" w:unhideWhenUsed="0"/>
-    <w:lsdException w:name="Medium Shading 2 Accent 3" w:semiHidden="0" w:uiPriority="64" w:unhideWhenUsed="0"/>
-    <w:lsdException w:name="Medium List 1 Accent 3" w:semiHidden="0" w:uiPriority="65" w:unhideWhenUsed="0"/>
-    <w:lsdException w:name="Medium List 2 Accent 3" w:semiHidden="0" w:uiPriority="66" w:unhideWhenUsed="0"/>
-    <w:lsdException w:name="Medium Grid 1 Accent 3" w:semiHidden="0" w:uiPriority="67" w:unhideWhenUsed="0"/>
-    <w:lsdException w:name="Medium Grid 2 Accent 3" w:semiHidden="0" w:uiPriority="68" w:unhideWhenUsed="0"/>
-    <w:lsdException w:name="Medium Grid 3 Accent 3" w:semiHidden="0" w:uiPriority="69" w:unhideWhenUsed="0"/>
-    <w:lsdException w:name="Dark List Accent 3" w:semiHidden="0" w:uiPriority="70" w:unhideWhenUsed="0"/>
-    <w:lsdException w:name="Colorful Shading Accent 3" w:semiHidden="0" w:uiPriority="71" w:unhideWhenUsed="0"/>
-    <w:lsdException w:name="Colorful List Accent 3" w:semiHidden="0" w:uiPriority="72" w:unhideWhenUsed="0"/>
-    <w:lsdException w:name="Colorful Grid Accent 3" w:semiHidden="0" w:uiPriority="73" w:unhideWhenUsed="0"/>
-    <w:lsdException w:name="Light Shading Accent 4" w:semiHidden="0" w:uiPriority="60" w:unhideWhenUsed="0"/>
-    <w:lsdException w:name="Light List Accent 4" w:semiHidden="0" w:uiPriority="61" w:unhideWhenUsed="0"/>
-    <w:lsdException w:name="Light Grid Accent 4" w:semiHidden="0" w:uiPriority="62" w:unhideWhenUsed="0"/>
-    <w:lsdException w:name="Medium Shading 1 Accent 4" w:semiHidden="0" w:uiPriority="63" w:unhideWhenUsed="0"/>
-    <w:lsdException w:name="Medium Shading 2 Accent 4" w:semiHidden="0" w:uiPriority="64" w:unhideWhenUsed="0"/>
-    <w:lsdException w:name="Medium List 1 Accent 4" w:semiHidden="0" w:uiPriority="65" w:unhideWhenUsed="0"/>
-    <w:lsdException w:name="Medium List 2 Accent 4" w:semiHidden="0" w:uiPriority="66" w:unhideWhenUsed="0"/>
-    <w:lsdException w:name="Medium Grid 1 Accent 4" w:semiHidden="0" w:uiPriority="67" w:unhideWhenUsed="0"/>
-    <w:lsdException w:name="Medium Grid 2 Accent 4" w:semiHidden="0" w:uiPriority="68" w:unhideWhenUsed="0"/>
-    <w:lsdException w:name="Medium Grid 3 Accent 4" w:semiHidden="0" w:uiPriority="69" w:unhideWhenUsed="0"/>
-    <w:lsdException w:name="Dark List Accent 4" w:semiHidden="0" w:uiPriority="70" w:unhideWhenUsed="0"/>
-    <w:lsdException w:name="Colorful Shading Accent 4" w:semiHidden="0" w:uiPriority="71" w:unhideWhenUsed="0"/>
-    <w:lsdException w:name="Colorful List Accent 4" w:semiHidden="0" w:uiPriority="72" w:unhideWhenUsed="0"/>
-    <w:lsdException w:name="Colorful Grid Accent 4" w:semiHidden="0" w:uiPriority="73" w:unhideWhenUsed="0"/>
-    <w:lsdException w:name="Light Shading Accent 5" w:semiHidden="0" w:uiPriority="60" w:unhideWhenUsed="0"/>
-    <w:lsdException w:name="Light List Accent 5" w:semiHidden="0" w:uiPriority="61" w:unhideWhenUsed="0"/>
-    <w:lsdException w:name="Light Grid Accent 5" w:semiHidden="0" w:uiPriority="62" w:unhideWhenUsed="0"/>
-    <w:lsdException w:name="Medium Shading 1 Accent 5" w:semiHidden="0" w:uiPriority="63" w:unhideWhenUsed="0"/>
-    <w:lsdException w:name="Medium Shading 2 Accent 5" w:semiHidden="0" w:uiPriority="64" w:unhideWhenUsed="0"/>
-    <w:lsdException w:name="Medium List 1 Accent 5" w:semiHidden="0" w:uiPriority="65" w:unhideWhenUsed="0"/>
-    <w:lsdException w:name="Medium List 2 Accent 5" w:semiHidden="0" w:uiPriority="66" w:unhideWhenUsed="0"/>
-    <w:lsdException w:name="Medium Grid 1 Accent 5" w:semiHidden="0" w:uiPriority="67" w:unhideWhenUsed="0"/>
-    <w:lsdException w:name="Medium Grid 2 Accent 5" w:semiHidden="0" w:uiPriority="68" w:unhideWhenUsed="0"/>
-    <w:lsdException w:name="Medium Grid 3 Accent 5" w:semiHidden="0" w:uiPriority="69" w:unhideWhenUsed="0"/>
-    <w:lsdException w:name="Dark List Accent 5" w:semiHidden="0" w:uiPriority="70" w:unhideWhenUsed="0"/>
-    <w:lsdException w:name="Colorful Shading Accent 5" w:semiHidden="0" w:uiPriority="71" w:unhideWhenUsed="0"/>
-    <w:lsdException w:name="Colorful List Accent 5" w:semiHidden="0" w:uiPriority="72" w:unhideWhenUsed="0"/>
-    <w:lsdException w:name="Colorful Grid Accent 5" w:semiHidden="0" w:uiPriority="73" w:unhideWhenUsed="0"/>
-    <w:lsdException w:name="Light Shading Accent 6" w:semiHidden="0" w:uiPriority="60" w:unhideWhenUsed="0"/>
-    <w:lsdException w:name="Light List Accent 6" w:semiHidden="0" w:uiPriority="61" w:unhideWhenUsed="0"/>
-    <w:lsdException w:name="Light Grid Accent 6" w:semiHidden="0" w:uiPriority="62" w:unhideWhenUsed="0"/>
-    <w:lsdException w:name="Medium Shading 1 Accent 6" w:semiHidden="0" w:uiPriority="63" w:unhideWhenUsed="0"/>
-    <w:lsdException w:name="Medium Shading 2 Accent 6" w:semiHidden="0" w:uiPriority="64" w:unhideWhenUsed="0"/>
-    <w:lsdException w:name="Medium List 1 Accent 6" w:semiHidden="0" w:uiPriority="65" w:unhideWhenUsed="0"/>
-    <w:lsdException w:name="Medium List 2 Accent 6" w:semiHidden="0" w:uiPriority="66" w:unhideWhenUsed="0"/>
-    <w:lsdException w:name="Medium Grid 1 Accent 6" w:semiHidden="0" w:uiPriority="67" w:unhideWhenUsed="0"/>
-    <w:lsdException w:name="Medium Grid 2 Accent 6" w:semiHidden="0" w:uiPriority="68" w:unhideWhenUsed="0"/>
-    <w:lsdException w:name="Medium Grid 3 Accent 6" w:semiHidden="0" w:uiPriority="69" w:unhideWhenUsed="0"/>
-    <w:lsdException w:name="Dark List Accent 6" w:semiHidden="0" w:uiPriority="70" w:unhideWhenUsed="0"/>
-    <w:lsdException w:name="Colorful Shading Accent 6" w:semiHidden="0" w:uiPriority="71" w:unhideWhenUsed="0"/>
-    <w:lsdException w:name="Colorful List Accent 6" w:semiHidden="0" w:uiPriority="72" w:unhideWhenUsed="0"/>
-    <w:lsdException w:name="Colorful Grid Accent 6" w:semiHidden="0" w:uiPriority="73" w:unhideWhenUsed="0"/>
-    <w:lsdException w:name="Subtle Emphasis" w:semiHidden="0" w:uiPriority="19" w:unhideWhenUsed="0" w:qFormat="1"/>
-    <w:lsdException w:name="Intense Emphasis" w:semiHidden="0" w:uiPriority="21" w:unhideWhenUsed="0" w:qFormat="1"/>
-    <w:lsdException w:name="Subtle Reference" w:semiHidden="0" w:uiPriority="31" w:unhideWhenUsed="0" w:qFormat="1"/>
-    <w:lsdException w:name="Intense Reference" w:semiHidden="0" w:uiPriority="32" w:unhideWhenUsed="0" w:qFormat="1"/>
-    <w:lsdException w:name="Book Title" w:semiHidden="0" w:uiPriority="33" w:unhideWhenUsed="0" w:qFormat="1"/>
-    <w:lsdException w:name="Bibliography" w:uiPriority="37"/>
-    <w:lsdException w:name="TOC Heading" w:uiPriority="39" w:qFormat="1"/>
-  </w:latentStyles>
-  <w:style w:type="paragraph" w:default="1" w:styleId="Normal">
-    <w:name w:val="Normal"/>
-    <w:qFormat/>
-    <w:rsid w:val="00C96C56"/>
-  </w:style>
-  <w:style w:type="character" w:default="1" w:styleId="DefaultParagraphFont">
-    <w:name w:val="Default Paragraph Font"/>
-    <w:uiPriority w:val="1"/>
-    <w:semiHidden/>
-    <w:unhideWhenUsed/>
-  </w:style>
-  <w:style w:type="table" w:default="1" w:styleId="TableNormal">
-    <w:name w:val="Normal Table"/>
-    <w:uiPriority w:val="99"/>
-    <w:semiHidden/>
-    <w:unhideWhenUsed/>
-    <w:tblPr>
-      <w:tblInd w:w="0" w:type="dxa"/>
-      <w:tblCellMar>
-        <w:top w:w="0" w:type="dxa"/>
-        <w:left w:w="108" w:type="dxa"/>
-        <w:bottom w:w="0" w:type="dxa"/>
-        <w:right w:w="108" w:type="dxa"/>
-      </w:tblCellMar>
-    </w:tblPr>
-  </w:style>
-  <w:style w:type="numbering" w:default="1" w:styleId="NoList">
-    <w:name w:val="No List"/>
-    <w:uiPriority w:val="99"/>
-    <w:semiHidden/>
-    <w:unhideWhenUsed/>
-  </w:style>
-  <w:style w:type="character" w:styleId="Hyperlink">
-    <w:name w:val="Hyperlink"/>
-    <w:basedOn w:val="DefaultParagraphFont"/>
-    <w:uiPriority w:val="99"/>
-    <w:unhideWhenUsed/>
-    <w:rsid w:val="00C96C56"/>
-    <w:rPr>
-      <w:color w:val="0000FF" w:themeColor="hyperlink"/>
-      <w:u w:val="single"/>
-    </w:rPr>
-  </w:style>
-  <w:style w:type="paragraph" w:styleId="Header">
-    <w:name w:val="header"/>
-    <w:basedOn w:val="Normal"/>
-    <w:link w:val="HeaderChar"/>
-    <w:uiPriority w:val="99"/>
-    <w:unhideWhenUsed/>
-    <w:rsid w:val="00C96C56"/>
-    <w:pPr>
-      <w:tabs>
-        <w:tab w:val="center" w:pos="4680"/>
-        <w:tab w:val="right" w:pos="9360"/>
-      </w:tabs>
-      <w:spacing w:after="0" w:line="240" w:lineRule="auto"/>
-    </w:pPr>
-  </w:style>
-  <w:style w:type="character" w:customStyle="1" w:styleId="HeaderChar">
-    <w:name w:val="Header Char"/>
-    <w:basedOn w:val="DefaultParagraphFont"/>
-    <w:link w:val="Header"/>
-    <w:uiPriority w:val="99"/>
-    <w:rsid w:val="00C96C56"/>
-  </w:style>
-  <w:style w:type="paragraph" w:styleId="Footer">
-    <w:name w:val="footer"/>
-    <w:basedOn w:val="Normal"/>
-    <w:link w:val="FooterChar"/>
-    <w:uiPriority w:val="99"/>
-    <w:unhideWhenUsed/>
-    <w:rsid w:val="00C96C56"/>
-    <w:pPr>
-      <w:tabs>
-        <w:tab w:val="center" w:pos="4680"/>
-        <w:tab w:val="right" w:pos="9360"/>
-      </w:tabs>
-      <w:spacing w:after="0" w:line="240" w:lineRule="auto"/>
-    </w:pPr>
-  </w:style>
-  <w:style w:type="character" w:customStyle="1" w:styleId="FooterChar">
-    <w:name w:val="Footer Char"/>
-    <w:basedOn w:val="DefaultParagraphFont"/>
-    <w:link w:val="Footer"/>
-    <w:uiPriority w:val="99"/>
-    <w:rsid w:val="00C96C56"/>
-  </w:style>
-  <w:style w:type="table" w:styleId="TableGrid">
-    <w:name w:val="Table Grid"/>
-    <w:basedOn w:val="TableNormal"/>
-    <w:uiPriority w:val="59"/>
-    <w:rsid w:val="00C96C56"/>
-    <w:pPr>
-      <w:spacing w:after="0" w:line="240" w:lineRule="auto"/>
-    </w:pPr>
-    <w:tblPr>
-      <w:tblBorders>
-        <w:top w:val="single" w:sz="4" w:space="0" w:color="auto"/>
-        <w:left w:val="single" w:sz="4" w:space="0" w:color="auto"/>
-        <w:bottom w:val="single" w:sz="4" w:space="0" w:color="auto"/>
-        <w:right w:val="single" w:sz="4" w:space="0" w:color="auto"/>
-        <w:insideH w:val="single" w:sz="4" w:space="0" w:color="auto"/>
-        <w:insideV w:val="single" w:sz="4" w:space="0" w:color="auto"/>
-      </w:tblBorders>
-    </w:tblPr>
-  </w:style>
-  <w:style w:type="paragraph" w:styleId="NormalWeb">
-    <w:name w:val="Normal (Web)"/>
-    <w:basedOn w:val="Normal"/>
-    <w:uiPriority w:val="99"/>
-    <w:semiHidden/>
-    <w:unhideWhenUsed/>
-    <w:rsid w:val="00603ED8"/>
-    <w:pPr>
-      <w:spacing w:before="100" w:beforeAutospacing="1" w:after="100" w:afterAutospacing="1" w:line="240" w:lineRule="auto"/>
-    </w:pPr>
-    <w:rPr>
-      <w:rFonts w:ascii="Times New Roman" w:eastAsia="Times New Roman" w:hAnsi="Times New Roman" w:cs="Times New Roman"/>
-      <w:sz w:val="24"/>
-      <w:szCs w:val="24"/>
-    </w:rPr>
-  </w:style>
-  <w:style w:type="character" w:styleId="HTMLCode">
-    <w:name w:val="HTML Code"/>
-    <w:basedOn w:val="DefaultParagraphFont"/>
-    <w:uiPriority w:val="99"/>
-    <w:semiHidden/>
-    <w:unhideWhenUsed/>
-    <w:rsid w:val="00603ED8"/>
-    <w:rPr>
-      <w:rFonts w:ascii="Courier New" w:eastAsia="Times New Roman" w:hAnsi="Courier New" w:cs="Courier New"/>
-      <w:sz w:val="20"/>
-      <w:szCs w:val="20"/>
-    </w:rPr>
-  </w:style>
-  <w:style w:type="character" w:customStyle="1" w:styleId="apple-converted-space">
-    <w:name w:val="apple-converted-space"/>
-    <w:basedOn w:val="DefaultParagraphFont"/>
-    <w:rsid w:val="00603ED8"/>
-  </w:style>
-  <w:style w:type="paragraph" w:styleId="ListParagraph">
-    <w:name w:val="List Paragraph"/>
-    <w:basedOn w:val="Normal"/>
-    <w:uiPriority w:val="34"/>
-    <w:qFormat/>
-    <w:rsid w:val="00603ED8"/>
-    <w:pPr>
-      <w:ind w:left="720"/>
-      <w:contextualSpacing/>
-    </w:pPr>
-  </w:style>
-  <w:style w:type="character" w:styleId="FollowedHyperlink">
-    <w:name w:val="FollowedHyperlink"/>
-    <w:basedOn w:val="DefaultParagraphFont"/>
-    <w:uiPriority w:val="99"/>
-    <w:semiHidden/>
-    <w:unhideWhenUsed/>
-    <w:rsid w:val="00342264"/>
-    <w:rPr>
-      <w:color w:val="800080" w:themeColor="followedHyperlink"/>
-      <w:u w:val="single"/>
-    </w:rPr>
-  </w:style>
-  <w:style w:type="paragraph" w:customStyle="1" w:styleId="Default">
-    <w:name w:val="Default"/>
-    <w:rsid w:val="006C7904"/>
-    <w:pPr>
-      <w:autoSpaceDE w:val="0"/>
-      <w:autoSpaceDN w:val="0"/>
-      <w:adjustRightInd w:val="0"/>
-      <w:spacing w:after="0" w:line="240" w:lineRule="auto"/>
-    </w:pPr>
-    <w:rPr>
-      <w:rFonts w:ascii="Calibri" w:hAnsi="Calibri" w:cs="Calibri"/>
-      <w:color w:val="000000"/>
-      <w:sz w:val="24"/>
-      <w:szCs w:val="24"/>
-    </w:rPr>
-  </w:style>
-  <w:style w:type="paragraph" w:styleId="BalloonText">
-    <w:name w:val="Balloon Text"/>
-    <w:basedOn w:val="Normal"/>
-    <w:link w:val="BalloonTextChar"/>
-    <w:uiPriority w:val="99"/>
-    <w:semiHidden/>
-    <w:unhideWhenUsed/>
-    <w:rsid w:val="00815FEA"/>
-    <w:pPr>
-      <w:spacing w:after="0" w:line="240" w:lineRule="auto"/>
-    </w:pPr>
-    <w:rPr>
-      <w:rFonts w:ascii="Tahoma" w:hAnsi="Tahoma" w:cs="Tahoma"/>
-      <w:sz w:val="16"/>
-      <w:szCs w:val="16"/>
-    </w:rPr>
-  </w:style>
-  <w:style w:type="character" w:customStyle="1" w:styleId="BalloonTextChar">
-    <w:name w:val="Balloon Text Char"/>
-    <w:basedOn w:val="DefaultParagraphFont"/>
-    <w:link w:val="BalloonText"/>
-    <w:uiPriority w:val="99"/>
-    <w:semiHidden/>
-    <w:rsid w:val="00815FEA"/>
-    <w:rPr>
-      <w:rFonts w:ascii="Tahoma" w:hAnsi="Tahoma" w:cs="Tahoma"/>
-      <w:sz w:val="16"/>
-      <w:szCs w:val="16"/>
-    </w:rPr>
-  </w:style>
-</w:styles>
-</file>
-
-<file path=word/stylesWithEffects.xml><?xml version="1.0" encoding="utf-8"?>
-<w:styles xmlns:wpc="http://schemas.microsoft.com/office/word/2010/wordprocessingCanvas" xmlns:mc="http://schemas.openxmlformats.org/markup-compatibility/2006" xmlns:o="urn:schemas-microsoft-com:office:office" xmlns:r="http://schemas.openxmlformats.org/officeDocument/2006/relationships" xmlns:m="http://schemas.openxmlformats.org/officeDocument/2006/math" xmlns:v="urn:schemas-microsoft-com:vml" xmlns:wp14="http://schemas.microsoft.com/office/word/2010/wordprocessingDrawing" xmlns:wp="http://schemas.openxmlformats.org/drawingml/2006/wordprocessingDrawing" xmlns:w10="urn:schemas-microsoft-com:office:word" xmlns:w="http://schemas.openxmlformats.org/wordprocessingml/2006/main" xmlns:w14="http://schemas.microsoft.com/office/word/2010/wordml" xmlns:wpg="http://schemas.microsoft.com/office/word/2010/wordprocessingGroup" xmlns:wpi="http://schemas.microsoft.com/office/word/2010/wordprocessingInk" xmlns:wne="http://schemas.microsoft.com/office/word/2006/wordml" xmlns:wps="http://schemas.microsoft.com/office/word/2010/wordprocessingShape" mc:Ignorable="w14 wp14">
-  <w:docDefaults>
-    <w:rPrDefault>
-      <w:rPr>
-        <w:rFonts w:asciiTheme="minorHAnsi" w:eastAsiaTheme="minorHAnsi" w:hAnsiTheme="minorHAnsi" w:cstheme="minorBidi"/>
-        <w:sz w:val="22"/>
-        <w:szCs w:val="22"/>
-        <w:lang w:val="en-US" w:eastAsia="en-US" w:bidi="ar-SA"/>
-      </w:rPr>
-    </w:rPrDefault>
-    <w:pPrDefault>
-      <w:pPr>
-        <w:spacing w:after="200" w:line="276" w:lineRule="auto"/>
-      </w:pPr>
-    </w:pPrDefault>
-  </w:docDefaults>
-  <w:latentStyles w:defLockedState="0" w:defUIPriority="99" w:defSemiHidden="1" w:defUnhideWhenUsed="1" w:defQFormat="0" w:count="267">
-    <w:lsdException w:name="Normal" w:semiHidden="0" w:uiPriority="0" w:unhideWhenUsed="0" w:qFormat="1"/>
-    <w:lsdException w:name="heading 1" w:semiHidden="0" w:uiPriority="9" w:unhideWhenUsed="0" w:qFormat="1"/>
-    <w:lsdException w:name="heading 2" w:uiPriority="9" w:qFormat="1"/>
-    <w:lsdException w:name="heading 3" w:uiPriority="9" w:qFormat="1"/>
-    <w:lsdException w:name="heading 4" w:uiPriority="9" w:qFormat="1"/>
-    <w:lsdException w:name="heading 5" w:uiPriority="9" w:qFormat="1"/>
-    <w:lsdException w:name="heading 6" w:uiPriority="9" w:qFormat="1"/>
-    <w:lsdException w:name="heading 7" w:uiPriority="9" w:qFormat="1"/>
-    <w:lsdException w:name="heading 8" w:uiPriority="9" w:qFormat="1"/>
-    <w:lsdException w:name="heading 9" w:uiPriority="9" w:qFormat="1"/>
-    <w:lsdException w:name="toc 1" w:uiPriority="39"/>
-    <w:lsdException w:name="toc 2" w:uiPriority="39"/>
-    <w:lsdException w:name="toc 3" w:uiPriority="39"/>
-    <w:lsdException w:name="toc 4" w:uiPriority="39"/>
-    <w:lsdException w:name="toc 5" w:uiPriority="39"/>
-    <w:lsdException w:name="toc 6" w:uiPriority="39"/>
-    <w:lsdException w:name="toc 7" w:uiPriority="39"/>
-    <w:lsdException w:name="toc 8" w:uiPriority="39"/>
-    <w:lsdException w:name="toc 9" w:uiPriority="39"/>
-    <w:lsdException w:name="caption" w:uiPriority="35" w:qFormat="1"/>
-    <w:lsdException w:name="Title" w:semiHidden="0" w:uiPriority="10" w:unhideWhenUsed="0" w:qFormat="1"/>
-    <w:lsdException w:name="Default Paragraph Font" w:uiPriority="1"/>
-    <w:lsdException w:name="Subtitle" w:semiHidden="0" w:uiPriority="11" w:unhideWhenUsed="0" w:qFormat="1"/>
-    <w:lsdException w:name="Strong" w:semiHidden="0" w:uiPriority="22" w:unhideWhenUsed="0" w:qFormat="1"/>
-    <w:lsdException w:name="Emphasis" w:semiHidden="0" w:uiPriority="20" w:unhideWhenUsed="0" w:qFormat="1"/>
-    <w:lsdException w:name="Table Grid" w:semiHidden="0" w:uiPriority="59" w:unhideWhenUsed="0"/>
-    <w:lsdException w:name="Placeholder Text" w:unhideWhenUsed="0"/>
-    <w:lsdException w:name="No Spacing" w:semiHidden="0" w:uiPriority="1" w:unhideWhenUsed="0" w:qFormat="1"/>
-    <w:lsdException w:name="Light Shading" w:semiHidden="0" w:uiPriority="60" w:unhideWhenUsed="0"/>
-    <w:lsdException w:name="Light List" w:semiHidden="0" w:uiPriority="61" w:unhideWhenUsed="0"/>
-    <w:lsdException w:name="Light Grid" w:semiHidden="0" w:uiPriority="62" w:unhideWhenUsed="0"/>
-    <w:lsdException w:name="Medium Shading 1" w:semiHidden="0" w:uiPriority="63" w:unhideWhenUsed="0"/>
-    <w:lsdException w:name="Medium Shading 2" w:semiHidden="0" w:uiPriority="64" w:unhideWhenUsed="0"/>
-    <w:lsdException w:name="Medium List 1" w:semiHidden="0" w:uiPriority="65" w:unhideWhenUsed="0"/>
-    <w:lsdException w:name="Medium List 2" w:semiHidden="0" w:uiPriority="66" w:unhideWhenUsed="0"/>
-    <w:lsdException w:name="Medium Grid 1" w:semiHidden="0" w:uiPriority="67" w:unhideWhenUsed="0"/>
-    <w:lsdException w:name="Medium Grid 2" w:semiHidden="0" w:uiPriority="68" w:unhideWhenUsed="0"/>
-    <w:lsdException w:name="Medium Grid 3" w:semiHidden="0" w:uiPriority="69" w:unhideWhenUsed="0"/>
-    <w:lsdException w:name="Dark List" w:semiHidden="0" w:uiPriority="70" w:unhideWhenUsed="0"/>
-    <w:lsdException w:name="Colorful Shading" w:semiHidden="0" w:uiPriority="71" w:unhideWhenUsed="0"/>
-    <w:lsdException w:name="Colorful List" w:semiHidden="0" w:uiPriority="72" w:unhideWhenUsed="0"/>
-    <w:lsdException w:name="Colorful Grid" w:semiHidden="0" w:uiPriority="73" w:unhideWhenUsed="0"/>
-    <w:lsdException w:name="Light Shading Accent 1" w:semiHidden="0" w:uiPriority="60" w:unhideWhenUsed="0"/>
-    <w:lsdException w:name="Light List Accent 1" w:semiHidden="0" w:uiPriority="61" w:unhideWhenUsed="0"/>
-    <w:lsdException w:name="Light Grid Accent 1" w:semiHidden="0" w:uiPriority="62" w:unhideWhenUsed="0"/>
-    <w:lsdException w:name="Medium Shading 1 Accent 1" w:semiHidden="0" w:uiPriority="63" w:unhideWhenUsed="0"/>
-    <w:lsdException w:name="Medium Shading 2 Accent 1" w:semiHidden="0" w:uiPriority="64" w:unhideWhenUsed="0"/>
-    <w:lsdException w:name="Medium List 1 Accent 1" w:semiHidden="0" w:uiPriority="65" w:unhideWhenUsed="0"/>
-    <w:lsdException w:name="Revision" w:unhideWhenUsed="0"/>
-    <w:lsdException w:name="List Paragraph" w:semiHidden="0" w:uiPriority="34" w:unhideWhenUsed="0" w:qFormat="1"/>
-    <w:lsdException w:name="Quote" w:semiHidden="0" w:uiPriority="29" w:unhideWhenUsed="0" w:qFormat="1"/>
-    <w:lsdException w:name="Intense Quote" w:semiHidden="0" w:uiPriority="30" w:unhideWhenUsed="0" w:qFormat="1"/>
-    <w:lsdException w:name="Medium List 2 Accent 1" w:semiHidden="0" w:uiPriority="66" w:unhideWhenUsed="0"/>
-    <w:lsdException w:name="Medium Grid 1 Accent 1" w:semiHidden="0" w:uiPriority="67" w:unhideWhenUsed="0"/>
-    <w:lsdException w:name="Medium Grid 2 Accent 1" w:semiHidden="0" w:uiPriority="68" w:unhideWhenUsed="0"/>
-    <w:lsdException w:name="Medium Grid 3 Accent 1" w:semiHidden="0" w:uiPriority="69" w:unhideWhenUsed="0"/>
-    <w:lsdException w:name="Dark List Accent 1" w:semiHidden="0" w:uiPriority="70" w:unhideWhenUsed="0"/>
-    <w:lsdException w:name="Colorful Shading Accent 1" w:semiHidden="0" w:uiPriority="71" w:unhideWhenUsed="0"/>
-    <w:lsdException w:name="Colorful List Accent 1" w:semiHidden="0" w:uiPriority="72" w:unhideWhenUsed="0"/>
-    <w:lsdException w:name="Colorful Grid Accent 1" w:semiHidden="0" w:uiPriority="73" w:unhideWhenUsed="0"/>
-    <w:lsdException w:name="Light Shading Accent 2" w:semiHidden="0" w:uiPriority="60" w:unhideWhenUsed="0"/>
-    <w:lsdException w:name="Light List Accent 2" w:semiHidden="0" w:uiPriority="61" w:unhideWhenUsed="0"/>
-    <w:lsdException w:name="Light Grid Accent 2" w:semiHidden="0" w:uiPriority="62" w:unhideWhenUsed="0"/>
-    <w:lsdException w:name="Medium Shading 1 Accent 2" w:semiHidden="0" w:uiPriority="63" w:unhideWhenUsed="0"/>
-    <w:lsdException w:name="Medium Shading 2 Accent 2" w:semiHidden="0" w:uiPriority="64" w:unhideWhenUsed="0"/>
-    <w:lsdException w:name="Medium List 1 Accent 2" w:semiHidden="0" w:uiPriority="65" w:unhideWhenUsed="0"/>
-    <w:lsdException w:name="Medium List 2 Accent 2" w:semiHidden="0" w:uiPriority="66" w:unhideWhenUsed="0"/>
-    <w:lsdException w:name="Medium Grid 1 Accent 2" w:semiHidden="0" w:uiPriority="67" w:unhideWhenUsed="0"/>
-    <w:lsdException w:name="Medium Grid 2 Accent 2" w:semiHidden="0" w:uiPriority="68" w:unhideWhenUsed="0"/>
-    <w:lsdException w:name="Medium Grid 3 Accent 2" w:semiHidden="0" w:uiPriority="69" w:unhideWhenUsed="0"/>
-    <w:lsdException w:name="Dark List Accent 2" w:semiHidden="0" w:uiPriority="70" w:unhideWhenUsed="0"/>
-    <w:lsdException w:name="Colorful Shading Accent 2" w:semiHidden="0" w:uiPriority="71" w:unhideWhenUsed="0"/>
-    <w:lsdException w:name="Colorful List Accent 2" w:semiHidden="0" w:uiPriority="72" w:unhideWhenUsed="0"/>
-    <w:lsdException w:name="Colorful Grid Accent 2" w:semiHidden="0" w:uiPriority="73" w:unhideWhenUsed="0"/>
-    <w:lsdException w:name="Light Shading Accent 3" w:semiHidden="0" w:uiPriority="60" w:unhideWhenUsed="0"/>
-    <w:lsdException w:name="Light List Accent 3" w:semiHidden="0" w:uiPriority="61" w:unhideWhenUsed="0"/>
-    <w:lsdException w:name="Light Grid Accent 3" w:semiHidden="0" w:uiPriority="62" w:unhideWhenUsed="0"/>
-    <w:lsdException w:name="Medium Shading 1 Accent 3" w:semiHidden="0" w:uiPriority="63" w:unhideWhenUsed="0"/>
-    <w:lsdException w:name="Medium Shading 2 Accent 3" w:semiHidden="0" w:uiPriority="64" w:unhideWhenUsed="0"/>
-    <w:lsdException w:name="Medium List 1 Accent 3" w:semiHidden="0" w:uiPriority="65" w:unhideWhenUsed="0"/>
-    <w:lsdException w:name="Medium List 2 Accent 3" w:semiHidden="0" w:uiPriority="66" w:unhideWhenUsed="0"/>
-    <w:lsdException w:name="Medium Grid 1 Accent 3" w:semiHidden="0" w:uiPriority="67" w:unhideWhenUsed="0"/>
-    <w:lsdException w:name="Medium Grid 2 Accent 3" w:semiHidden="0" w:uiPriority="68" w:unhideWhenUsed="0"/>
-    <w:lsdException w:name="Medium Grid 3 Accent 3" w:semiHidden="0" w:uiPriority="69" w:unhideWhenUsed="0"/>
-    <w:lsdException w:name="Dark List Accent 3" w:semiHidden="0" w:uiPriority="70" w:unhideWhenUsed="0"/>
-    <w:lsdException w:name="Colorful Shading Accent 3" w:semiHidden="0" w:uiPriority="71" w:unhideWhenUsed="0"/>
-    <w:lsdException w:name="Colorful List Accent 3" w:semiHidden="0" w:uiPriority="72" w:unhideWhenUsed="0"/>
-    <w:lsdException w:name="Colorful Grid Accent 3" w:semiHidden="0" w:uiPriority="73" w:unhideWhenUsed="0"/>
-    <w:lsdException w:name="Light Shading Accent 4" w:semiHidden="0" w:uiPriority="60" w:unhideWhenUsed="0"/>
-    <w:lsdException w:name="Light List Accent 4" w:semiHidden="0" w:uiPriority="61" w:unhideWhenUsed="0"/>
-    <w:lsdException w:name="Light Grid Accent 4" w:semiHidden="0" w:uiPriority="62" w:unhideWhenUsed="0"/>
-    <w:lsdException w:name="Medium Shading 1 Accent 4" w:semiHidden="0" w:uiPriority="63" w:unhideWhenUsed="0"/>
-    <w:lsdException w:name="Medium Shading 2 Accent 4" w:semiHidden="0" w:uiPriority="64" w:unhideWhenUsed="0"/>
-    <w:lsdException w:name="Medium List 1 Accent 4" w:semiHidden="0" w:uiPriority="65" w:unhideWhenUsed="0"/>
-    <w:lsdException w:name="Medium List 2 Accent 4" w:semiHidden="0" w:uiPriority="66" w:unhideWhenUsed="0"/>
-    <w:lsdException w:name="Medium Grid 1 Accent 4" w:semiHidden="0" w:uiPriority="67" w:unhideWhenUsed="0"/>
-    <w:lsdException w:name="Medium Grid 2 Accent 4" w:semiHidden="0" w:uiPriority="68" w:unhideWhenUsed="0"/>
-    <w:lsdException w:name="Medium Grid 3 Accent 4" w:semiHidden="0" w:uiPriority="69" w:unhideWhenUsed="0"/>
-    <w:lsdException w:name="Dark List Accent 4" w:semiHidden="0" w:uiPriority="70" w:unhideWhenUsed="0"/>
-    <w:lsdException w:name="Colorful Shading Accent 4" w:semiHidden="0" w:uiPriority="71" w:unhideWhenUsed="0"/>
-    <w:lsdException w:name="Colorful List Accent 4" w:semiHidden="0" w:uiPriority="72" w:unhideWhenUsed="0"/>
-    <w:lsdException w:name="Colorful Grid Accent 4" w:semiHidden="0" w:uiPriority="73" w:unhideWhenUsed="0"/>
-    <w:lsdException w:name="Light Shading Accent 5" w:semiHidden="0" w:uiPriority="60" w:unhideWhenUsed="0"/>
-    <w:lsdException w:name="Light List Accent 5" w:semiHidden="0" w:uiPriority="61" w:unhideWhenUsed="0"/>
-    <w:lsdException w:name="Light Grid Accent 5" w:semiHidden="0" w:uiPriority="62" w:unhideWhenUsed="0"/>
-    <w:lsdException w:name="Medium Shading 1 Accent 5" w:semiHidden="0" w:uiPriority="63" w:unhideWhenUsed="0"/>
-    <w:lsdException w:name="Medium Shading 2 Accent 5" w:semiHidden="0" w:uiPriority="64" w:unhideWhenUsed="0"/>
-    <w:lsdException w:name="Medium List 1 Accent 5" w:semiHidden="0" w:uiPriority="65" w:unhideWhenUsed="0"/>
-    <w:lsdException w:name="Medium List 2 Accent 5" w:semiHidden="0" w:uiPriority="66" w:unhideWhenUsed="0"/>
-    <w:lsdException w:name="Medium Grid 1 Accent 5" w:semiHidden="0" w:uiPriority="67" w:unhideWhenUsed="0"/>
-    <w:lsdException w:name="Medium Grid 2 Accent 5" w:semiHidden="0" w:uiPriority="68" w:unhideWhenUsed="0"/>
-    <w:lsdException w:name="Medium Grid 3 Accent 5" w:semiHidden="0" w:uiPriority="69" w:unhideWhenUsed="0"/>
-    <w:lsdException w:name="Dark List Accent 5" w:semiHidden="0" w:uiPriority="70" w:unhideWhenUsed="0"/>
-    <w:lsdException w:name="Colorful Shading Accent 5" w:semiHidden="0" w:uiPriority="71" w:unhideWhenUsed="0"/>
-    <w:lsdException w:name="Colorful List Accent 5" w:semiHidden="0" w:uiPriority="72" w:unhideWhenUsed="0"/>
-    <w:lsdException w:name="Colorful Grid Accent 5" w:semiHidden="0" w:uiPriority="73" w:unhideWhenUsed="0"/>
-    <w:lsdException w:name="Light Shading Accent 6" w:semiHidden="0" w:uiPriority="60" w:unhideWhenUsed="0"/>
-    <w:lsdException w:name="Light List Accent 6" w:semiHidden="0" w:uiPriority="61" w:unhideWhenUsed="0"/>
-    <w:lsdException w:name="Light Grid Accent 6" w:semiHidden="0" w:uiPriority="62" w:unhideWhenUsed="0"/>
-    <w:lsdException w:name="Medium Shading 1 Accent 6" w:semiHidden="0" w:uiPriority="63" w:unhideWhenUsed="0"/>
-    <w:lsdException w:name="Medium Shading 2 Accent 6" w:semiHidden="0" w:uiPriority="64" w:unhideWhenUsed="0"/>
-    <w:lsdException w:name="Medium List 1 Accent 6" w:semiHidden="0" w:uiPriority="65" w:unhideWhenUsed="0"/>
-    <w:lsdException w:name="Medium List 2 Accent 6" w:semiHidden="0" w:uiPriority="66" w:unhideWhenUsed="0"/>
-    <w:lsdException w:name="Medium Grid 1 Accent 6" w:semiHidden="0" w:uiPriority="67" w:unhideWhenUsed="0"/>
-    <w:lsdException w:name="Medium Grid 2 Accent 6" w:semiHidden="0" w:uiPriority="68" w:unhideWhenUsed="0"/>
-    <w:lsdException w:name="Medium Grid 3 Accent 6" w:semiHidden="0" w:uiPriority="69" w:unhideWhenUsed="0"/>
-    <w:lsdException w:name="Dark List Accent 6" w:semiHidden="0" w:uiPriority="70" w:unhideWhenUsed="0"/>
-    <w:lsdException w:name="Colorful Shading Accent 6" w:semiHidden="0" w:uiPriority="71" w:unhideWhenUsed="0"/>
-    <w:lsdException w:name="Colorful List Accent 6" w:semiHidden="0" w:uiPriority="72" w:unhideWhenUsed="0"/>
-    <w:lsdException w:name="Colorful Grid Accent 6" w:semiHidden="0" w:uiPriority="73" w:unhideWhenUsed="0"/>
-    <w:lsdException w:name="Subtle Emphasis" w:semiHidden="0" w:uiPriority="19" w:unhideWhenUsed="0" w:qFormat="1"/>
-    <w:lsdException w:name="Intense Emphasis" w:semiHidden="0" w:uiPriority="21" w:unhideWhenUsed="0" w:qFormat="1"/>
-    <w:lsdException w:name="Subtle Reference" w:semiHidden="0" w:uiPriority="31" w:unhideWhenUsed="0" w:qFormat="1"/>
-    <w:lsdException w:name="Intense Reference" w:semiHidden="0" w:uiPriority="32" w:unhideWhenUsed="0" w:qFormat="1"/>
-    <w:lsdException w:name="Book Title" w:semiHidden="0" w:uiPriority="33" w:unhideWhenUsed="0" w:qFormat="1"/>
-    <w:lsdException w:name="Bibliography" w:uiPriority="37"/>
-    <w:lsdException w:name="TOC Heading" w:uiPriority="39" w:qFormat="1"/>
+  <w:latentStyles w:defLockedState="0" w:defUIPriority="99" w:defSemiHidden="0" w:defUnhideWhenUsed="0" w:defQFormat="0" w:count="371">
+    <w:lsdException w:name="Normal" w:uiPriority="0" w:qFormat="1"/>
+    <w:lsdException w:name="heading 1" w:uiPriority="9" w:qFormat="1"/>
+    <w:lsdException w:name="heading 2" w:semiHidden="1" w:uiPriority="9" w:unhideWhenUsed="1" w:qFormat="1"/>
+    <w:lsdException w:name="heading 3" w:semiHidden="1" w:uiPriority="9" w:unhideWhenUsed="1" w:qFormat="1"/>
+    <w:lsdException w:name="heading 4" w:semiHidden="1" w:uiPriority="9" w:unhideWhenUsed="1" w:qFormat="1"/>
+    <w:lsdException w:name="heading 5" w:semiHidden="1" w:uiPriority="9" w:unhideWhenUsed="1" w:qFormat="1"/>
+    <w:lsdException w:name="heading 6" w:semiHidden="1" w:uiPriority="9" w:unhideWhenUsed="1" w:qFormat="1"/>
+    <w:lsdException w:name="heading 7" w:semiHidden="1" w:uiPriority="9" w:unhideWhenUsed="1" w:qFormat="1"/>
+    <w:lsdException w:name="heading 8" w:semiHidden="1" w:uiPriority="9" w:unhideWhenUsed="1" w:qFormat="1"/>
+    <w:lsdException w:name="heading 9" w:semiHidden="1" w:uiPriority="9" w:unhideWhenUsed="1" w:qFormat="1"/>
+    <w:lsdException w:name="index 1" w:semiHidden="1" w:unhideWhenUsed="1"/>
+    <w:lsdException w:name="index 2" w:semiHidden="1" w:unhideWhenUsed="1"/>
+    <w:lsdException w:name="index 3" w:semiHidden="1" w:unhideWhenUsed="1"/>
+    <w:lsdException w:name="index 4" w:semiHidden="1" w:unhideWhenUsed="1"/>
+    <w:lsdException w:name="index 5" w:semiHidden="1" w:unhideWhenUsed="1"/>
+    <w:lsdException w:name="index 6" w:semiHidden="1" w:unhideWhenUsed="1"/>
+    <w:lsdException w:name="index 7" w:semiHidden="1" w:unhideWhenUsed="1"/>
+    <w:lsdException w:name="index 8" w:semiHidden="1" w:unhideWhenUsed="1"/>
+    <w:lsdException w:name="index 9" w:semiHidden="1" w:unhideWhenUsed="1"/>
+    <w:lsdException w:name="toc 1" w:semiHidden="1" w:uiPriority="39" w:unhideWhenUsed="1"/>
+    <w:lsdException w:name="toc 2" w:semiHidden="1" w:uiPriority="39" w:unhideWhenUsed="1"/>
+    <w:lsdException w:name="toc 3" w:semiHidden="1" w:uiPriority="39" w:unhideWhenUsed="1"/>
+    <w:lsdException w:name="toc 4" w:semiHidden="1" w:uiPriority="39" w:unhideWhenUsed="1"/>
+    <w:lsdException w:name="toc 5" w:semiHidden="1" w:uiPriority="39" w:unhideWhenUsed="1"/>
+    <w:lsdException w:name="toc 6" w:semiHidden="1" w:uiPriority="39" w:unhideWhenUsed="1"/>
+    <w:lsdException w:name="toc 7" w:semiHidden="1" w:uiPriority="39" w:unhideWhenUsed="1"/>
+    <w:lsdException w:name="toc 8" w:semiHidden="1" w:uiPriority="39" w:unhideWhenUsed="1"/>
+    <w:lsdException w:name="toc 9" w:semiHidden="1" w:uiPriority="39" w:unhideWhenUsed="1"/>
+    <w:lsdException w:name="Normal Indent" w:semiHidden="1" w:unhideWhenUsed="1"/>
+    <w:lsdException w:name="footnote text" w:semiHidden="1" w:unhideWhenUsed="1"/>
+    <w:lsdException w:name="annotation text" w:semiHidden="1" w:unhideWhenUsed="1"/>
+    <w:lsdException w:name="header" w:semiHidden="1" w:unhideWhenUsed="1"/>
+    <w:lsdException w:name="footer" w:semiHidden="1" w:unhideWhenUsed="1"/>
+    <w:lsdException w:name="index heading" w:semiHidden="1" w:unhideWhenUsed="1"/>
+    <w:lsdException w:name="caption" w:semiHidden="1" w:uiPriority="35" w:unhideWhenUsed="1" w:qFormat="1"/>
+    <w:lsdException w:name="table of figures" w:semiHidden="1" w:unhideWhenUsed="1"/>
+    <w:lsdException w:name="envelope address" w:semiHidden="1" w:unhideWhenUsed="1"/>
+    <w:lsdException w:name="envelope return" w:semiHidden="1" w:unhideWhenUsed="1"/>
+    <w:lsdException w:name="footnote reference" w:semiHidden="1" w:unhideWhenUsed="1"/>
+    <w:lsdException w:name="annotation reference" w:semiHidden="1" w:unhideWhenUsed="1"/>
+    <w:lsdException w:name="line number" w:semiHidden="1" w:unhideWhenUsed="1"/>
+    <w:lsdException w:name="page number" w:semiHidden="1" w:unhideWhenUsed="1"/>
+    <w:lsdException w:name="endnote reference" w:semiHidden="1" w:unhideWhenUsed="1"/>
+    <w:lsdException w:name="endnote text" w:semiHidden="1" w:unhideWhenUsed="1"/>
+    <w:lsdException w:name="table of authorities" w:semiHidden="1" w:unhideWhenUsed="1"/>
+    <w:lsdException w:name="macro" w:semiHidden="1" w:unhideWhenUsed="1"/>
+    <w:lsdException w:name="toa heading" w:semiHidden="1" w:unhideWhenUsed="1"/>
+    <w:lsdException w:name="List" w:semiHidden="1" w:unhideWhenUsed="1"/>
+    <w:lsdException w:name="List Bullet" w:semiHidden="1" w:unhideWhenUsed="1"/>
+    <w:lsdException w:name="List Number" w:semiHidden="1" w:unhideWhenUsed="1"/>
+    <w:lsdException w:name="List 2" w:semiHidden="1" w:unhideWhenUsed="1"/>
+    <w:lsdException w:name="List 3" w:semiHidden="1" w:unhideWhenUsed="1"/>
+    <w:lsdException w:name="List 4" w:semiHidden="1" w:unhideWhenUsed="1"/>
+    <w:lsdException w:name="List 5" w:semiHidden="1" w:unhideWhenUsed="1"/>
+    <w:lsdException w:name="List Bullet 2" w:semiHidden="1" w:unhideWhenUsed="1"/>
+    <w:lsdException w:name="List Bullet 3" w:semiHidden="1" w:unhideWhenUsed="1"/>
+    <w:lsdException w:name="List Bullet 4" w:semiHidden="1" w:unhideWhenUsed="1"/>
+    <w:lsdException w:name="List Bullet 5" w:semiHidden="1" w:unhideWhenUsed="1"/>
+    <w:lsdException w:name="List Number 2" w:semiHidden="1" w:unhideWhenUsed="1"/>
+    <w:lsdException w:name="List Number 3" w:semiHidden="1" w:unhideWhenUsed="1"/>
+    <w:lsdException w:name="List Number 4" w:semiHidden="1" w:unhideWhenUsed="1"/>
+    <w:lsdException w:name="List Number 5" w:semiHidden="1" w:unhideWhenUsed="1"/>
+    <w:lsdException w:name="Title" w:uiPriority="10" w:qFormat="1"/>
+    <w:lsdException w:name="Closing" w:semiHidden="1" w:unhideWhenUsed="1"/>
+    <w:lsdException w:name="Signature" w:semiHidden="1" w:unhideWhenUsed="1"/>
+    <w:lsdException w:name="Default Paragraph Font" w:semiHidden="1" w:uiPriority="1" w:unhideWhenUsed="1"/>
+    <w:lsdException w:name="Body Text" w:semiHidden="1" w:unhideWhenUsed="1"/>
+    <w:lsdException w:name="Body Text Indent" w:semiHidden="1" w:unhideWhenUsed="1"/>
+    <w:lsdException w:name="List Continue" w:semiHidden="1" w:unhideWhenUsed="1"/>
+    <w:lsdException w:name="List Continue 2" w:semiHidden="1" w:unhideWhenUsed="1"/>
+    <w:lsdException w:name="List Continue 3" w:semiHidden="1" w:unhideWhenUsed="1"/>
+    <w:lsdException w:name="List Continue 4" w:semiHidden="1" w:unhideWhenUsed="1"/>
+    <w:lsdException w:name="List Continue 5" w:semiHidden="1" w:unhideWhenUsed="1"/>
+    <w:lsdException w:name="Message Header" w:semiHidden="1" w:unhideWhenUsed="1"/>
+    <w:lsdException w:name="Subtitle" w:uiPriority="11" w:qFormat="1"/>
+    <w:lsdException w:name="Salutation" w:semiHidden="1" w:unhideWhenUsed="1"/>
+    <w:lsdException w:name="Date" w:semiHidden="1" w:unhideWhenUsed="1"/>
+    <w:lsdException w:name="Body Text First Indent" w:semiHidden="1" w:unhideWhenUsed="1"/>
+    <w:lsdException w:name="Body Text First Indent 2" w:semiHidden="1" w:unhideWhenUsed="1"/>
+    <w:lsdException w:name="Note Heading" w:semiHidden="1" w:unhideWhenUsed="1"/>
+    <w:lsdException w:name="Body Text 2" w:semiHidden="1" w:unhideWhenUsed="1"/>
+    <w:lsdException w:name="Body Text 3" w:semiHidden="1" w:unhideWhenUsed="1"/>
+    <w:lsdException w:name="Body Text Indent 2" w:semiHidden="1" w:unhideWhenUsed="1"/>
+    <w:lsdException w:name="Body Text Indent 3" w:semiHidden="1" w:unhideWhenUsed="1"/>
+    <w:lsdException w:name="Block Text" w:semiHidden="1" w:unhideWhenUsed="1"/>
+    <w:lsdException w:name="Hyperlink" w:semiHidden="1" w:unhideWhenUsed="1"/>
+    <w:lsdException w:name="FollowedHyperlink" w:semiHidden="1" w:unhideWhenUsed="1"/>
+    <w:lsdException w:name="Strong" w:uiPriority="22" w:qFormat="1"/>
+    <w:lsdException w:name="Emphasis" w:uiPriority="20" w:qFormat="1"/>
+    <w:lsdException w:name="Document Map" w:semiHidden="1" w:unhideWhenUsed="1"/>
+    <w:lsdException w:name="Plain Text" w:semiHidden="1" w:unhideWhenUsed="1"/>
+    <w:lsdException w:name="E-mail Signature" w:semiHidden="1" w:unhideWhenUsed="1"/>
+    <w:lsdException w:name="HTML Top of Form" w:semiHidden="1" w:unhideWhenUsed="1"/>
+    <w:lsdException w:name="HTML Bottom of Form" w:semiHidden="1" w:unhideWhenUsed="1"/>
+    <w:lsdException w:name="Normal (Web)" w:semiHidden="1" w:unhideWhenUsed="1"/>
+    <w:lsdException w:name="HTML Acronym" w:semiHidden="1" w:unhideWhenUsed="1"/>
+    <w:lsdException w:name="HTML Address" w:semiHidden="1" w:unhideWhenUsed="1"/>
+    <w:lsdException w:name="HTML Cite" w:semiHidden="1" w:unhideWhenUsed="1"/>
+    <w:lsdException w:name="HTML Code" w:semiHidden="1" w:unhideWhenUsed="1"/>
+    <w:lsdException w:name="HTML Definition" w:semiHidden="1" w:unhideWhenUsed="1"/>
+    <w:lsdException w:name="HTML Keyboard" w:semiHidden="1" w:unhideWhenUsed="1"/>
+    <w:lsdException w:name="HTML Preformatted" w:semiHidden="1" w:unhideWhenUsed="1"/>
+    <w:lsdException w:name="HTML Sample" w:semiHidden="1" w:unhideWhenUsed="1"/>
+    <w:lsdException w:name="HTML Typewriter" w:semiHidden="1" w:unhideWhenUsed="1"/>
+    <w:lsdException w:name="HTML Variable" w:semiHidden="1" w:unhideWhenUsed="1"/>
+    <w:lsdException w:name="Normal Table" w:semiHidden="1" w:unhideWhenUsed="1"/>
+    <w:lsdException w:name="annotation subject" w:semiHidden="1" w:unhideWhenUsed="1"/>
+    <w:lsdException w:name="No List" w:semiHidden="1" w:unhideWhenUsed="1"/>
+    <w:lsdException w:name="Outline List 1" w:semiHidden="1" w:unhideWhenUsed="1"/>
+    <w:lsdException w:name="Outline List 2" w:semiHidden="1" w:unhideWhenUsed="1"/>
+    <w:lsdException w:name="Outline List 3" w:semiHidden="1" w:unhideWhenUsed="1"/>
+    <w:lsdException w:name="Table Simple 1" w:semiHidden="1" w:unhideWhenUsed="1"/>
+    <w:lsdException w:name="Table Simple 2" w:semiHidden="1" w:unhideWhenUsed="1"/>
+    <w:lsdException w:name="Table Simple 3" w:semiHidden="1" w:unhideWhenUsed="1"/>
+    <w:lsdException w:name="Table Classic 1" w:semiHidden="1" w:unhideWhenUsed="1"/>
+    <w:lsdException w:name="Table Classic 2" w:semiHidden="1" w:unhideWhenUsed="1"/>
+    <w:lsdException w:name="Table Classic 3" w:semiHidden="1" w:unhideWhenUsed="1"/>
+    <w:lsdException w:name="Table Classic 4" w:semiHidden="1" w:unhideWhenUsed="1"/>
+    <w:lsdException w:name="Table Colorful 1" w:semiHidden="1" w:unhideWhenUsed="1"/>
+    <w:lsdException w:name="Table Colorful 2" w:semiHidden="1" w:unhideWhenUsed="1"/>
+    <w:lsdException w:name="Table Colorful 3" w:semiHidden="1" w:unhideWhenUsed="1"/>
+    <w:lsdException w:name="Table Columns 1" w:semiHidden="1" w:unhideWhenUsed="1"/>
+    <w:lsdException w:name="Table Columns 2" w:semiHidden="1" w:unhideWhenUsed="1"/>
+    <w:lsdException w:name="Table Columns 3" w:semiHidden="1" w:unhideWhenUsed="1"/>
+    <w:lsdException w:name="Table Columns 4" w:semiHidden="1" w:unhideWhenUsed="1"/>
+    <w:lsdException w:name="Table Columns 5" w:semiHidden="1" w:unhideWhenUsed="1"/>
+    <w:lsdException w:name="Table Grid 1" w:semiHidden="1" w:unhideWhenUsed="1"/>
+    <w:lsdException w:name="Table Grid 2" w:semiHidden="1" w:unhideWhenUsed="1"/>
+    <w:lsdException w:name="Table Grid 3" w:semiHidden="1" w:unhideWhenUsed="1"/>
+    <w:lsdException w:name="Table Grid 4" w:semiHidden="1" w:unhideWhenUsed="1"/>
+    <w:lsdException w:name="Table Grid 5" w:semiHidden="1" w:unhideWhenUsed="1"/>
+    <w:lsdException w:name="Table Grid 6" w:semiHidden="1" w:unhideWhenUsed="1"/>
+    <w:lsdException w:name="Table Grid 7" w:semiHidden="1" w:unhideWhenUsed="1"/>
+    <w:lsdException w:name="Table Grid 8" w:semiHidden="1" w:unhideWhenUsed="1"/>
+    <w:lsdException w:name="Table List 1" w:semiHidden="1" w:unhideWhenUsed="1"/>
+    <w:lsdException w:name="Table List 2" w:semiHidden="1" w:unhideWhenUsed="1"/>
+    <w:lsdException w:name="Table List 3" w:semiHidden="1" w:unhideWhenUsed="1"/>
+    <w:lsdException w:name="Table List 4" w:semiHidden="1" w:unhideWhenUsed="1"/>
+    <w:lsdException w:name="Table List 5" w:semiHidden="1" w:unhideWhenUsed="1"/>
+    <w:lsdException w:name="Table List 6" w:semiHidden="1" w:unhideWhenUsed="1"/>
+    <w:lsdException w:name="Table List 7" w:semiHidden="1" w:unhideWhenUsed="1"/>
+    <w:lsdException w:name="Table List 8" w:semiHidden="1" w:unhideWhenUsed="1"/>
+    <w:lsdException w:name="Table 3D effects 1" w:semiHidden="1" w:unhideWhenUsed="1"/>
+    <w:lsdException w:name="Table 3D effects 2" w:semiHidden="1" w:unhideWhenUsed="1"/>
+    <w:lsdException w:name="Table 3D effects 3" w:semiHidden="1" w:unhideWhenUsed="1"/>
+    <w:lsdException w:name="Table Contemporary" w:semiHidden="1" w:unhideWhenUsed="1"/>
+    <w:lsdException w:name="Table Elegant" w:semiHidden="1" w:unhideWhenUsed="1"/>
+    <w:lsdException w:name="Table Professional" w:semiHidden="1" w:unhideWhenUsed="1"/>
+    <w:lsdException w:name="Table Subtle 1" w:semiHidden="1" w:unhideWhenUsed="1"/>
+    <w:lsdException w:name="Table Subtle 2" w:semiHidden="1" w:unhideWhenUsed="1"/>
+    <w:lsdException w:name="Table Web 1" w:semiHidden="1" w:unhideWhenUsed="1"/>
+    <w:lsdException w:name="Table Web 2" w:semiHidden="1" w:unhideWhenUsed="1"/>
+    <w:lsdException w:name="Table Web 3" w:semiHidden="1" w:unhideWhenUsed="1"/>
+    <w:lsdException w:name="Balloon Text" w:semiHidden="1" w:unhideWhenUsed="1"/>
+    <w:lsdException w:name="Table Grid" w:uiPriority="59"/>
+    <w:lsdException w:name="Table Theme" w:semiHidden="1" w:unhideWhenUsed="1"/>
+    <w:lsdException w:name="Placeholder Text" w:semiHidden="1"/>
+    <w:lsdException w:name="No Spacing" w:uiPriority="1" w:qFormat="1"/>
+    <w:lsdException w:name="Light Shading" w:uiPriority="60"/>
+    <w:lsdException w:name="Light List" w:uiPriority="61"/>
+    <w:lsdException w:name="Light Grid" w:uiPriority="62"/>
+    <w:lsdException w:name="Medium Shading 1" w:uiPriority="63"/>
+    <w:lsdException w:name="Medium Shading 2" w:uiPriority="64"/>
+    <w:lsdException w:name="Medium List 1" w:uiPriority="65"/>
+    <w:lsdException w:name="Medium List 2" w:uiPriority="66"/>
+    <w:lsdException w:name="Medium Grid 1" w:uiPriority="67"/>
+    <w:lsdException w:name="Medium Grid 2" w:uiPriority="68"/>
+    <w:lsdException w:name="Medium Grid 3" w:uiPriority="69"/>
+    <w:lsdException w:name="Dark List" w:uiPriority="70"/>
+    <w:lsdException w:name="Colorful Shading" w:uiPriority="71"/>
+    <w:lsdException w:name="Colorful List" w:uiPriority="72"/>
+    <w:lsdException w:name="Colorful Grid" w:uiPriority="73"/>
+    <w:lsdException w:name="Light Shading Accent 1" w:uiPriority="60"/>
+    <w:lsdException w:name="Light List Accent 1" w:uiPriority="61"/>
+    <w:lsdException w:name="Light Grid Accent 1" w:uiPriority="62"/>
+    <w:lsdException w:name="Medium Shading 1 Accent 1" w:uiPriority="63"/>
+    <w:lsdException w:name="Medium Shading 2 Accent 1" w:uiPriority="64"/>
+    <w:lsdException w:name="Medium List 1 Accent 1" w:uiPriority="65"/>
+    <w:lsdException w:name="Revision" w:semiHidden="1"/>
+    <w:lsdException w:name="List Paragraph" w:uiPriority="34" w:qFormat="1"/>
+    <w:lsdException w:name="Quote" w:uiPriority="29" w:qFormat="1"/>
+    <w:lsdException w:name="Intense Quote" w:uiPriority="30" w:qFormat="1"/>
+    <w:lsdException w:name="Medium List 2 Accent 1" w:uiPriority="66"/>
+    <w:lsdException w:name="Medium Grid 1 Accent 1" w:uiPriority="67"/>
+    <w:lsdException w:name="Medium Grid 2 Accent 1" w:uiPriority="68"/>
+    <w:lsdException w:name="Medium Grid 3 Accent 1" w:uiPriority="69"/>
+    <w:lsdException w:name="Dark List Accent 1" w:uiPriority="70"/>
+    <w:lsdException w:name="Colorful Shading Accent 1" w:uiPriority="71"/>
+    <w:lsdException w:name="Colorful List Accent 1" w:uiPriority="72"/>
+    <w:lsdException w:name="Colorful Grid Accent 1" w:uiPriority="73"/>
+    <w:lsdException w:name="Light Shading Accent 2" w:uiPriority="60"/>
+    <w:lsdException w:name="Light List Accent 2" w:uiPriority="61"/>
+    <w:lsdException w:name="Light Grid Accent 2" w:uiPriority="62"/>
+    <w:lsdException w:name="Medium Shading 1 Accent 2" w:uiPriority="63"/>
+    <w:lsdException w:name="Medium Shading 2 Accent 2" w:uiPriority="64"/>
+    <w:lsdException w:name="Medium List 1 Accent 2" w:uiPriority="65"/>
+    <w:lsdException w:name="Medium List 2 Accent 2" w:uiPriority="66"/>
+    <w:lsdException w:name="Medium Grid 1 Accent 2" w:uiPriority="67"/>
+    <w:lsdException w:name="Medium Grid 2 Accent 2" w:uiPriority="68"/>
+    <w:lsdException w:name="Medium Grid 3 Accent 2" w:uiPriority="69"/>
+    <w:lsdException w:name="Dark List Accent 2" w:uiPriority="70"/>
+    <w:lsdException w:name="Colorful Shading Accent 2" w:uiPriority="71"/>
+    <w:lsdException w:name="Colorful List Accent 2" w:uiPriority="72"/>
+    <w:lsdException w:name="Colorful Grid Accent 2" w:uiPriority="73"/>
+    <w:lsdException w:name="Light Shading Accent 3" w:uiPriority="60"/>
+    <w:lsdException w:name="Light List Accent 3" w:uiPriority="61"/>
+    <w:lsdException w:name="Light Grid Accent 3" w:uiPriority="62"/>
+    <w:lsdException w:name="Medium Shading 1 Accent 3" w:uiPriority="63"/>
+    <w:lsdException w:name="Medium Shading 2 Accent 3" w:uiPriority="64"/>
+    <w:lsdException w:name="Medium List 1 Accent 3" w:uiPriority="65"/>
+    <w:lsdException w:name="Medium List 2 Accent 3" w:uiPriority="66"/>
+    <w:lsdException w:name="Medium Grid 1 Accent 3" w:uiPriority="67"/>
+    <w:lsdException w:name="Medium Grid 2 Accent 3" w:uiPriority="68"/>
+    <w:lsdException w:name="Medium Grid 3 Accent 3" w:uiPriority="69"/>
+    <w:lsdException w:name="Dark List Accent 3" w:uiPriority="70"/>
+    <w:lsdException w:name="Colorful Shading Accent 3" w:uiPriority="71"/>
+    <w:lsdException w:name="Colorful List Accent 3" w:uiPriority="72"/>
+    <w:lsdException w:name="Colorful Grid Accent 3" w:uiPriority="73"/>
+    <w:lsdException w:name="Light Shading Accent 4" w:uiPriority="60"/>
+    <w:lsdException w:name="Light List Accent 4" w:uiPriority="61"/>
+    <w:lsdException w:name="Light Grid Accent 4" w:uiPriority="62"/>
+    <w:lsdException w:name="Medium Shading 1 Accent 4" w:uiPriority="63"/>
+    <w:lsdException w:name="Medium Shading 2 Accent 4" w:uiPriority="64"/>
+    <w:lsdException w:name="Medium List 1 Accent 4" w:uiPriority="65"/>
+    <w:lsdException w:name="Medium List 2 Accent 4" w:uiPriority="66"/>
+    <w:lsdException w:name="Medium Grid 1 Accent 4" w:uiPriority="67"/>
+    <w:lsdException w:name="Medium Grid 2 Accent 4" w:uiPriority="68"/>
+    <w:lsdException w:name="Medium Grid 3 Accent 4" w:uiPriority="69"/>
+    <w:lsdException w:name="Dark List Accent 4" w:uiPriority="70"/>
+    <w:lsdException w:name="Colorful Shading Accent 4" w:uiPriority="71"/>
+    <w:lsdException w:name="Colorful List Accent 4" w:uiPriority="72"/>
+    <w:lsdException w:name="Colorful Grid Accent 4" w:uiPriority="73"/>
+    <w:lsdException w:name="Light Shading Accent 5" w:uiPriority="60"/>
+    <w:lsdException w:name="Light List Accent 5" w:uiPriority="61"/>
+    <w:lsdException w:name="Light Grid Accent 5" w:uiPriority="62"/>
+    <w:lsdException w:name="Medium Shading 1 Accent 5" w:uiPriority="63"/>
+    <w:lsdException w:name="Medium Shading 2 Accent 5" w:uiPriority="64"/>
+    <w:lsdException w:name="Medium List 1 Accent 5" w:uiPriority="65"/>
+    <w:lsdException w:name="Medium List 2 Accent 5" w:uiPriority="66"/>
+    <w:lsdException w:name="Medium Grid 1 Accent 5" w:uiPriority="67"/>
+    <w:lsdException w:name="Medium Grid 2 Accent 5" w:uiPriority="68"/>
+    <w:lsdException w:name="Medium Grid 3 Accent 5" w:uiPriority="69"/>
+    <w:lsdException w:name="Dark List Accent 5" w:uiPriority="70"/>
+    <w:lsdException w:name="Colorful Shading Accent 5" w:uiPriority="71"/>
+    <w:lsdException w:name="Colorful List Accent 5" w:uiPriority="72"/>
+    <w:lsdException w:name="Colorful Grid Accent 5" w:uiPriority="73"/>
+    <w:lsdException w:name="Light Shading Accent 6" w:uiPriority="60"/>
+    <w:lsdException w:name="Light List Accent 6" w:uiPriority="61"/>
+    <w:lsdException w:name="Light Grid Accent 6" w:uiPriority="62"/>
+    <w:lsdException w:name="Medium Shading 1 Accent 6" w:uiPriority="63"/>
+    <w:lsdException w:name="Medium Shading 2 Accent 6" w:uiPriority="64"/>
+    <w:lsdException w:name="Medium List 1 Accent 6" w:uiPriority="65"/>
+    <w:lsdException w:name="Medium List 2 Accent 6" w:uiPriority="66"/>
+    <w:lsdException w:name="Medium Grid 1 Accent 6" w:uiPriority="67"/>
+    <w:lsdException w:name="Medium Grid 2 Accent 6" w:uiPriority="68"/>
+    <w:lsdException w:name="Medium Grid 3 Accent 6" w:uiPriority="69"/>
+    <w:lsdException w:name="Dark List Accent 6" w:uiPriority="70"/>
+    <w:lsdException w:name="Colorful Shading Accent 6" w:uiPriority="71"/>
+    <w:lsdException w:name="Colorful List Accent 6" w:uiPriority="72"/>
+    <w:lsdException w:name="Colorful Grid Accent 6" w:uiPriority="73"/>
+    <w:lsdException w:name="Subtle Emphasis" w:uiPriority="19" w:qFormat="1"/>
+    <w:lsdException w:name="Intense Emphasis" w:uiPriority="21" w:qFormat="1"/>
+    <w:lsdException w:name="Subtle Reference" w:uiPriority="31" w:qFormat="1"/>
+    <w:lsdException w:name="Intense Reference" w:uiPriority="32" w:qFormat="1"/>
+    <w:lsdException w:name="Book Title" w:uiPriority="33" w:qFormat="1"/>
+    <w:lsdException w:name="Bibliography" w:semiHidden="1" w:uiPriority="37" w:unhideWhenUsed="1"/>
+    <w:lsdException w:name="TOC Heading" w:semiHidden="1" w:uiPriority="39" w:unhideWhenUsed="1" w:qFormat="1"/>
+    <w:lsdException w:name="Plain Table 1" w:uiPriority="41"/>
+    <w:lsdException w:name="Plain Table 2" w:uiPriority="42"/>
+    <w:lsdException w:name="Plain Table 3" w:uiPriority="43"/>
+    <w:lsdException w:name="Plain Table 4" w:uiPriority="44"/>
+    <w:lsdException w:name="Plain Table 5" w:uiPriority="45"/>
+    <w:lsdException w:name="Grid Table Light" w:uiPriority="40"/>
+    <w:lsdException w:name="Grid Table 1 Light" w:uiPriority="46"/>
+    <w:lsdException w:name="Grid Table 2" w:uiPriority="47"/>
+    <w:lsdException w:name="Grid Table 3" w:uiPriority="48"/>
+    <w:lsdException w:name="Grid Table 4" w:uiPriority="49"/>
+    <w:lsdException w:name="Grid Table 5 Dark" w:uiPriority="50"/>
+    <w:lsdException w:name="Grid Table 6 Colorful" w:uiPriority="51"/>
+    <w:lsdException w:name="Grid Table 7 Colorful" w:uiPriority="52"/>
+    <w:lsdException w:name="Grid Table 1 Light Accent 1" w:uiPriority="46"/>
+    <w:lsdException w:name="Grid Table 2 Accent 1" w:uiPriority="47"/>
+    <w:lsdException w:name="Grid Table 3 Accent 1" w:uiPriority="48"/>
+    <w:lsdException w:name="Grid Table 4 Accent 1" w:uiPriority="49"/>
+    <w:lsdException w:name="Grid Table 5 Dark Accent 1" w:uiPriority="50"/>
+    <w:lsdException w:name="Grid Table 6 Colorful Accent 1" w:uiPriority="51"/>
+    <w:lsdException w:name="Grid Table 7 Colorful Accent 1" w:uiPriority="52"/>
+    <w:lsdException w:name="Grid Table 1 Light Accent 2" w:uiPriority="46"/>
+    <w:lsdException w:name="Grid Table 2 Accent 2" w:uiPriority="47"/>
+    <w:lsdException w:name="Grid Table 3 Accent 2" w:uiPriority="48"/>
+    <w:lsdException w:name="Grid Table 4 Accent 2" w:uiPriority="49"/>
+    <w:lsdException w:name="Grid Table 5 Dark Accent 2" w:uiPriority="50"/>
+    <w:lsdException w:name="Grid Table 6 Colorful Accent 2" w:uiPriority="51"/>
+    <w:lsdException w:name="Grid Table 7 Colorful Accent 2" w:uiPriority="52"/>
+    <w:lsdException w:name="Grid Table 1 Light Accent 3" w:uiPriority="46"/>
+    <w:lsdException w:name="Grid Table 2 Accent 3" w:uiPriority="47"/>
+    <w:lsdException w:name="Grid Table 3 Accent 3" w:uiPriority="48"/>
+    <w:lsdException w:name="Grid Table 4 Accent 3" w:uiPriority="49"/>
+    <w:lsdException w:name="Grid Table 5 Dark Accent 3" w:uiPriority="50"/>
+    <w:lsdException w:name="Grid Table 6 Colorful Accent 3" w:uiPriority="51"/>
+    <w:lsdException w:name="Grid Table 7 Colorful Accent 3" w:uiPriority="52"/>
+    <w:lsdException w:name="Grid Table 1 Light Accent 4" w:uiPriority="46"/>
+    <w:lsdException w:name="Grid Table 2 Accent 4" w:uiPriority="47"/>
+    <w:lsdException w:name="Grid Table 3 Accent 4" w:uiPriority="48"/>
+    <w:lsdException w:name="Grid Table 4 Accent 4" w:uiPriority="49"/>
+    <w:lsdException w:name="Grid Table 5 Dark Accent 4" w:uiPriority="50"/>
+    <w:lsdException w:name="Grid Table 6 Colorful Accent 4" w:uiPriority="51"/>
+    <w:lsdException w:name="Grid Table 7 Colorful Accent 4" w:uiPriority="52"/>
+    <w:lsdException w:name="Grid Table 1 Light Accent 5" w:uiPriority="46"/>
+    <w:lsdException w:name="Grid Table 2 Accent 5" w:uiPriority="47"/>
+    <w:lsdException w:name="Grid Table 3 Accent 5" w:uiPriority="48"/>
+    <w:lsdException w:name="Grid Table 4 Accent 5" w:uiPriority="49"/>
+    <w:lsdException w:name="Grid Table 5 Dark Accent 5" w:uiPriority="50"/>
+    <w:lsdException w:name="Grid Table 6 Colorful Accent 5" w:uiPriority="51"/>
+    <w:lsdException w:name="Grid Table 7 Colorful Accent 5" w:uiPriority="52"/>
+    <w:lsdException w:name="Grid Table 1 Light Accent 6" w:uiPriority="46"/>
+    <w:lsdException w:name="Grid Table 2 Accent 6" w:uiPriority="47"/>
+    <w:lsdException w:name="Grid Table 3 Accent 6" w:uiPriority="48"/>
+    <w:lsdException w:name="Grid Table 4 Accent 6" w:uiPriority="49"/>
+    <w:lsdException w:name="Grid Table 5 Dark Accent 6" w:uiPriority="50"/>
+    <w:lsdException w:name="Grid Table 6 Colorful Accent 6" w:uiPriority="51"/>
+    <w:lsdException w:name="Grid Table 7 Colorful Accent 6" w:uiPriority="52"/>
+    <w:lsdException w:name="List Table 1 Light" w:uiPriority="46"/>
+    <w:lsdException w:name="List Table 2" w:uiPriority="47"/>
+    <w:lsdException w:name="List Table 3" w:uiPriority="48"/>
+    <w:lsdException w:name="List Table 4" w:uiPriority="49"/>
+    <w:lsdException w:name="List Table 5 Dark" w:uiPriority="50"/>
+    <w:lsdException w:name="List Table 6 Colorful" w:uiPriority="51"/>
+    <w:lsdException w:name="List Table 7 Colorful" w:uiPriority="52"/>
+    <w:lsdException w:name="List Table 1 Light Accent 1" w:uiPriority="46"/>
+    <w:lsdException w:name="List Table 2 Accent 1" w:uiPriority="47"/>
+    <w:lsdException w:name="List Table 3 Accent 1" w:uiPriority="48"/>
+    <w:lsdException w:name="List Table 4 Accent 1" w:uiPriority="49"/>
+    <w:lsdException w:name="List Table 5 Dark Accent 1" w:uiPriority="50"/>
+    <w:lsdException w:name="List Table 6 Colorful Accent 1" w:uiPriority="51"/>
+    <w:lsdException w:name="List Table 7 Colorful Accent 1" w:uiPriority="52"/>
+    <w:lsdException w:name="List Table 1 Light Accent 2" w:uiPriority="46"/>
+    <w:lsdException w:name="List Table 2 Accent 2" w:uiPriority="47"/>
+    <w:lsdException w:name="List Table 3 Accent 2" w:uiPriority="48"/>
+    <w:lsdException w:name="List Table 4 Accent 2" w:uiPriority="49"/>
+    <w:lsdException w:name="List Table 5 Dark Accent 2" w:uiPriority="50"/>
+    <w:lsdException w:name="List Table 6 Colorful Accent 2" w:uiPriority="51"/>
+    <w:lsdException w:name="List Table 7 Colorful Accent 2" w:uiPriority="52"/>
+    <w:lsdException w:name="List Table 1 Light Accent 3" w:uiPriority="46"/>
+    <w:lsdException w:name="List Table 2 Accent 3" w:uiPriority="47"/>
+    <w:lsdException w:name="List Table 3 Accent 3" w:uiPriority="48"/>
+    <w:lsdException w:name="List Table 4 Accent 3" w:uiPriority="49"/>
+    <w:lsdException w:name="List Table 5 Dark Accent 3" w:uiPriority="50"/>
+    <w:lsdException w:name="List Table 6 Colorful Accent 3" w:uiPriority="51"/>
+    <w:lsdException w:name="List Table 7 Colorful Accent 3" w:uiPriority="52"/>
+    <w:lsdException w:name="List Table 1 Light Accent 4" w:uiPriority="46"/>
+    <w:lsdException w:name="List Table 2 Accent 4" w:uiPriority="47"/>
+    <w:lsdException w:name="List Table 3 Accent 4" w:uiPriority="48"/>
+    <w:lsdException w:name="List Table 4 Accent 4" w:uiPriority="49"/>
+    <w:lsdException w:name="List Table 5 Dark Accent 4" w:uiPriority="50"/>
+    <w:lsdException w:name="List Table 6 Colorful Accent 4" w:uiPriority="51"/>
+    <w:lsdException w:name="List Table 7 Colorful Accent 4" w:uiPriority="52"/>
+    <w:lsdException w:name="List Table 1 Light Accent 5" w:uiPriority="46"/>
+    <w:lsdException w:name="List Table 2 Accent 5" w:uiPriority="47"/>
+    <w:lsdException w:name="List Table 3 Accent 5" w:uiPriority="48"/>
+    <w:lsdException w:name="List Table 4 Accent 5" w:uiPriority="49"/>
+    <w:lsdException w:name="List Table 5 Dark Accent 5" w:uiPriority="50"/>
+    <w:lsdException w:name="List Table 6 Colorful Accent 5" w:uiPriority="51"/>
+    <w:lsdException w:name="List Table 7 Colorful Accent 5" w:uiPriority="52"/>
+    <w:lsdException w:name="List Table 1 Light Accent 6" w:uiPriority="46"/>
+    <w:lsdException w:name="List Table 2 Accent 6" w:uiPriority="47"/>
+    <w:lsdException w:name="List Table 3 Accent 6" w:uiPriority="48"/>
+    <w:lsdException w:name="List Table 4 Accent 6" w:uiPriority="49"/>
+    <w:lsdException w:name="List Table 5 Dark Accent 6" w:uiPriority="50"/>
+    <w:lsdException w:name="List Table 6 Colorful Accent 6" w:uiPriority="51"/>
+    <w:lsdException w:name="List Table 7 Colorful Accent 6" w:uiPriority="52"/>
   </w:latentStyles>
   <w:style w:type="paragraph" w:default="1" w:styleId="Normal">
     <w:name w:val="Normal"/>
@@ -9789,7 +9641,7 @@
 </file>
 
 <file path=customXml/itemProps1.xml><?xml version="1.0" encoding="utf-8"?>
-<ds:datastoreItem xmlns:ds="http://schemas.openxmlformats.org/officeDocument/2006/customXml" ds:itemID="{0C900856-EED7-46AD-8704-41EE23C4ED71}">
+<ds:datastoreItem xmlns:ds="http://schemas.openxmlformats.org/officeDocument/2006/customXml" ds:itemID="{73B8609B-652A-4815-A7C8-1372B6514F39}">
   <ds:schemaRefs>
     <ds:schemaRef ds:uri="http://schemas.openxmlformats.org/officeDocument/2006/bibliography"/>
   </ds:schemaRefs>

</xml_diff>

<commit_message>
Add final UofT transcript 2016
</commit_message>
<xml_diff>
--- a/HoangMinhLe_Resume.docx
+++ b/HoangMinhLe_Resume.docx
@@ -1,6 +1,6 @@
 
 <file path=word/document.xml><?xml version="1.0" encoding="utf-8"?>
-<w:document xmlns:wpc="http://schemas.microsoft.com/office/word/2010/wordprocessingCanvas" xmlns:mc="http://schemas.openxmlformats.org/markup-compatibility/2006" xmlns:o="urn:schemas-microsoft-com:office:office" xmlns:r="http://schemas.openxmlformats.org/officeDocument/2006/relationships" xmlns:m="http://schemas.openxmlformats.org/officeDocument/2006/math" xmlns:v="urn:schemas-microsoft-com:vml" xmlns:wp14="http://schemas.microsoft.com/office/word/2010/wordprocessingDrawing" xmlns:wp="http://schemas.openxmlformats.org/drawingml/2006/wordprocessingDrawing" xmlns:w10="urn:schemas-microsoft-com:office:word" xmlns:w="http://schemas.openxmlformats.org/wordprocessingml/2006/main" xmlns:w14="http://schemas.microsoft.com/office/word/2010/wordml" xmlns:w15="http://schemas.microsoft.com/office/word/2012/wordml" xmlns:wpg="http://schemas.microsoft.com/office/word/2010/wordprocessingGroup" xmlns:wpi="http://schemas.microsoft.com/office/word/2010/wordprocessingInk" xmlns:wne="http://schemas.microsoft.com/office/word/2006/wordml" xmlns:wps="http://schemas.microsoft.com/office/word/2010/wordprocessingShape" mc:Ignorable="w14 w15 wp14">
+<w:document xmlns:wpc="http://schemas.microsoft.com/office/word/2010/wordprocessingCanvas" xmlns:cx="http://schemas.microsoft.com/office/drawing/2014/chartex" xmlns:cx1="http://schemas.microsoft.com/office/drawing/2015/9/8/chartex" xmlns:cx2="http://schemas.microsoft.com/office/drawing/2015/10/21/chartex" xmlns:mc="http://schemas.openxmlformats.org/markup-compatibility/2006" xmlns:o="urn:schemas-microsoft-com:office:office" xmlns:r="http://schemas.openxmlformats.org/officeDocument/2006/relationships" xmlns:m="http://schemas.openxmlformats.org/officeDocument/2006/math" xmlns:v="urn:schemas-microsoft-com:vml" xmlns:wp14="http://schemas.microsoft.com/office/word/2010/wordprocessingDrawing" xmlns:wp="http://schemas.openxmlformats.org/drawingml/2006/wordprocessingDrawing" xmlns:w10="urn:schemas-microsoft-com:office:word" xmlns:w="http://schemas.openxmlformats.org/wordprocessingml/2006/main" xmlns:w14="http://schemas.microsoft.com/office/word/2010/wordml" xmlns:w15="http://schemas.microsoft.com/office/word/2012/wordml" xmlns:w16se="http://schemas.microsoft.com/office/word/2015/wordml/symex" xmlns:wpg="http://schemas.microsoft.com/office/word/2010/wordprocessingGroup" xmlns:wpi="http://schemas.microsoft.com/office/word/2010/wordprocessingInk" xmlns:wne="http://schemas.microsoft.com/office/word/2006/wordml" xmlns:wps="http://schemas.microsoft.com/office/word/2010/wordprocessingShape" mc:Ignorable="w14 w15 w16se wp14">
   <w:body>
     <w:p>
       <w:pPr>
@@ -1145,6 +1145,8 @@
         </w:rPr>
         <w:t>.</w:t>
       </w:r>
+      <w:bookmarkStart w:id="0" w:name="_GoBack"/>
+      <w:bookmarkEnd w:id="0"/>
     </w:p>
     <w:p>
       <w:pPr>
@@ -2270,6 +2272,28 @@
         </w:rPr>
         <w:t>at University of Toronto</w:t>
       </w:r>
+      <w:r>
+        <w:rPr>
+          <w:rFonts w:cs="Arial"/>
+          <w:b/>
+          <w:color w:val="000000"/>
+          <w:sz w:val="26"/>
+          <w:szCs w:val="24"/>
+          <w:lang w:val="en"/>
+        </w:rPr>
+        <w:t xml:space="preserve"> </w:t>
+      </w:r>
+      <w:r>
+        <w:rPr>
+          <w:rFonts w:cs="Arial"/>
+          <w:b/>
+          <w:color w:val="000000"/>
+          <w:sz w:val="26"/>
+          <w:szCs w:val="24"/>
+          <w:lang w:val="en"/>
+        </w:rPr>
+        <w:t>with High Distinction</w:t>
+      </w:r>
     </w:p>
     <w:p>
       <w:pPr>
@@ -2295,7 +2319,27 @@
           <w:szCs w:val="24"/>
           <w:lang w:val="en"/>
         </w:rPr>
-        <w:t>September 2011 – April 2016</w:t>
+        <w:t xml:space="preserve">September 2011 – </w:t>
+      </w:r>
+      <w:r>
+        <w:rPr>
+          <w:rFonts w:cs="Arial"/>
+          <w:i/>
+          <w:color w:val="000000"/>
+          <w:szCs w:val="24"/>
+          <w:lang w:val="en"/>
+        </w:rPr>
+        <w:t>June</w:t>
+      </w:r>
+      <w:r>
+        <w:rPr>
+          <w:rFonts w:cs="Arial"/>
+          <w:i/>
+          <w:color w:val="000000"/>
+          <w:szCs w:val="24"/>
+          <w:lang w:val="en"/>
+        </w:rPr>
+        <w:t xml:space="preserve"> 2016</w:t>
       </w:r>
     </w:p>
     <w:p>
@@ -2385,8 +2429,6 @@
         </w:rPr>
         <w:t xml:space="preserve"> 4.0</w:t>
       </w:r>
-      <w:bookmarkStart w:id="0" w:name="_GoBack"/>
-      <w:bookmarkEnd w:id="0"/>
     </w:p>
     <w:sectPr>
       <w:headerReference w:type="default" r:id="rId17"/>
@@ -2401,7 +2443,7 @@
 </file>
 
 <file path=word/endnotes.xml><?xml version="1.0" encoding="utf-8"?>
-<w:endnotes xmlns:wpc="http://schemas.microsoft.com/office/word/2010/wordprocessingCanvas" xmlns:mc="http://schemas.openxmlformats.org/markup-compatibility/2006" xmlns:o="urn:schemas-microsoft-com:office:office" xmlns:r="http://schemas.openxmlformats.org/officeDocument/2006/relationships" xmlns:m="http://schemas.openxmlformats.org/officeDocument/2006/math" xmlns:v="urn:schemas-microsoft-com:vml" xmlns:wp14="http://schemas.microsoft.com/office/word/2010/wordprocessingDrawing" xmlns:wp="http://schemas.openxmlformats.org/drawingml/2006/wordprocessingDrawing" xmlns:w10="urn:schemas-microsoft-com:office:word" xmlns:w="http://schemas.openxmlformats.org/wordprocessingml/2006/main" xmlns:w14="http://schemas.microsoft.com/office/word/2010/wordml" xmlns:w15="http://schemas.microsoft.com/office/word/2012/wordml" xmlns:wpg="http://schemas.microsoft.com/office/word/2010/wordprocessingGroup" xmlns:wpi="http://schemas.microsoft.com/office/word/2010/wordprocessingInk" xmlns:wne="http://schemas.microsoft.com/office/word/2006/wordml" xmlns:wps="http://schemas.microsoft.com/office/word/2010/wordprocessingShape" mc:Ignorable="w14 w15 wp14">
+<w:endnotes xmlns:wpc="http://schemas.microsoft.com/office/word/2010/wordprocessingCanvas" xmlns:cx="http://schemas.microsoft.com/office/drawing/2014/chartex" xmlns:cx1="http://schemas.microsoft.com/office/drawing/2015/9/8/chartex" xmlns:cx2="http://schemas.microsoft.com/office/drawing/2015/10/21/chartex" xmlns:mc="http://schemas.openxmlformats.org/markup-compatibility/2006" xmlns:o="urn:schemas-microsoft-com:office:office" xmlns:r="http://schemas.openxmlformats.org/officeDocument/2006/relationships" xmlns:m="http://schemas.openxmlformats.org/officeDocument/2006/math" xmlns:v="urn:schemas-microsoft-com:vml" xmlns:wp14="http://schemas.microsoft.com/office/word/2010/wordprocessingDrawing" xmlns:wp="http://schemas.openxmlformats.org/drawingml/2006/wordprocessingDrawing" xmlns:w10="urn:schemas-microsoft-com:office:word" xmlns:w="http://schemas.openxmlformats.org/wordprocessingml/2006/main" xmlns:w14="http://schemas.microsoft.com/office/word/2010/wordml" xmlns:w15="http://schemas.microsoft.com/office/word/2012/wordml" xmlns:w16se="http://schemas.microsoft.com/office/word/2015/wordml/symex" xmlns:wpg="http://schemas.microsoft.com/office/word/2010/wordprocessingGroup" xmlns:wpi="http://schemas.microsoft.com/office/word/2010/wordprocessingInk" xmlns:wne="http://schemas.microsoft.com/office/word/2006/wordml" xmlns:wps="http://schemas.microsoft.com/office/word/2010/wordprocessingShape" mc:Ignorable="w14 w15 w16se wp14">
   <w:endnote w:type="separator" w:id="-1">
     <w:p>
       <w:pPr>
@@ -2426,7 +2468,7 @@
 </file>
 
 <file path=word/footnotes.xml><?xml version="1.0" encoding="utf-8"?>
-<w:footnotes xmlns:wpc="http://schemas.microsoft.com/office/word/2010/wordprocessingCanvas" xmlns:mc="http://schemas.openxmlformats.org/markup-compatibility/2006" xmlns:o="urn:schemas-microsoft-com:office:office" xmlns:r="http://schemas.openxmlformats.org/officeDocument/2006/relationships" xmlns:m="http://schemas.openxmlformats.org/officeDocument/2006/math" xmlns:v="urn:schemas-microsoft-com:vml" xmlns:wp14="http://schemas.microsoft.com/office/word/2010/wordprocessingDrawing" xmlns:wp="http://schemas.openxmlformats.org/drawingml/2006/wordprocessingDrawing" xmlns:w10="urn:schemas-microsoft-com:office:word" xmlns:w="http://schemas.openxmlformats.org/wordprocessingml/2006/main" xmlns:w14="http://schemas.microsoft.com/office/word/2010/wordml" xmlns:w15="http://schemas.microsoft.com/office/word/2012/wordml" xmlns:wpg="http://schemas.microsoft.com/office/word/2010/wordprocessingGroup" xmlns:wpi="http://schemas.microsoft.com/office/word/2010/wordprocessingInk" xmlns:wne="http://schemas.microsoft.com/office/word/2006/wordml" xmlns:wps="http://schemas.microsoft.com/office/word/2010/wordprocessingShape" mc:Ignorable="w14 w15 wp14">
+<w:footnotes xmlns:wpc="http://schemas.microsoft.com/office/word/2010/wordprocessingCanvas" xmlns:cx="http://schemas.microsoft.com/office/drawing/2014/chartex" xmlns:cx1="http://schemas.microsoft.com/office/drawing/2015/9/8/chartex" xmlns:cx2="http://schemas.microsoft.com/office/drawing/2015/10/21/chartex" xmlns:mc="http://schemas.openxmlformats.org/markup-compatibility/2006" xmlns:o="urn:schemas-microsoft-com:office:office" xmlns:r="http://schemas.openxmlformats.org/officeDocument/2006/relationships" xmlns:m="http://schemas.openxmlformats.org/officeDocument/2006/math" xmlns:v="urn:schemas-microsoft-com:vml" xmlns:wp14="http://schemas.microsoft.com/office/word/2010/wordprocessingDrawing" xmlns:wp="http://schemas.openxmlformats.org/drawingml/2006/wordprocessingDrawing" xmlns:w10="urn:schemas-microsoft-com:office:word" xmlns:w="http://schemas.openxmlformats.org/wordprocessingml/2006/main" xmlns:w14="http://schemas.microsoft.com/office/word/2010/wordml" xmlns:w15="http://schemas.microsoft.com/office/word/2012/wordml" xmlns:w16se="http://schemas.microsoft.com/office/word/2015/wordml/symex" xmlns:wpg="http://schemas.microsoft.com/office/word/2010/wordprocessingGroup" xmlns:wpi="http://schemas.microsoft.com/office/word/2010/wordprocessingInk" xmlns:wne="http://schemas.microsoft.com/office/word/2006/wordml" xmlns:wps="http://schemas.microsoft.com/office/word/2010/wordprocessingShape" mc:Ignorable="w14 w15 w16se wp14">
   <w:footnote w:type="separator" w:id="-1">
     <w:p>
       <w:pPr>
@@ -2451,7 +2493,7 @@
 </file>
 
 <file path=word/header1.xml><?xml version="1.0" encoding="utf-8"?>
-<w:hdr xmlns:wpc="http://schemas.microsoft.com/office/word/2010/wordprocessingCanvas" xmlns:mc="http://schemas.openxmlformats.org/markup-compatibility/2006" xmlns:o="urn:schemas-microsoft-com:office:office" xmlns:r="http://schemas.openxmlformats.org/officeDocument/2006/relationships" xmlns:m="http://schemas.openxmlformats.org/officeDocument/2006/math" xmlns:v="urn:schemas-microsoft-com:vml" xmlns:wp14="http://schemas.microsoft.com/office/word/2010/wordprocessingDrawing" xmlns:wp="http://schemas.openxmlformats.org/drawingml/2006/wordprocessingDrawing" xmlns:w10="urn:schemas-microsoft-com:office:word" xmlns:w="http://schemas.openxmlformats.org/wordprocessingml/2006/main" xmlns:w14="http://schemas.microsoft.com/office/word/2010/wordml" xmlns:w15="http://schemas.microsoft.com/office/word/2012/wordml" xmlns:wpg="http://schemas.microsoft.com/office/word/2010/wordprocessingGroup" xmlns:wpi="http://schemas.microsoft.com/office/word/2010/wordprocessingInk" xmlns:wne="http://schemas.microsoft.com/office/word/2006/wordml" xmlns:wps="http://schemas.microsoft.com/office/word/2010/wordprocessingShape" mc:Ignorable="w14 w15 wp14">
+<w:hdr xmlns:wpc="http://schemas.microsoft.com/office/word/2010/wordprocessingCanvas" xmlns:cx="http://schemas.microsoft.com/office/drawing/2014/chartex" xmlns:cx1="http://schemas.microsoft.com/office/drawing/2015/9/8/chartex" xmlns:cx2="http://schemas.microsoft.com/office/drawing/2015/10/21/chartex" xmlns:mc="http://schemas.openxmlformats.org/markup-compatibility/2006" xmlns:o="urn:schemas-microsoft-com:office:office" xmlns:r="http://schemas.openxmlformats.org/officeDocument/2006/relationships" xmlns:m="http://schemas.openxmlformats.org/officeDocument/2006/math" xmlns:v="urn:schemas-microsoft-com:vml" xmlns:wp14="http://schemas.microsoft.com/office/word/2010/wordprocessingDrawing" xmlns:wp="http://schemas.openxmlformats.org/drawingml/2006/wordprocessingDrawing" xmlns:w10="urn:schemas-microsoft-com:office:word" xmlns:w="http://schemas.openxmlformats.org/wordprocessingml/2006/main" xmlns:w14="http://schemas.microsoft.com/office/word/2010/wordml" xmlns:w15="http://schemas.microsoft.com/office/word/2012/wordml" xmlns:w16se="http://schemas.microsoft.com/office/word/2015/wordml/symex" xmlns:wpg="http://schemas.microsoft.com/office/word/2010/wordprocessingGroup" xmlns:wpi="http://schemas.microsoft.com/office/word/2010/wordprocessingInk" xmlns:wne="http://schemas.microsoft.com/office/word/2006/wordml" xmlns:wps="http://schemas.microsoft.com/office/word/2010/wordprocessingShape" mc:Ignorable="w14 w15 w16se wp14">
   <w:p>
     <w:pPr>
       <w:pStyle w:val="Header"/>
@@ -2483,7 +2525,7 @@
 </file>
 
 <file path=word/numbering.xml><?xml version="1.0" encoding="utf-8"?>
-<w:numbering xmlns:wpc="http://schemas.microsoft.com/office/word/2010/wordprocessingCanvas" xmlns:mc="http://schemas.openxmlformats.org/markup-compatibility/2006" xmlns:o="urn:schemas-microsoft-com:office:office" xmlns:r="http://schemas.openxmlformats.org/officeDocument/2006/relationships" xmlns:m="http://schemas.openxmlformats.org/officeDocument/2006/math" xmlns:v="urn:schemas-microsoft-com:vml" xmlns:wp14="http://schemas.microsoft.com/office/word/2010/wordprocessingDrawing" xmlns:wp="http://schemas.openxmlformats.org/drawingml/2006/wordprocessingDrawing" xmlns:w10="urn:schemas-microsoft-com:office:word" xmlns:w="http://schemas.openxmlformats.org/wordprocessingml/2006/main" xmlns:w14="http://schemas.microsoft.com/office/word/2010/wordml" xmlns:w15="http://schemas.microsoft.com/office/word/2012/wordml" xmlns:wpg="http://schemas.microsoft.com/office/word/2010/wordprocessingGroup" xmlns:wpi="http://schemas.microsoft.com/office/word/2010/wordprocessingInk" xmlns:wne="http://schemas.microsoft.com/office/word/2006/wordml" xmlns:wps="http://schemas.microsoft.com/office/word/2010/wordprocessingShape" mc:Ignorable="w14 w15 wp14">
+<w:numbering xmlns:wpc="http://schemas.microsoft.com/office/word/2010/wordprocessingCanvas" xmlns:cx="http://schemas.microsoft.com/office/drawing/2014/chartex" xmlns:cx1="http://schemas.microsoft.com/office/drawing/2015/9/8/chartex" xmlns:cx2="http://schemas.microsoft.com/office/drawing/2015/10/21/chartex" xmlns:mc="http://schemas.openxmlformats.org/markup-compatibility/2006" xmlns:o="urn:schemas-microsoft-com:office:office" xmlns:r="http://schemas.openxmlformats.org/officeDocument/2006/relationships" xmlns:m="http://schemas.openxmlformats.org/officeDocument/2006/math" xmlns:v="urn:schemas-microsoft-com:vml" xmlns:wp14="http://schemas.microsoft.com/office/word/2010/wordprocessingDrawing" xmlns:wp="http://schemas.openxmlformats.org/drawingml/2006/wordprocessingDrawing" xmlns:w10="urn:schemas-microsoft-com:office:word" xmlns:w="http://schemas.openxmlformats.org/wordprocessingml/2006/main" xmlns:w14="http://schemas.microsoft.com/office/word/2010/wordml" xmlns:w15="http://schemas.microsoft.com/office/word/2012/wordml" xmlns:w16se="http://schemas.microsoft.com/office/word/2015/wordml/symex" xmlns:wpg="http://schemas.microsoft.com/office/word/2010/wordprocessingGroup" xmlns:wpi="http://schemas.microsoft.com/office/word/2010/wordprocessingInk" xmlns:wne="http://schemas.microsoft.com/office/word/2006/wordml" xmlns:wps="http://schemas.microsoft.com/office/word/2010/wordprocessingShape" mc:Ignorable="w14 w15 w16se wp14">
   <w:numPicBullet w:numPicBulletId="0">
     <w:pict>
       <v:shapetype id="_x0000_t75" coordsize="21600,21600" o:spt="75" o:preferrelative="t" path="m@4@5l@4@11@9@11@9@5xe" filled="f" stroked="f">
@@ -8750,7 +8792,7 @@
 </file>
 
 <file path=word/styles.xml><?xml version="1.0" encoding="utf-8"?>
-<w:styles xmlns:mc="http://schemas.openxmlformats.org/markup-compatibility/2006" xmlns:r="http://schemas.openxmlformats.org/officeDocument/2006/relationships" xmlns:w="http://schemas.openxmlformats.org/wordprocessingml/2006/main" xmlns:w14="http://schemas.microsoft.com/office/word/2010/wordml" xmlns:w15="http://schemas.microsoft.com/office/word/2012/wordml" mc:Ignorable="w14 w15">
+<w:styles xmlns:mc="http://schemas.openxmlformats.org/markup-compatibility/2006" xmlns:r="http://schemas.openxmlformats.org/officeDocument/2006/relationships" xmlns:w="http://schemas.openxmlformats.org/wordprocessingml/2006/main" xmlns:w14="http://schemas.microsoft.com/office/word/2010/wordml" xmlns:w15="http://schemas.microsoft.com/office/word/2012/wordml" xmlns:w16se="http://schemas.microsoft.com/office/word/2015/wordml/symex" mc:Ignorable="w14 w15 w16se">
   <w:docDefaults>
     <w:rPrDefault>
       <w:rPr>
@@ -8766,7 +8808,7 @@
       </w:pPr>
     </w:pPrDefault>
   </w:docDefaults>
-  <w:latentStyles w:defLockedState="0" w:defUIPriority="99" w:defSemiHidden="0" w:defUnhideWhenUsed="0" w:defQFormat="0" w:count="371">
+  <w:latentStyles w:defLockedState="0" w:defUIPriority="99" w:defSemiHidden="0" w:defUnhideWhenUsed="0" w:defQFormat="0" w:count="372">
     <w:lsdException w:name="Normal" w:uiPriority="0" w:qFormat="1"/>
     <w:lsdException w:name="heading 1" w:uiPriority="9" w:qFormat="1"/>
     <w:lsdException w:name="heading 2" w:semiHidden="1" w:uiPriority="9" w:unhideWhenUsed="1" w:qFormat="1"/>
@@ -8872,7 +8914,6 @@
     <w:lsdException w:name="HTML Sample" w:semiHidden="1" w:unhideWhenUsed="1"/>
     <w:lsdException w:name="HTML Typewriter" w:semiHidden="1" w:unhideWhenUsed="1"/>
     <w:lsdException w:name="HTML Variable" w:semiHidden="1" w:unhideWhenUsed="1"/>
-    <w:lsdException w:name="Normal Table" w:semiHidden="1" w:unhideWhenUsed="1"/>
     <w:lsdException w:name="annotation subject" w:semiHidden="1" w:unhideWhenUsed="1"/>
     <w:lsdException w:name="No List" w:semiHidden="1" w:unhideWhenUsed="1"/>
     <w:lsdException w:name="Outline List 1" w:semiHidden="1" w:unhideWhenUsed="1"/>
@@ -8919,10 +8960,8 @@
     <w:lsdException w:name="Table Subtle 2" w:semiHidden="1" w:unhideWhenUsed="1"/>
     <w:lsdException w:name="Table Web 1" w:semiHidden="1" w:unhideWhenUsed="1"/>
     <w:lsdException w:name="Table Web 2" w:semiHidden="1" w:unhideWhenUsed="1"/>
-    <w:lsdException w:name="Table Web 3" w:semiHidden="1" w:unhideWhenUsed="1"/>
     <w:lsdException w:name="Balloon Text" w:semiHidden="1" w:unhideWhenUsed="1"/>
     <w:lsdException w:name="Table Grid" w:uiPriority="59"/>
-    <w:lsdException w:name="Table Theme" w:semiHidden="1" w:unhideWhenUsed="1"/>
     <w:lsdException w:name="Placeholder Text" w:semiHidden="1"/>
     <w:lsdException w:name="No Spacing" w:uiPriority="1" w:qFormat="1"/>
     <w:lsdException w:name="Light Shading" w:uiPriority="60"/>
@@ -9138,6 +9177,7 @@
     <w:lsdException w:name="List Table 5 Dark Accent 6" w:uiPriority="50"/>
     <w:lsdException w:name="List Table 6 Colorful Accent 6" w:uiPriority="51"/>
     <w:lsdException w:name="List Table 7 Colorful Accent 6" w:uiPriority="52"/>
+    <w:lsdException w:name="Mention" w:semiHidden="1" w:unhideWhenUsed="1"/>
   </w:latentStyles>
   <w:style w:type="paragraph" w:default="1" w:styleId="Normal">
     <w:name w:val="Normal"/>
@@ -9641,7 +9681,7 @@
 </file>
 
 <file path=customXml/itemProps1.xml><?xml version="1.0" encoding="utf-8"?>
-<ds:datastoreItem xmlns:ds="http://schemas.openxmlformats.org/officeDocument/2006/customXml" ds:itemID="{73B8609B-652A-4815-A7C8-1372B6514F39}">
+<ds:datastoreItem xmlns:ds="http://schemas.openxmlformats.org/officeDocument/2006/customXml" ds:itemID="{C0E3ECDD-2F45-4A6A-87F1-9D744291773B}">
   <ds:schemaRefs>
     <ds:schemaRef ds:uri="http://schemas.openxmlformats.org/officeDocument/2006/bibliography"/>
   </ds:schemaRefs>

</xml_diff>

<commit_message>
Starting with MS 2016 and add uoft bachelor degree
</commit_message>
<xml_diff>
--- a/HoangMinhLe_Resume.docx
+++ b/HoangMinhLe_Resume.docx
@@ -96,22 +96,281 @@
       <w:r>
         <w:rPr>
           <w:rFonts w:cs="Arial"/>
+          <w:b/>
+          <w:sz w:val="28"/>
+          <w:szCs w:val="24"/>
+          <w:u w:val="single"/>
+        </w:rPr>
+        <w:t>EXPERIENCE</w:t>
+      </w:r>
+      <w:r>
+        <w:rPr>
+          <w:rFonts w:cs="Arial"/>
+          <w:b/>
+          <w:sz w:val="28"/>
+          <w:szCs w:val="24"/>
+          <w:u w:val="single"/>
+        </w:rPr>
+        <w:t>S</w:t>
+      </w:r>
+    </w:p>
+    <w:p>
+      <w:pPr>
+        <w:spacing w:after="0"/>
+        <w:ind w:left="360"/>
+        <w:rPr>
+          <w:rFonts w:eastAsia="Times New Roman" w:cs="Arial"/>
+          <w:color w:val="000000"/>
+        </w:rPr>
+      </w:pPr>
+      <w:r>
+        <w:rPr>
+          <w:rFonts w:cs="Arial"/>
+          <w:b/>
+          <w:noProof/>
+          <w:sz w:val="26"/>
+        </w:rPr>
+        <w:drawing>
+          <wp:anchor distT="0" distB="0" distL="114300" distR="114300" simplePos="0" relativeHeight="251658240" behindDoc="0" locked="0" layoutInCell="1" allowOverlap="1" wp14:anchorId="2092EC88" wp14:editId="0CA923B6">
+            <wp:simplePos x="0" y="0"/>
+            <wp:positionH relativeFrom="column">
+              <wp:posOffset>5844394</wp:posOffset>
+            </wp:positionH>
+            <wp:positionV relativeFrom="paragraph">
+              <wp:posOffset>7620</wp:posOffset>
+            </wp:positionV>
+            <wp:extent cx="913765" cy="193040"/>
+            <wp:effectExtent l="0" t="0" r="635" b="0"/>
+            <wp:wrapSquare wrapText="bothSides"/>
+            <wp:docPr id="1" name="Picture 1" descr="http://c.s-microsoft.com/en-us/CMSImages/mslogo.png?version=856673f8-e6be-0476-6669-d5bf2300391d"/>
+            <wp:cNvGraphicFramePr>
+              <a:graphicFrameLocks xmlns:a="http://schemas.openxmlformats.org/drawingml/2006/main" noChangeAspect="1"/>
+            </wp:cNvGraphicFramePr>
+            <a:graphic xmlns:a="http://schemas.openxmlformats.org/drawingml/2006/main">
+              <a:graphicData uri="http://schemas.openxmlformats.org/drawingml/2006/picture">
+                <pic:pic xmlns:pic="http://schemas.openxmlformats.org/drawingml/2006/picture">
+                  <pic:nvPicPr>
+                    <pic:cNvPr id="0" name="Picture 8" descr="http://c.s-microsoft.com/en-us/CMSImages/mslogo.png?version=856673f8-e6be-0476-6669-d5bf2300391d"/>
+                    <pic:cNvPicPr>
+                      <a:picLocks noChangeAspect="1" noChangeArrowheads="1"/>
+                    </pic:cNvPicPr>
+                  </pic:nvPicPr>
+                  <pic:blipFill>
+                    <a:blip r:embed="rId10">
+                      <a:extLst>
+                        <a:ext uri="{28A0092B-C50C-407E-A947-70E740481C1C}">
+                          <a14:useLocalDpi xmlns:a14="http://schemas.microsoft.com/office/drawing/2010/main" val="0"/>
+                        </a:ext>
+                      </a:extLst>
+                    </a:blip>
+                    <a:srcRect/>
+                    <a:stretch>
+                      <a:fillRect/>
+                    </a:stretch>
+                  </pic:blipFill>
+                  <pic:spPr bwMode="auto">
+                    <a:xfrm>
+                      <a:off x="0" y="0"/>
+                      <a:ext cx="913765" cy="193040"/>
+                    </a:xfrm>
+                    <a:prstGeom prst="rect">
+                      <a:avLst/>
+                    </a:prstGeom>
+                    <a:noFill/>
+                    <a:ln>
+                      <a:noFill/>
+                    </a:ln>
+                  </pic:spPr>
+                </pic:pic>
+              </a:graphicData>
+            </a:graphic>
+            <wp14:sizeRelH relativeFrom="page">
+              <wp14:pctWidth>0</wp14:pctWidth>
+            </wp14:sizeRelH>
+            <wp14:sizeRelV relativeFrom="page">
+              <wp14:pctHeight>0</wp14:pctHeight>
+            </wp14:sizeRelV>
+          </wp:anchor>
+        </w:drawing>
+      </w:r>
+      <w:r>
+        <w:rPr>
+          <w:rFonts w:cs="Arial"/>
+          <w:b/>
+          <w:noProof/>
+          <w:sz w:val="26"/>
+        </w:rPr>
+        <w:t xml:space="preserve">Software Development Engineers </w:t>
+      </w:r>
+      <w:r>
+        <w:rPr>
+          <w:rFonts w:eastAsia="Times New Roman" w:cs="Arial"/>
+          <w:color w:val="000000"/>
+          <w:sz w:val="26"/>
+        </w:rPr>
+        <w:t>at Microsoft</w:t>
+      </w:r>
+    </w:p>
+    <w:p>
+      <w:pPr>
+        <w:spacing w:after="0"/>
+        <w:ind w:left="360"/>
+        <w:rPr>
+          <w:rFonts w:eastAsia="Times New Roman" w:cs="Arial"/>
+          <w:i/>
+          <w:iCs/>
+          <w:color w:val="000000"/>
+          <w:szCs w:val="24"/>
+        </w:rPr>
+      </w:pPr>
+      <w:r>
+        <w:rPr>
+          <w:rFonts w:cs="Arial"/>
+          <w:i/>
+          <w:noProof/>
+        </w:rPr>
+        <w:t>(October</w:t>
+      </w:r>
+      <w:r>
+        <w:rPr>
+          <w:rFonts w:eastAsia="Times New Roman" w:cs="Arial"/>
+          <w:i/>
+          <w:iCs/>
+          <w:color w:val="000000"/>
+        </w:rPr>
+        <w:t xml:space="preserve"> 2016</w:t>
+      </w:r>
+      <w:r>
+        <w:rPr>
+          <w:rFonts w:eastAsia="Times New Roman" w:cs="Arial"/>
+          <w:i/>
+          <w:iCs/>
+          <w:color w:val="000000"/>
+        </w:rPr>
+        <w:t xml:space="preserve"> – </w:t>
+      </w:r>
+      <w:r>
+        <w:rPr>
+          <w:rFonts w:eastAsia="Times New Roman" w:cs="Arial"/>
+          <w:i/>
+          <w:iCs/>
+          <w:color w:val="000000"/>
+          <w:szCs w:val="24"/>
+        </w:rPr>
+        <w:t>Present</w:t>
+      </w:r>
+      <w:r>
+        <w:rPr>
+          <w:rFonts w:eastAsia="Times New Roman" w:cs="Arial"/>
+          <w:i/>
+          <w:iCs/>
+          <w:color w:val="000000"/>
+          <w:szCs w:val="24"/>
+        </w:rPr>
+        <w:t>)</w:t>
+      </w:r>
+    </w:p>
+    <w:p>
+      <w:pPr>
+        <w:numPr>
+          <w:ilvl w:val="0"/>
+          <w:numId w:val="43"/>
+        </w:numPr>
+        <w:spacing w:after="0"/>
+        <w:ind w:hanging="153"/>
+        <w:rPr>
+          <w:rFonts w:eastAsia="Times New Roman" w:cs="Arial"/>
+          <w:color w:val="000000"/>
+        </w:rPr>
+      </w:pPr>
+      <w:r>
+        <w:rPr>
+          <w:rFonts w:eastAsia="Times New Roman" w:cs="Arial"/>
+          <w:color w:val="000000"/>
+        </w:rPr>
+        <w:t>Supporting migration to new architecture.</w:t>
+      </w:r>
+    </w:p>
+    <w:p>
+      <w:pPr>
+        <w:numPr>
+          <w:ilvl w:val="0"/>
+          <w:numId w:val="43"/>
+        </w:numPr>
+        <w:spacing w:after="0"/>
+        <w:ind w:hanging="153"/>
+        <w:rPr>
+          <w:rFonts w:eastAsia="Times New Roman" w:cs="Arial"/>
+          <w:color w:val="000000"/>
+        </w:rPr>
+      </w:pPr>
+      <w:r>
+        <w:rPr>
+          <w:rFonts w:eastAsia="Times New Roman" w:cs="Arial"/>
+          <w:color w:val="000000"/>
+        </w:rPr>
+        <w:t xml:space="preserve">Fixing functional tests. </w:t>
+      </w:r>
+    </w:p>
+    <w:p>
+      <w:pPr>
+        <w:numPr>
+          <w:ilvl w:val="0"/>
+          <w:numId w:val="43"/>
+        </w:numPr>
+        <w:spacing w:after="0"/>
+        <w:ind w:hanging="153"/>
+        <w:rPr>
+          <w:rFonts w:eastAsia="Times New Roman" w:cs="Arial"/>
+          <w:color w:val="000000"/>
+        </w:rPr>
+      </w:pPr>
+      <w:r>
+        <w:rPr>
+          <w:rFonts w:eastAsia="Times New Roman" w:cs="Arial"/>
+          <w:color w:val="000000"/>
+        </w:rPr>
+        <w:t>Updating parsing logic</w:t>
+      </w:r>
+      <w:r>
+        <w:rPr>
+          <w:rFonts w:eastAsia="Times New Roman" w:cs="Arial"/>
+          <w:color w:val="000000"/>
+        </w:rPr>
+        <w:t>.</w:t>
+      </w:r>
+      <w:bookmarkStart w:id="0" w:name="_GoBack"/>
+      <w:bookmarkEnd w:id="0"/>
+    </w:p>
+    <w:p>
+      <w:pPr>
+        <w:spacing w:after="0"/>
+        <w:ind w:left="360"/>
+        <w:rPr>
+          <w:rFonts w:eastAsia="Times New Roman" w:cs="Arial"/>
+          <w:color w:val="000000"/>
+          <w:sz w:val="26"/>
+        </w:rPr>
+      </w:pPr>
+      <w:r>
+        <w:rPr>
+          <w:rFonts w:cs="Arial"/>
           <w:noProof/>
           <w:sz w:val="28"/>
         </w:rPr>
         <w:drawing>
-          <wp:anchor distT="0" distB="0" distL="114300" distR="114300" simplePos="0" relativeHeight="251658752" behindDoc="0" locked="0" layoutInCell="1" allowOverlap="1" wp14:anchorId="199FF744" wp14:editId="717291C9">
+          <wp:anchor distT="0" distB="0" distL="114300" distR="114300" simplePos="0" relativeHeight="251658752" behindDoc="0" locked="0" layoutInCell="1" allowOverlap="1" wp14:anchorId="199FF744" wp14:editId="38CE210D">
             <wp:simplePos x="0" y="0"/>
             <wp:positionH relativeFrom="column">
-              <wp:posOffset>6118127</wp:posOffset>
+              <wp:posOffset>5917565</wp:posOffset>
             </wp:positionH>
             <wp:positionV relativeFrom="paragraph">
-              <wp:posOffset>223373</wp:posOffset>
+              <wp:posOffset>51435</wp:posOffset>
             </wp:positionV>
             <wp:extent cx="398145" cy="398145"/>
             <wp:effectExtent l="0" t="0" r="1905" b="1905"/>
             <wp:wrapSquare wrapText="bothSides"/>
-            <wp:docPr id="23" name="Picture 23" descr="https://www.reviewboard.org/static/rbsite/images/logo.ec374ad820b1.png"/>
+            <wp:docPr id="2" name="Picture 2" descr="https://www.reviewboard.org/static/rbsite/images/logo.ec374ad820b1.png"/>
             <wp:cNvGraphicFramePr>
               <a:graphicFrameLocks xmlns:a="http://schemas.openxmlformats.org/drawingml/2006/main" noChangeAspect="1"/>
             </wp:cNvGraphicFramePr>
@@ -125,7 +384,7 @@
                     </pic:cNvPicPr>
                   </pic:nvPicPr>
                   <pic:blipFill>
-                    <a:blip r:embed="rId10">
+                    <a:blip r:embed="rId11">
                       <a:extLst>
                         <a:ext uri="{28A0092B-C50C-407E-A947-70E740481C1C}">
                           <a14:useLocalDpi xmlns:a14="http://schemas.microsoft.com/office/drawing/2010/main" val="0"/>
@@ -164,37 +423,6 @@
       </w:r>
       <w:r>
         <w:rPr>
-          <w:rFonts w:cs="Arial"/>
-          <w:b/>
-          <w:sz w:val="28"/>
-          <w:szCs w:val="24"/>
-          <w:u w:val="single"/>
-        </w:rPr>
-        <w:t>EXPERIENCE</w:t>
-      </w:r>
-      <w:r>
-        <w:rPr>
-          <w:rFonts w:cs="Arial"/>
-          <w:b/>
-          <w:sz w:val="28"/>
-          <w:szCs w:val="24"/>
-          <w:u w:val="single"/>
-        </w:rPr>
-        <w:t>S</w:t>
-      </w:r>
-    </w:p>
-    <w:p>
-      <w:pPr>
-        <w:spacing w:after="0"/>
-        <w:ind w:left="360"/>
-        <w:rPr>
-          <w:rFonts w:eastAsia="Times New Roman" w:cs="Arial"/>
-          <w:color w:val="000000"/>
-          <w:sz w:val="26"/>
-        </w:rPr>
-      </w:pPr>
-      <w:r>
-        <w:rPr>
           <w:rFonts w:eastAsia="Times New Roman" w:cs="Arial"/>
           <w:b/>
           <w:bCs/>
@@ -211,7 +439,7 @@
         </w:rPr>
         <w:t>for Review Board project (</w:t>
       </w:r>
-      <w:hyperlink r:id="rId11" w:history="1">
+      <w:hyperlink r:id="rId12" w:history="1">
         <w:r>
           <w:rPr>
             <w:rStyle w:val="Hyperlink"/>
@@ -442,22 +670,864 @@
       <w:r>
         <w:rPr>
           <w:rFonts w:cs="Arial"/>
+          <w:b/>
           <w:noProof/>
           <w:sz w:val="26"/>
         </w:rPr>
         <w:drawing>
-          <wp:anchor distT="0" distB="0" distL="114300" distR="114300" simplePos="0" relativeHeight="251664896" behindDoc="0" locked="0" layoutInCell="1" allowOverlap="1" wp14:anchorId="34FA5463" wp14:editId="4B09F432">
+          <wp:anchor distT="0" distB="0" distL="114300" distR="114300" simplePos="0" relativeHeight="251667968" behindDoc="0" locked="0" layoutInCell="1" allowOverlap="1" wp14:anchorId="150F8808" wp14:editId="44EDB304">
             <wp:simplePos x="0" y="0"/>
             <wp:positionH relativeFrom="column">
-              <wp:posOffset>5806831</wp:posOffset>
+              <wp:posOffset>5844394</wp:posOffset>
             </wp:positionH>
             <wp:positionV relativeFrom="paragraph">
-              <wp:posOffset>8842</wp:posOffset>
+              <wp:posOffset>7620</wp:posOffset>
+            </wp:positionV>
+            <wp:extent cx="913765" cy="193040"/>
+            <wp:effectExtent l="0" t="0" r="635" b="0"/>
+            <wp:wrapSquare wrapText="bothSides"/>
+            <wp:docPr id="31" name="Picture 31" descr="http://c.s-microsoft.com/en-us/CMSImages/mslogo.png?version=856673f8-e6be-0476-6669-d5bf2300391d"/>
+            <wp:cNvGraphicFramePr>
+              <a:graphicFrameLocks xmlns:a="http://schemas.openxmlformats.org/drawingml/2006/main" noChangeAspect="1"/>
+            </wp:cNvGraphicFramePr>
+            <a:graphic xmlns:a="http://schemas.openxmlformats.org/drawingml/2006/main">
+              <a:graphicData uri="http://schemas.openxmlformats.org/drawingml/2006/picture">
+                <pic:pic xmlns:pic="http://schemas.openxmlformats.org/drawingml/2006/picture">
+                  <pic:nvPicPr>
+                    <pic:cNvPr id="0" name="Picture 8" descr="http://c.s-microsoft.com/en-us/CMSImages/mslogo.png?version=856673f8-e6be-0476-6669-d5bf2300391d"/>
+                    <pic:cNvPicPr>
+                      <a:picLocks noChangeAspect="1" noChangeArrowheads="1"/>
+                    </pic:cNvPicPr>
+                  </pic:nvPicPr>
+                  <pic:blipFill>
+                    <a:blip r:embed="rId10">
+                      <a:extLst>
+                        <a:ext uri="{28A0092B-C50C-407E-A947-70E740481C1C}">
+                          <a14:useLocalDpi xmlns:a14="http://schemas.microsoft.com/office/drawing/2010/main" val="0"/>
+                        </a:ext>
+                      </a:extLst>
+                    </a:blip>
+                    <a:srcRect/>
+                    <a:stretch>
+                      <a:fillRect/>
+                    </a:stretch>
+                  </pic:blipFill>
+                  <pic:spPr bwMode="auto">
+                    <a:xfrm>
+                      <a:off x="0" y="0"/>
+                      <a:ext cx="913765" cy="193040"/>
+                    </a:xfrm>
+                    <a:prstGeom prst="rect">
+                      <a:avLst/>
+                    </a:prstGeom>
+                    <a:noFill/>
+                    <a:ln>
+                      <a:noFill/>
+                    </a:ln>
+                  </pic:spPr>
+                </pic:pic>
+              </a:graphicData>
+            </a:graphic>
+            <wp14:sizeRelH relativeFrom="page">
+              <wp14:pctWidth>0</wp14:pctWidth>
+            </wp14:sizeRelH>
+            <wp14:sizeRelV relativeFrom="page">
+              <wp14:pctHeight>0</wp14:pctHeight>
+            </wp14:sizeRelV>
+          </wp:anchor>
+        </w:drawing>
+      </w:r>
+      <w:r>
+        <w:rPr>
+          <w:rFonts w:cs="Arial"/>
+          <w:b/>
+          <w:noProof/>
+          <w:sz w:val="26"/>
+        </w:rPr>
+        <w:t xml:space="preserve">Software Development Engineers </w:t>
+      </w:r>
+      <w:r>
+        <w:rPr>
+          <w:rFonts w:eastAsia="Times New Roman" w:cs="Arial"/>
+          <w:b/>
+          <w:bCs/>
+          <w:color w:val="000000"/>
+          <w:sz w:val="26"/>
+        </w:rPr>
+        <w:t>Intern</w:t>
+      </w:r>
+      <w:r>
+        <w:rPr>
+          <w:rFonts w:eastAsia="Times New Roman" w:cs="Arial"/>
+          <w:color w:val="000000"/>
+          <w:sz w:val="26"/>
+        </w:rPr>
+        <w:t xml:space="preserve"> at Microsoft</w:t>
+      </w:r>
+    </w:p>
+    <w:p>
+      <w:pPr>
+        <w:spacing w:after="0"/>
+        <w:ind w:left="360"/>
+        <w:rPr>
+          <w:rFonts w:eastAsia="Times New Roman" w:cs="Arial"/>
+          <w:i/>
+          <w:iCs/>
+          <w:color w:val="000000"/>
+        </w:rPr>
+      </w:pPr>
+      <w:r>
+        <w:rPr>
+          <w:rFonts w:cs="Arial"/>
+          <w:i/>
+          <w:noProof/>
+        </w:rPr>
+        <w:t>(June</w:t>
+      </w:r>
+      <w:r>
+        <w:rPr>
+          <w:rFonts w:eastAsia="Times New Roman" w:cs="Arial"/>
+          <w:i/>
+          <w:iCs/>
+          <w:color w:val="000000"/>
+        </w:rPr>
+        <w:t xml:space="preserve"> 2014 – </w:t>
+      </w:r>
+      <w:r>
+        <w:rPr>
+          <w:rFonts w:eastAsia="Times New Roman" w:cs="Arial"/>
+          <w:i/>
+          <w:iCs/>
+          <w:color w:val="000000"/>
+          <w:szCs w:val="24"/>
+        </w:rPr>
+        <w:t>August 2014) &amp; (</w:t>
+      </w:r>
+      <w:r>
+        <w:rPr>
+          <w:rFonts w:cs="Arial"/>
+          <w:i/>
+          <w:noProof/>
+        </w:rPr>
+        <w:t>May</w:t>
+      </w:r>
+      <w:r>
+        <w:rPr>
+          <w:rFonts w:eastAsia="Times New Roman" w:cs="Arial"/>
+          <w:i/>
+          <w:iCs/>
+          <w:color w:val="000000"/>
+        </w:rPr>
+        <w:t xml:space="preserve"> 2015 –</w:t>
+      </w:r>
+      <w:r>
+        <w:rPr>
+          <w:rFonts w:eastAsia="Times New Roman" w:cs="Arial"/>
+          <w:i/>
+          <w:iCs/>
+          <w:color w:val="000000"/>
+          <w:szCs w:val="24"/>
+        </w:rPr>
+        <w:t>July 2015</w:t>
+      </w:r>
+      <w:r>
+        <w:rPr>
+          <w:rFonts w:eastAsia="Times New Roman" w:cs="Arial"/>
+          <w:i/>
+          <w:iCs/>
+          <w:color w:val="000000"/>
+          <w:szCs w:val="24"/>
+        </w:rPr>
+        <w:t>)</w:t>
+      </w:r>
+      <w:r>
+        <w:rPr>
+          <w:rFonts w:eastAsia="Times New Roman" w:cs="Arial"/>
+          <w:i/>
+          <w:iCs/>
+          <w:color w:val="000000"/>
+          <w:szCs w:val="24"/>
+        </w:rPr>
+        <w:t xml:space="preserve"> – 6 months</w:t>
+      </w:r>
+    </w:p>
+    <w:p>
+      <w:pPr>
+        <w:numPr>
+          <w:ilvl w:val="0"/>
+          <w:numId w:val="43"/>
+        </w:numPr>
+        <w:spacing w:after="0"/>
+        <w:ind w:hanging="153"/>
+        <w:jc w:val="both"/>
+        <w:rPr>
+          <w:rFonts w:eastAsia="Times New Roman" w:cs="Arial"/>
+          <w:color w:val="000000"/>
+        </w:rPr>
+      </w:pPr>
+      <w:r>
+        <w:rPr>
+          <w:rFonts w:eastAsia="Times New Roman" w:cs="Arial"/>
+          <w:color w:val="000000"/>
+        </w:rPr>
+        <w:t>Enabled preview mode for dynamic layout and content for Windo</w:t>
+      </w:r>
+      <w:r>
+        <w:rPr>
+          <w:rFonts w:eastAsia="Times New Roman" w:cs="Arial"/>
+          <w:color w:val="000000"/>
+        </w:rPr>
+        <w:t>w 10 store to increase confiden</w:t>
+      </w:r>
+      <w:r>
+        <w:rPr>
+          <w:rFonts w:eastAsia="Times New Roman" w:cs="Arial"/>
+          <w:color w:val="000000"/>
+        </w:rPr>
+        <w:t>ce</w:t>
+      </w:r>
+      <w:r>
+        <w:rPr>
+          <w:rFonts w:eastAsia="Times New Roman" w:cs="Arial"/>
+          <w:color w:val="000000"/>
+        </w:rPr>
+        <w:t xml:space="preserve">, reduce risk, simplify </w:t>
+      </w:r>
+      <w:r>
+        <w:rPr>
+          <w:rFonts w:eastAsia="Times New Roman" w:cs="Arial"/>
+          <w:color w:val="000000"/>
+        </w:rPr>
+        <w:t>end-to-</w:t>
+      </w:r>
+      <w:r>
+        <w:rPr>
+          <w:rFonts w:eastAsia="Times New Roman" w:cs="Arial"/>
+          <w:color w:val="000000"/>
+        </w:rPr>
+        <w:t>end verification, improve testing surface for any data change that could have worldwide impact</w:t>
+      </w:r>
+      <w:r>
+        <w:rPr>
+          <w:rFonts w:eastAsia="Times New Roman" w:cs="Arial"/>
+          <w:color w:val="000000"/>
+        </w:rPr>
+        <w:t>.</w:t>
+      </w:r>
+    </w:p>
+    <w:p>
+      <w:pPr>
+        <w:numPr>
+          <w:ilvl w:val="0"/>
+          <w:numId w:val="43"/>
+        </w:numPr>
+        <w:spacing w:after="0"/>
+        <w:ind w:hanging="153"/>
+        <w:jc w:val="both"/>
+        <w:rPr>
+          <w:rFonts w:eastAsia="Times New Roman" w:cs="Arial"/>
+          <w:color w:val="000000"/>
+        </w:rPr>
+      </w:pPr>
+      <w:r>
+        <w:rPr>
+          <w:rFonts w:eastAsia="Times New Roman" w:cs="Arial"/>
+          <w:color w:val="000000"/>
+        </w:rPr>
+        <w:t>Designed and implemented protecting logic for preview feature to avoid DDOS on front door services</w:t>
+      </w:r>
+      <w:r>
+        <w:rPr>
+          <w:rFonts w:eastAsia="Times New Roman" w:cs="Arial"/>
+          <w:color w:val="000000"/>
+        </w:rPr>
+        <w:t>.</w:t>
+      </w:r>
+    </w:p>
+    <w:p>
+      <w:pPr>
+        <w:numPr>
+          <w:ilvl w:val="0"/>
+          <w:numId w:val="43"/>
+        </w:numPr>
+        <w:spacing w:after="0"/>
+        <w:ind w:hanging="153"/>
+        <w:jc w:val="both"/>
+        <w:rPr>
+          <w:rFonts w:eastAsia="Times New Roman" w:cs="Arial"/>
+          <w:bCs/>
+          <w:color w:val="000000"/>
+        </w:rPr>
+      </w:pPr>
+      <w:r>
+        <w:rPr>
+          <w:rFonts w:eastAsia="Times New Roman" w:cs="Arial"/>
+          <w:color w:val="000000"/>
+        </w:rPr>
+        <w:t xml:space="preserve">Drove the team's self-hosting progress, </w:t>
+      </w:r>
+      <w:r>
+        <w:rPr>
+          <w:rFonts w:eastAsia="Times New Roman" w:cs="Arial"/>
+          <w:color w:val="000000"/>
+        </w:rPr>
+        <w:t>m</w:t>
+      </w:r>
+      <w:r>
+        <w:rPr>
+          <w:rFonts w:eastAsia="Times New Roman" w:cs="Arial"/>
+          <w:color w:val="000000"/>
+        </w:rPr>
+        <w:t>ade</w:t>
+      </w:r>
+      <w:r>
+        <w:rPr>
+          <w:rFonts w:eastAsia="Times New Roman" w:cs="Arial"/>
+          <w:color w:val="000000"/>
+        </w:rPr>
+        <w:t xml:space="preserve"> sure the team is 100% self-hosting on PC and on Phone.</w:t>
+      </w:r>
+    </w:p>
+    <w:p>
+      <w:pPr>
+        <w:numPr>
+          <w:ilvl w:val="0"/>
+          <w:numId w:val="43"/>
+        </w:numPr>
+        <w:spacing w:after="0"/>
+        <w:ind w:hanging="153"/>
+        <w:jc w:val="both"/>
+        <w:rPr>
+          <w:rFonts w:eastAsia="Times New Roman" w:cs="Arial"/>
+          <w:color w:val="000000"/>
+        </w:rPr>
+      </w:pPr>
+      <w:r>
+        <w:rPr>
+          <w:rFonts w:eastAsia="Times New Roman" w:cs="Arial"/>
+          <w:color w:val="000000"/>
+        </w:rPr>
+        <w:t xml:space="preserve">Assisted </w:t>
+      </w:r>
+      <w:r>
+        <w:rPr>
+          <w:rFonts w:eastAsia="Times New Roman" w:cs="Arial"/>
+          <w:color w:val="000000"/>
+        </w:rPr>
+        <w:t>Rating-</w:t>
+      </w:r>
+      <w:r>
+        <w:rPr>
+          <w:rFonts w:eastAsia="Times New Roman" w:cs="Arial"/>
+          <w:color w:val="000000"/>
+        </w:rPr>
+        <w:t xml:space="preserve">Review </w:t>
+      </w:r>
+      <w:r>
+        <w:rPr>
+          <w:rFonts w:eastAsia="Times New Roman" w:cs="Arial"/>
+          <w:color w:val="000000"/>
+        </w:rPr>
+        <w:t xml:space="preserve">team </w:t>
+      </w:r>
+      <w:r>
+        <w:rPr>
+          <w:rFonts w:eastAsia="Times New Roman" w:cs="Arial"/>
+          <w:color w:val="000000"/>
+        </w:rPr>
+        <w:t>to created monitor services on new hosting environment</w:t>
+      </w:r>
+      <w:r>
+        <w:rPr>
+          <w:rFonts w:eastAsia="Times New Roman" w:cs="Arial"/>
+          <w:color w:val="000000"/>
+        </w:rPr>
+        <w:t>.</w:t>
+      </w:r>
+    </w:p>
+    <w:p>
+      <w:pPr>
+        <w:numPr>
+          <w:ilvl w:val="0"/>
+          <w:numId w:val="43"/>
+        </w:numPr>
+        <w:spacing w:after="0"/>
+        <w:ind w:hanging="153"/>
+        <w:jc w:val="both"/>
+        <w:rPr>
+          <w:rFonts w:eastAsia="Times New Roman" w:cs="Arial"/>
+          <w:color w:val="000000"/>
+        </w:rPr>
+      </w:pPr>
+      <w:r>
+        <w:rPr>
+          <w:rFonts w:eastAsia="Times New Roman" w:cs="Arial"/>
+          <w:color w:val="000000"/>
+        </w:rPr>
+        <w:t xml:space="preserve">Created ASP .Net MVC 4 application </w:t>
+      </w:r>
+      <w:r>
+        <w:rPr>
+          <w:rFonts w:eastAsia="Times New Roman" w:cs="Arial"/>
+          <w:color w:val="000000"/>
+        </w:rPr>
+        <w:t>for generating</w:t>
+      </w:r>
+      <w:r>
+        <w:rPr>
+          <w:rFonts w:eastAsia="Times New Roman" w:cs="Arial"/>
+          <w:color w:val="000000"/>
+        </w:rPr>
+        <w:t xml:space="preserve"> </w:t>
+      </w:r>
+      <w:r>
+        <w:rPr>
+          <w:rFonts w:eastAsia="Times New Roman" w:cs="Arial"/>
+          <w:color w:val="000000"/>
+        </w:rPr>
+        <w:t xml:space="preserve">dynamic </w:t>
+      </w:r>
+      <w:r>
+        <w:rPr>
+          <w:rFonts w:eastAsia="Times New Roman" w:cs="Arial"/>
+          <w:color w:val="000000"/>
+        </w:rPr>
+        <w:t xml:space="preserve">layout data </w:t>
+      </w:r>
+      <w:r>
+        <w:rPr>
+          <w:rFonts w:eastAsia="Times New Roman" w:cs="Arial"/>
+          <w:color w:val="000000"/>
+        </w:rPr>
+        <w:t>for the Window 10</w:t>
+      </w:r>
+      <w:r>
+        <w:rPr>
+          <w:rFonts w:eastAsia="Times New Roman" w:cs="Arial"/>
+          <w:color w:val="000000"/>
+        </w:rPr>
+        <w:t>.</w:t>
+      </w:r>
+    </w:p>
+    <w:p>
+      <w:pPr>
+        <w:numPr>
+          <w:ilvl w:val="0"/>
+          <w:numId w:val="43"/>
+        </w:numPr>
+        <w:spacing w:after="0"/>
+        <w:ind w:hanging="153"/>
+        <w:jc w:val="both"/>
+        <w:rPr>
+          <w:rFonts w:eastAsia="Times New Roman" w:cs="Arial"/>
+          <w:color w:val="000000"/>
+        </w:rPr>
+      </w:pPr>
+      <w:r>
+        <w:rPr>
+          <w:rFonts w:eastAsia="Times New Roman" w:cs="Arial"/>
+          <w:color w:val="000000"/>
+        </w:rPr>
+        <w:t xml:space="preserve">Set up Apache Zookeeper prototype </w:t>
+      </w:r>
+      <w:r>
+        <w:rPr>
+          <w:rFonts w:eastAsia="Times New Roman" w:cs="Arial"/>
+          <w:color w:val="000000"/>
+        </w:rPr>
+        <w:t>for coordinating</w:t>
+      </w:r>
+      <w:r>
+        <w:rPr>
+          <w:rFonts w:eastAsia="Times New Roman" w:cs="Arial"/>
+          <w:color w:val="000000"/>
+        </w:rPr>
+        <w:t xml:space="preserve"> Window </w:t>
+      </w:r>
+      <w:r>
+        <w:rPr>
+          <w:rFonts w:eastAsia="Times New Roman" w:cs="Arial"/>
+          <w:color w:val="000000"/>
+        </w:rPr>
+        <w:t>10 store Rating-</w:t>
+      </w:r>
+      <w:r>
+        <w:rPr>
+          <w:rFonts w:eastAsia="Times New Roman" w:cs="Arial"/>
+          <w:color w:val="000000"/>
+        </w:rPr>
+        <w:t xml:space="preserve">Review </w:t>
+      </w:r>
+      <w:r>
+        <w:rPr>
+          <w:rFonts w:eastAsia="Times New Roman" w:cs="Arial"/>
+          <w:color w:val="000000"/>
+        </w:rPr>
+        <w:t>and</w:t>
+      </w:r>
+      <w:r>
+        <w:rPr>
+          <w:rFonts w:eastAsia="Times New Roman" w:cs="Arial"/>
+          <w:color w:val="000000"/>
+        </w:rPr>
+        <w:t xml:space="preserve"> </w:t>
+      </w:r>
+      <w:r>
+        <w:rPr>
+          <w:rFonts w:eastAsia="Times New Roman" w:cs="Arial"/>
+          <w:color w:val="000000"/>
+        </w:rPr>
+        <w:t xml:space="preserve">dynamic </w:t>
+      </w:r>
+      <w:r>
+        <w:rPr>
+          <w:rFonts w:eastAsia="Times New Roman" w:cs="Arial"/>
+          <w:color w:val="000000"/>
+        </w:rPr>
+        <w:t>layout</w:t>
+      </w:r>
+      <w:r>
+        <w:rPr>
+          <w:rFonts w:eastAsia="Times New Roman" w:cs="Arial"/>
+          <w:color w:val="000000"/>
+        </w:rPr>
+        <w:t xml:space="preserve"> data across data centers</w:t>
+      </w:r>
+      <w:r>
+        <w:rPr>
+          <w:rFonts w:eastAsia="Times New Roman" w:cs="Arial"/>
+          <w:color w:val="000000"/>
+        </w:rPr>
+        <w:t xml:space="preserve"> to provide </w:t>
+      </w:r>
+      <w:r>
+        <w:rPr>
+          <w:rFonts w:eastAsia="Times New Roman" w:cs="Arial"/>
+          <w:color w:val="000000"/>
+        </w:rPr>
+        <w:t>consistent</w:t>
+      </w:r>
+      <w:r>
+        <w:rPr>
+          <w:rFonts w:eastAsia="Times New Roman" w:cs="Arial"/>
+          <w:color w:val="000000"/>
+        </w:rPr>
+        <w:t xml:space="preserve"> user experience across the globe.</w:t>
+      </w:r>
+    </w:p>
+    <w:p>
+      <w:pPr>
+        <w:spacing w:after="0"/>
+        <w:ind w:left="360"/>
+        <w:rPr>
+          <w:rFonts w:eastAsia="Times New Roman" w:cs="Arial"/>
+          <w:bCs/>
+          <w:color w:val="000000"/>
+        </w:rPr>
+      </w:pPr>
+      <w:r>
+        <w:rPr>
+          <w:rFonts w:cs="Arial"/>
+          <w:noProof/>
+          <w:sz w:val="26"/>
+        </w:rPr>
+        <w:drawing>
+          <wp:anchor distT="0" distB="0" distL="114300" distR="114300" simplePos="0" relativeHeight="251661824" behindDoc="0" locked="0" layoutInCell="1" allowOverlap="1" wp14:anchorId="150F880A" wp14:editId="6DF986E1">
+            <wp:simplePos x="0" y="0"/>
+            <wp:positionH relativeFrom="column">
+              <wp:posOffset>5587413</wp:posOffset>
+            </wp:positionH>
+            <wp:positionV relativeFrom="paragraph">
+              <wp:posOffset>5519</wp:posOffset>
+            </wp:positionV>
+            <wp:extent cx="1245235" cy="365125"/>
+            <wp:effectExtent l="0" t="0" r="0" b="0"/>
+            <wp:wrapNone/>
+            <wp:docPr id="26" name="Picture 26" descr="http://mytechreport.com/wp-content/uploads/2014/03/amazon-logo-transparent.png"/>
+            <wp:cNvGraphicFramePr>
+              <a:graphicFrameLocks xmlns:a="http://schemas.openxmlformats.org/drawingml/2006/main" noChangeAspect="1"/>
+            </wp:cNvGraphicFramePr>
+            <a:graphic xmlns:a="http://schemas.openxmlformats.org/drawingml/2006/main">
+              <a:graphicData uri="http://schemas.openxmlformats.org/drawingml/2006/picture">
+                <pic:pic xmlns:pic="http://schemas.openxmlformats.org/drawingml/2006/picture">
+                  <pic:nvPicPr>
+                    <pic:cNvPr id="0" name="Picture 8" descr="http://mytechreport.com/wp-content/uploads/2014/03/amazon-logo-transparent.png"/>
+                    <pic:cNvPicPr>
+                      <a:picLocks noChangeAspect="1" noChangeArrowheads="1"/>
+                    </pic:cNvPicPr>
+                  </pic:nvPicPr>
+                  <pic:blipFill>
+                    <a:blip r:embed="rId13" cstate="print">
+                      <a:extLst>
+                        <a:ext uri="{28A0092B-C50C-407E-A947-70E740481C1C}">
+                          <a14:useLocalDpi xmlns:a14="http://schemas.microsoft.com/office/drawing/2010/main" val="0"/>
+                        </a:ext>
+                      </a:extLst>
+                    </a:blip>
+                    <a:srcRect/>
+                    <a:stretch>
+                      <a:fillRect/>
+                    </a:stretch>
+                  </pic:blipFill>
+                  <pic:spPr bwMode="auto">
+                    <a:xfrm>
+                      <a:off x="0" y="0"/>
+                      <a:ext cx="1245235" cy="365125"/>
+                    </a:xfrm>
+                    <a:prstGeom prst="rect">
+                      <a:avLst/>
+                    </a:prstGeom>
+                    <a:noFill/>
+                    <a:ln>
+                      <a:noFill/>
+                    </a:ln>
+                  </pic:spPr>
+                </pic:pic>
+              </a:graphicData>
+            </a:graphic>
+            <wp14:sizeRelH relativeFrom="page">
+              <wp14:pctWidth>0</wp14:pctWidth>
+            </wp14:sizeRelH>
+            <wp14:sizeRelV relativeFrom="page">
+              <wp14:pctHeight>0</wp14:pctHeight>
+            </wp14:sizeRelV>
+          </wp:anchor>
+        </w:drawing>
+      </w:r>
+      <w:r>
+        <w:rPr>
+          <w:rFonts w:cs="Arial"/>
+          <w:b/>
+          <w:noProof/>
+          <w:sz w:val="26"/>
+        </w:rPr>
+        <w:t xml:space="preserve">Software Development Engineers </w:t>
+      </w:r>
+      <w:r>
+        <w:rPr>
+          <w:rFonts w:eastAsia="Times New Roman" w:cs="Arial"/>
+          <w:b/>
+          <w:bCs/>
+          <w:color w:val="000000"/>
+          <w:sz w:val="26"/>
+        </w:rPr>
+        <w:t>Intern</w:t>
+      </w:r>
+      <w:r>
+        <w:rPr>
+          <w:rFonts w:eastAsia="Times New Roman" w:cs="Arial"/>
+          <w:color w:val="000000"/>
+          <w:sz w:val="26"/>
+        </w:rPr>
+        <w:t xml:space="preserve"> </w:t>
+      </w:r>
+      <w:r>
+        <w:rPr>
+          <w:rFonts w:eastAsia="Times New Roman" w:cs="Arial"/>
+          <w:bCs/>
+          <w:color w:val="000000"/>
+          <w:sz w:val="26"/>
+        </w:rPr>
+        <w:t>at Amazon</w:t>
+      </w:r>
+      <w:r>
+        <w:rPr>
+          <w:rFonts w:eastAsia="Times New Roman" w:cs="Arial"/>
+          <w:bCs/>
+          <w:color w:val="000000"/>
+          <w:sz w:val="26"/>
+        </w:rPr>
+        <w:t>.com</w:t>
+      </w:r>
+    </w:p>
+    <w:p>
+      <w:pPr>
+        <w:spacing w:after="0"/>
+        <w:ind w:left="360"/>
+        <w:rPr>
+          <w:rFonts w:eastAsia="Times New Roman" w:cs="Arial"/>
+          <w:i/>
+          <w:iCs/>
+          <w:color w:val="000000"/>
+        </w:rPr>
+      </w:pPr>
+      <w:r>
+        <w:rPr>
+          <w:rFonts w:cs="Arial"/>
+          <w:i/>
+          <w:noProof/>
+        </w:rPr>
+        <w:t>(</w:t>
+      </w:r>
+      <w:r>
+        <w:rPr>
+          <w:rFonts w:cs="Arial"/>
+          <w:i/>
+          <w:noProof/>
+        </w:rPr>
+        <w:t>September</w:t>
+      </w:r>
+      <w:r>
+        <w:rPr>
+          <w:rFonts w:eastAsia="Times New Roman" w:cs="Arial"/>
+          <w:i/>
+          <w:iCs/>
+          <w:color w:val="000000"/>
+        </w:rPr>
+        <w:t xml:space="preserve"> 2014 – </w:t>
+      </w:r>
+      <w:r>
+        <w:rPr>
+          <w:rFonts w:eastAsia="Times New Roman" w:cs="Arial"/>
+          <w:i/>
+          <w:iCs/>
+          <w:color w:val="000000"/>
+          <w:szCs w:val="24"/>
+        </w:rPr>
+        <w:t>February 2015</w:t>
+      </w:r>
+      <w:r>
+        <w:rPr>
+          <w:rFonts w:eastAsia="Times New Roman" w:cs="Arial"/>
+          <w:i/>
+          <w:iCs/>
+          <w:color w:val="000000"/>
+          <w:szCs w:val="24"/>
+        </w:rPr>
+        <w:t>)</w:t>
+      </w:r>
+      <w:r>
+        <w:rPr>
+          <w:rFonts w:eastAsia="Times New Roman" w:cs="Arial"/>
+          <w:i/>
+          <w:iCs/>
+          <w:color w:val="000000"/>
+          <w:szCs w:val="24"/>
+        </w:rPr>
+        <w:t xml:space="preserve"> – 6 months</w:t>
+      </w:r>
+    </w:p>
+    <w:p>
+      <w:pPr>
+        <w:numPr>
+          <w:ilvl w:val="0"/>
+          <w:numId w:val="43"/>
+        </w:numPr>
+        <w:spacing w:after="0"/>
+        <w:ind w:hanging="153"/>
+        <w:jc w:val="both"/>
+        <w:rPr>
+          <w:rFonts w:eastAsia="Times New Roman" w:cs="Arial"/>
+          <w:color w:val="000000"/>
+        </w:rPr>
+      </w:pPr>
+      <w:r>
+        <w:rPr>
+          <w:rFonts w:eastAsia="Times New Roman" w:cs="Arial"/>
+          <w:color w:val="000000"/>
+        </w:rPr>
+        <w:t>Created single-page application usin</w:t>
+      </w:r>
+      <w:r>
+        <w:rPr>
+          <w:rFonts w:eastAsia="Times New Roman" w:cs="Arial"/>
+          <w:color w:val="000000"/>
+        </w:rPr>
+        <w:t>g different technology (EmberJs</w:t>
+      </w:r>
+      <w:r>
+        <w:rPr>
+          <w:rFonts w:eastAsia="Times New Roman" w:cs="Arial"/>
+          <w:color w:val="000000"/>
+        </w:rPr>
+        <w:t xml:space="preserve">, DynamoDB, Spring for dependency injection, JUnit, Mockito for testing) </w:t>
+      </w:r>
+      <w:r>
+        <w:rPr>
+          <w:rFonts w:eastAsia="Times New Roman" w:cs="Arial"/>
+          <w:color w:val="000000"/>
+        </w:rPr>
+        <w:t xml:space="preserve">to validate </w:t>
+      </w:r>
+      <w:r>
+        <w:rPr>
+          <w:rFonts w:eastAsia="Times New Roman" w:cs="Arial"/>
+          <w:color w:val="000000"/>
+        </w:rPr>
+        <w:t>Kindle's advertisements</w:t>
+      </w:r>
+      <w:r>
+        <w:rPr>
+          <w:rFonts w:eastAsia="Times New Roman" w:cs="Arial"/>
+          <w:color w:val="000000"/>
+        </w:rPr>
+        <w:t xml:space="preserve"> content</w:t>
+      </w:r>
+      <w:r>
+        <w:rPr>
+          <w:rFonts w:eastAsia="Times New Roman" w:cs="Arial"/>
+          <w:color w:val="000000"/>
+        </w:rPr>
+        <w:t>.</w:t>
+      </w:r>
+    </w:p>
+    <w:p>
+      <w:pPr>
+        <w:numPr>
+          <w:ilvl w:val="0"/>
+          <w:numId w:val="43"/>
+        </w:numPr>
+        <w:spacing w:after="0"/>
+        <w:ind w:hanging="153"/>
+        <w:jc w:val="both"/>
+        <w:rPr>
+          <w:rFonts w:eastAsia="Times New Roman" w:cs="Arial"/>
+          <w:color w:val="000000"/>
+        </w:rPr>
+      </w:pPr>
+      <w:r>
+        <w:rPr>
+          <w:rFonts w:eastAsia="Times New Roman" w:cs="Arial"/>
+          <w:color w:val="000000"/>
+        </w:rPr>
+        <w:t>Assisted designer on building advertisement's templates for Kindle special offer program</w:t>
+      </w:r>
+      <w:r>
+        <w:rPr>
+          <w:rFonts w:eastAsia="Times New Roman" w:cs="Arial"/>
+          <w:color w:val="000000"/>
+        </w:rPr>
+        <w:t>.</w:t>
+      </w:r>
+    </w:p>
+    <w:p>
+      <w:pPr>
+        <w:spacing w:after="0"/>
+        <w:ind w:left="360"/>
+        <w:rPr>
+          <w:rFonts w:eastAsia="Times New Roman" w:cs="Arial"/>
+          <w:color w:val="000000"/>
+        </w:rPr>
+      </w:pPr>
+      <w:r>
+        <w:rPr>
+          <w:rFonts w:cs="Arial"/>
+          <w:noProof/>
+          <w:sz w:val="26"/>
+        </w:rPr>
+        <w:drawing>
+          <wp:anchor distT="0" distB="0" distL="114300" distR="114300" simplePos="0" relativeHeight="251649536" behindDoc="0" locked="0" layoutInCell="1" allowOverlap="1" wp14:anchorId="150F880C" wp14:editId="18B84B32">
+            <wp:simplePos x="0" y="0"/>
+            <wp:positionH relativeFrom="column">
+              <wp:posOffset>5739912</wp:posOffset>
+            </wp:positionH>
+            <wp:positionV relativeFrom="paragraph">
+              <wp:posOffset>4690</wp:posOffset>
             </wp:positionV>
             <wp:extent cx="993775" cy="359410"/>
             <wp:effectExtent l="0" t="0" r="0" b="2540"/>
             <wp:wrapSquare wrapText="bothSides"/>
-            <wp:docPr id="24" name="Picture 24" descr="http://www.utoronto.ca/__shared/templates/images/hdr_logoUofT.gif"/>
+            <wp:docPr id="27" name="Picture 27" descr="http://www.utoronto.ca/__shared/templates/images/hdr_logoUofT.gif"/>
             <wp:cNvGraphicFramePr>
               <a:graphicFrameLocks xmlns:a="http://schemas.openxmlformats.org/drawingml/2006/main" noChangeAspect="1"/>
             </wp:cNvGraphicFramePr>
@@ -471,7 +1541,7 @@
                     </pic:cNvPicPr>
                   </pic:nvPicPr>
                   <pic:blipFill>
-                    <a:blip r:embed="rId12" cstate="print">
+                    <a:blip r:embed="rId14" cstate="print">
                       <a:extLst>
                         <a:ext uri="{28A0092B-C50C-407E-A947-70E740481C1C}">
                           <a14:useLocalDpi xmlns:a14="http://schemas.microsoft.com/office/drawing/2010/main" val="0"/>
@@ -516,43 +1586,15 @@
           <w:color w:val="000000"/>
           <w:sz w:val="26"/>
         </w:rPr>
-        <w:t xml:space="preserve">Research </w:t>
-      </w:r>
-      <w:r>
-        <w:rPr>
-          <w:rFonts w:eastAsia="Times New Roman" w:cs="Arial"/>
-          <w:b/>
-          <w:bCs/>
+        <w:t>Teaching Assistant for CSC258: Computer Organization</w:t>
+      </w:r>
+      <w:r>
+        <w:rPr>
+          <w:rFonts w:eastAsia="Times New Roman" w:cs="Arial"/>
           <w:color w:val="000000"/>
           <w:sz w:val="26"/>
         </w:rPr>
-        <w:t>assistance</w:t>
-      </w:r>
-      <w:r>
-        <w:rPr>
-          <w:rFonts w:eastAsia="Times New Roman" w:cs="Arial"/>
-          <w:color w:val="000000"/>
-          <w:sz w:val="26"/>
-        </w:rPr>
-        <w:t xml:space="preserve"> for Beehive project (</w:t>
-      </w:r>
-      <w:hyperlink r:id="rId13" w:history="1">
-        <w:r>
-          <w:rPr>
-            <w:rStyle w:val="Hyperlink"/>
-            <w:rFonts w:eastAsia="Times New Roman" w:cs="Arial"/>
-            <w:sz w:val="26"/>
-          </w:rPr>
-          <w:t>https://github.com/kandoo/beehive</w:t>
-        </w:r>
-      </w:hyperlink>
-      <w:r>
-        <w:rPr>
-          <w:rFonts w:eastAsia="Times New Roman" w:cs="Arial"/>
-          <w:color w:val="000000"/>
-          <w:sz w:val="26"/>
-        </w:rPr>
-        <w:t>)</w:t>
+        <w:t> at University of Toronto</w:t>
       </w:r>
       <w:r>
         <w:rPr>
@@ -571,17 +1613,8 @@
           <w:i/>
           <w:iCs/>
           <w:color w:val="000000"/>
-          <w:szCs w:val="24"/>
-        </w:rPr>
-      </w:pPr>
-      <w:r>
-        <w:rPr>
-          <w:rFonts w:cs="Arial"/>
-          <w:i/>
-          <w:noProof/>
-        </w:rPr>
-        <w:t>(January</w:t>
-      </w:r>
+        </w:rPr>
+      </w:pPr>
       <w:r>
         <w:rPr>
           <w:rFonts w:eastAsia="Times New Roman" w:cs="Arial"/>
@@ -589,7 +1622,7 @@
           <w:iCs/>
           <w:color w:val="000000"/>
         </w:rPr>
-        <w:t xml:space="preserve"> 2016 – </w:t>
+        <w:t>(</w:t>
       </w:r>
       <w:r>
         <w:rPr>
@@ -597,229 +1630,17 @@
           <w:i/>
           <w:iCs/>
           <w:color w:val="000000"/>
-          <w:szCs w:val="24"/>
-        </w:rPr>
-        <w:t>April 2016) – 4 months</w:t>
-      </w:r>
-    </w:p>
-    <w:p>
-      <w:pPr>
-        <w:numPr>
-          <w:ilvl w:val="0"/>
-          <w:numId w:val="43"/>
-        </w:numPr>
-        <w:spacing w:after="0"/>
-        <w:ind w:hanging="153"/>
-        <w:jc w:val="both"/>
-        <w:rPr>
-          <w:rFonts w:eastAsia="Times New Roman" w:cs="Arial"/>
-          <w:color w:val="000000"/>
-        </w:rPr>
-      </w:pPr>
-      <w:r>
-        <w:rPr>
-          <w:rFonts w:eastAsia="Times New Roman" w:cs="Arial"/>
-          <w:color w:val="000000"/>
-        </w:rPr>
-        <w:t>Designed and implemented experiment framework integrated with Microsoft Excel</w:t>
-      </w:r>
-      <w:r>
-        <w:rPr>
-          <w:rFonts w:eastAsia="Times New Roman" w:cs="Arial"/>
-          <w:color w:val="000000"/>
-        </w:rPr>
-        <w:t xml:space="preserve"> pivot table</w:t>
-      </w:r>
-      <w:r>
-        <w:rPr>
-          <w:rFonts w:eastAsia="Times New Roman" w:cs="Arial"/>
-          <w:color w:val="000000"/>
-        </w:rPr>
-        <w:t xml:space="preserve"> to run experiments, collect experiment metrics and graph experiment results. </w:t>
-      </w:r>
-    </w:p>
-    <w:p>
-      <w:pPr>
-        <w:numPr>
-          <w:ilvl w:val="0"/>
-          <w:numId w:val="43"/>
-        </w:numPr>
-        <w:spacing w:after="0"/>
-        <w:ind w:hanging="153"/>
-        <w:jc w:val="both"/>
-        <w:rPr>
-          <w:rFonts w:eastAsia="Times New Roman" w:cs="Arial"/>
-          <w:color w:val="000000"/>
-        </w:rPr>
-      </w:pPr>
-      <w:r>
-        <w:rPr>
-          <w:rFonts w:eastAsia="Times New Roman" w:cs="Arial"/>
-          <w:color w:val="000000"/>
-        </w:rPr>
-        <w:t>I</w:t>
-      </w:r>
-      <w:r>
-        <w:rPr>
-          <w:rFonts w:eastAsia="Times New Roman" w:cs="Arial"/>
-          <w:color w:val="000000"/>
-        </w:rPr>
-        <w:t xml:space="preserve">mplemented various optimization methods on </w:t>
-      </w:r>
-      <w:r>
-        <w:rPr>
-          <w:rFonts w:eastAsia="Times New Roman" w:cs="Arial"/>
-          <w:color w:val="000000"/>
-        </w:rPr>
-        <w:t>load balancing</w:t>
-      </w:r>
-      <w:r>
-        <w:rPr>
-          <w:rFonts w:eastAsia="Times New Roman" w:cs="Arial"/>
-          <w:color w:val="000000"/>
-        </w:rPr>
-        <w:t xml:space="preserve"> </w:t>
-      </w:r>
-      <w:r>
-        <w:rPr>
-          <w:rFonts w:eastAsia="Times New Roman" w:cs="Arial"/>
-          <w:color w:val="000000"/>
-        </w:rPr>
-        <w:t>workload in distributed environment</w:t>
-      </w:r>
-      <w:r>
-        <w:rPr>
-          <w:rFonts w:eastAsia="Times New Roman" w:cs="Arial"/>
-          <w:color w:val="000000"/>
-        </w:rPr>
-        <w:t>.</w:t>
-      </w:r>
-    </w:p>
-    <w:p>
-      <w:pPr>
-        <w:spacing w:after="0"/>
-        <w:ind w:left="360"/>
-        <w:rPr>
-          <w:rFonts w:eastAsia="Times New Roman" w:cs="Arial"/>
-          <w:color w:val="000000"/>
-        </w:rPr>
-      </w:pPr>
-      <w:r>
-        <w:rPr>
-          <w:rFonts w:cs="Arial"/>
-          <w:b/>
-          <w:noProof/>
-          <w:sz w:val="26"/>
-        </w:rPr>
-        <w:drawing>
-          <wp:anchor distT="0" distB="0" distL="114300" distR="114300" simplePos="0" relativeHeight="251667968" behindDoc="0" locked="0" layoutInCell="1" allowOverlap="1" wp14:anchorId="150F8808" wp14:editId="44EDB304">
-            <wp:simplePos x="0" y="0"/>
-            <wp:positionH relativeFrom="column">
-              <wp:posOffset>5844394</wp:posOffset>
-            </wp:positionH>
-            <wp:positionV relativeFrom="paragraph">
-              <wp:posOffset>7620</wp:posOffset>
-            </wp:positionV>
-            <wp:extent cx="913765" cy="193040"/>
-            <wp:effectExtent l="0" t="0" r="635" b="0"/>
-            <wp:wrapSquare wrapText="bothSides"/>
-            <wp:docPr id="31" name="Picture 31" descr="http://c.s-microsoft.com/en-us/CMSImages/mslogo.png?version=856673f8-e6be-0476-6669-d5bf2300391d"/>
-            <wp:cNvGraphicFramePr>
-              <a:graphicFrameLocks xmlns:a="http://schemas.openxmlformats.org/drawingml/2006/main" noChangeAspect="1"/>
-            </wp:cNvGraphicFramePr>
-            <a:graphic xmlns:a="http://schemas.openxmlformats.org/drawingml/2006/main">
-              <a:graphicData uri="http://schemas.openxmlformats.org/drawingml/2006/picture">
-                <pic:pic xmlns:pic="http://schemas.openxmlformats.org/drawingml/2006/picture">
-                  <pic:nvPicPr>
-                    <pic:cNvPr id="0" name="Picture 8" descr="http://c.s-microsoft.com/en-us/CMSImages/mslogo.png?version=856673f8-e6be-0476-6669-d5bf2300391d"/>
-                    <pic:cNvPicPr>
-                      <a:picLocks noChangeAspect="1" noChangeArrowheads="1"/>
-                    </pic:cNvPicPr>
-                  </pic:nvPicPr>
-                  <pic:blipFill>
-                    <a:blip r:embed="rId14">
-                      <a:extLst>
-                        <a:ext uri="{28A0092B-C50C-407E-A947-70E740481C1C}">
-                          <a14:useLocalDpi xmlns:a14="http://schemas.microsoft.com/office/drawing/2010/main" val="0"/>
-                        </a:ext>
-                      </a:extLst>
-                    </a:blip>
-                    <a:srcRect/>
-                    <a:stretch>
-                      <a:fillRect/>
-                    </a:stretch>
-                  </pic:blipFill>
-                  <pic:spPr bwMode="auto">
-                    <a:xfrm>
-                      <a:off x="0" y="0"/>
-                      <a:ext cx="913765" cy="193040"/>
-                    </a:xfrm>
-                    <a:prstGeom prst="rect">
-                      <a:avLst/>
-                    </a:prstGeom>
-                    <a:noFill/>
-                    <a:ln>
-                      <a:noFill/>
-                    </a:ln>
-                  </pic:spPr>
-                </pic:pic>
-              </a:graphicData>
-            </a:graphic>
-            <wp14:sizeRelH relativeFrom="page">
-              <wp14:pctWidth>0</wp14:pctWidth>
-            </wp14:sizeRelH>
-            <wp14:sizeRelV relativeFrom="page">
-              <wp14:pctHeight>0</wp14:pctHeight>
-            </wp14:sizeRelV>
-          </wp:anchor>
-        </w:drawing>
-      </w:r>
-      <w:r>
-        <w:rPr>
-          <w:rFonts w:cs="Arial"/>
-          <w:b/>
-          <w:noProof/>
-          <w:sz w:val="26"/>
-        </w:rPr>
-        <w:t xml:space="preserve">Software Development Engineers </w:t>
-      </w:r>
-      <w:r>
-        <w:rPr>
-          <w:rFonts w:eastAsia="Times New Roman" w:cs="Arial"/>
-          <w:b/>
-          <w:bCs/>
-          <w:color w:val="000000"/>
-          <w:sz w:val="26"/>
-        </w:rPr>
-        <w:t>Intern</w:t>
-      </w:r>
-      <w:r>
-        <w:rPr>
-          <w:rFonts w:eastAsia="Times New Roman" w:cs="Arial"/>
-          <w:color w:val="000000"/>
-          <w:sz w:val="26"/>
-        </w:rPr>
-        <w:t xml:space="preserve"> at Microsoft</w:t>
-      </w:r>
-    </w:p>
-    <w:p>
-      <w:pPr>
-        <w:spacing w:after="0"/>
-        <w:ind w:left="360"/>
+        </w:rPr>
+        <w:t>September</w:t>
+      </w:r>
+      <w:r>
         <w:rPr>
           <w:rFonts w:eastAsia="Times New Roman" w:cs="Arial"/>
           <w:i/>
           <w:iCs/>
           <w:color w:val="000000"/>
         </w:rPr>
-      </w:pPr>
-      <w:r>
-        <w:rPr>
-          <w:rFonts w:cs="Arial"/>
-          <w:i/>
-          <w:noProof/>
-        </w:rPr>
-        <w:t>(June</w:t>
+        <w:tab/>
       </w:r>
       <w:r>
         <w:rPr>
@@ -828,849 +1649,7 @@
           <w:iCs/>
           <w:color w:val="000000"/>
         </w:rPr>
-        <w:t xml:space="preserve"> 2014 – </w:t>
-      </w:r>
-      <w:r>
-        <w:rPr>
-          <w:rFonts w:eastAsia="Times New Roman" w:cs="Arial"/>
-          <w:i/>
-          <w:iCs/>
-          <w:color w:val="000000"/>
-          <w:szCs w:val="24"/>
-        </w:rPr>
-        <w:t>August 2014) &amp; (</w:t>
-      </w:r>
-      <w:r>
-        <w:rPr>
-          <w:rFonts w:cs="Arial"/>
-          <w:i/>
-          <w:noProof/>
-        </w:rPr>
-        <w:t>May</w:t>
-      </w:r>
-      <w:r>
-        <w:rPr>
-          <w:rFonts w:eastAsia="Times New Roman" w:cs="Arial"/>
-          <w:i/>
-          <w:iCs/>
-          <w:color w:val="000000"/>
-        </w:rPr>
-        <w:t xml:space="preserve"> 2015 –</w:t>
-      </w:r>
-      <w:r>
-        <w:rPr>
-          <w:rFonts w:eastAsia="Times New Roman" w:cs="Arial"/>
-          <w:i/>
-          <w:iCs/>
-          <w:color w:val="000000"/>
-          <w:szCs w:val="24"/>
-        </w:rPr>
-        <w:t>July 2015</w:t>
-      </w:r>
-      <w:r>
-        <w:rPr>
-          <w:rFonts w:eastAsia="Times New Roman" w:cs="Arial"/>
-          <w:i/>
-          <w:iCs/>
-          <w:color w:val="000000"/>
-          <w:szCs w:val="24"/>
-        </w:rPr>
-        <w:t>)</w:t>
-      </w:r>
-      <w:r>
-        <w:rPr>
-          <w:rFonts w:eastAsia="Times New Roman" w:cs="Arial"/>
-          <w:i/>
-          <w:iCs/>
-          <w:color w:val="000000"/>
-          <w:szCs w:val="24"/>
-        </w:rPr>
-        <w:t xml:space="preserve"> – 6 months</w:t>
-      </w:r>
-    </w:p>
-    <w:p>
-      <w:pPr>
-        <w:numPr>
-          <w:ilvl w:val="0"/>
-          <w:numId w:val="43"/>
-        </w:numPr>
-        <w:spacing w:after="0"/>
-        <w:ind w:hanging="153"/>
-        <w:jc w:val="both"/>
-        <w:rPr>
-          <w:rFonts w:eastAsia="Times New Roman" w:cs="Arial"/>
-          <w:color w:val="000000"/>
-        </w:rPr>
-      </w:pPr>
-      <w:r>
-        <w:rPr>
-          <w:rFonts w:eastAsia="Times New Roman" w:cs="Arial"/>
-          <w:color w:val="000000"/>
-        </w:rPr>
-        <w:t>Enabled preview mode for dynamic layout and content for Windo</w:t>
-      </w:r>
-      <w:r>
-        <w:rPr>
-          <w:rFonts w:eastAsia="Times New Roman" w:cs="Arial"/>
-          <w:color w:val="000000"/>
-        </w:rPr>
-        <w:t>w 10 store to increase confiden</w:t>
-      </w:r>
-      <w:r>
-        <w:rPr>
-          <w:rFonts w:eastAsia="Times New Roman" w:cs="Arial"/>
-          <w:color w:val="000000"/>
-        </w:rPr>
-        <w:t>ce</w:t>
-      </w:r>
-      <w:r>
-        <w:rPr>
-          <w:rFonts w:eastAsia="Times New Roman" w:cs="Arial"/>
-          <w:color w:val="000000"/>
-        </w:rPr>
-        <w:t xml:space="preserve">, reduce risk, simplify </w:t>
-      </w:r>
-      <w:r>
-        <w:rPr>
-          <w:rFonts w:eastAsia="Times New Roman" w:cs="Arial"/>
-          <w:color w:val="000000"/>
-        </w:rPr>
-        <w:t>end-to-</w:t>
-      </w:r>
-      <w:r>
-        <w:rPr>
-          <w:rFonts w:eastAsia="Times New Roman" w:cs="Arial"/>
-          <w:color w:val="000000"/>
-        </w:rPr>
-        <w:t>end verification, improve testing surface for any data change that could have worldwide impact</w:t>
-      </w:r>
-      <w:r>
-        <w:rPr>
-          <w:rFonts w:eastAsia="Times New Roman" w:cs="Arial"/>
-          <w:color w:val="000000"/>
-        </w:rPr>
-        <w:t>.</w:t>
-      </w:r>
-    </w:p>
-    <w:p>
-      <w:pPr>
-        <w:numPr>
-          <w:ilvl w:val="0"/>
-          <w:numId w:val="43"/>
-        </w:numPr>
-        <w:spacing w:after="0"/>
-        <w:ind w:hanging="153"/>
-        <w:jc w:val="both"/>
-        <w:rPr>
-          <w:rFonts w:eastAsia="Times New Roman" w:cs="Arial"/>
-          <w:color w:val="000000"/>
-        </w:rPr>
-      </w:pPr>
-      <w:r>
-        <w:rPr>
-          <w:rFonts w:eastAsia="Times New Roman" w:cs="Arial"/>
-          <w:color w:val="000000"/>
-        </w:rPr>
-        <w:t>Designed and implemented protecting logic for preview feature to avoid DDOS on front door services</w:t>
-      </w:r>
-      <w:r>
-        <w:rPr>
-          <w:rFonts w:eastAsia="Times New Roman" w:cs="Arial"/>
-          <w:color w:val="000000"/>
-        </w:rPr>
-        <w:t>.</w:t>
-      </w:r>
-    </w:p>
-    <w:p>
-      <w:pPr>
-        <w:numPr>
-          <w:ilvl w:val="0"/>
-          <w:numId w:val="43"/>
-        </w:numPr>
-        <w:spacing w:after="0"/>
-        <w:ind w:hanging="153"/>
-        <w:jc w:val="both"/>
-        <w:rPr>
-          <w:rFonts w:eastAsia="Times New Roman" w:cs="Arial"/>
-          <w:bCs/>
-          <w:color w:val="000000"/>
-        </w:rPr>
-      </w:pPr>
-      <w:r>
-        <w:rPr>
-          <w:rFonts w:eastAsia="Times New Roman" w:cs="Arial"/>
-          <w:color w:val="000000"/>
-        </w:rPr>
-        <w:t xml:space="preserve">Drove the team's self-hosting progress, </w:t>
-      </w:r>
-      <w:r>
-        <w:rPr>
-          <w:rFonts w:eastAsia="Times New Roman" w:cs="Arial"/>
-          <w:color w:val="000000"/>
-        </w:rPr>
-        <w:t>m</w:t>
-      </w:r>
-      <w:r>
-        <w:rPr>
-          <w:rFonts w:eastAsia="Times New Roman" w:cs="Arial"/>
-          <w:color w:val="000000"/>
-        </w:rPr>
-        <w:t>ade</w:t>
-      </w:r>
-      <w:r>
-        <w:rPr>
-          <w:rFonts w:eastAsia="Times New Roman" w:cs="Arial"/>
-          <w:color w:val="000000"/>
-        </w:rPr>
-        <w:t xml:space="preserve"> sure the team is 100% self-hosting on PC and on Phone.</w:t>
-      </w:r>
-    </w:p>
-    <w:p>
-      <w:pPr>
-        <w:numPr>
-          <w:ilvl w:val="0"/>
-          <w:numId w:val="43"/>
-        </w:numPr>
-        <w:spacing w:after="0"/>
-        <w:ind w:hanging="153"/>
-        <w:jc w:val="both"/>
-        <w:rPr>
-          <w:rFonts w:eastAsia="Times New Roman" w:cs="Arial"/>
-          <w:color w:val="000000"/>
-        </w:rPr>
-      </w:pPr>
-      <w:r>
-        <w:rPr>
-          <w:rFonts w:eastAsia="Times New Roman" w:cs="Arial"/>
-          <w:color w:val="000000"/>
-        </w:rPr>
-        <w:t xml:space="preserve">Assisted </w:t>
-      </w:r>
-      <w:r>
-        <w:rPr>
-          <w:rFonts w:eastAsia="Times New Roman" w:cs="Arial"/>
-          <w:color w:val="000000"/>
-        </w:rPr>
-        <w:t>Rating-</w:t>
-      </w:r>
-      <w:r>
-        <w:rPr>
-          <w:rFonts w:eastAsia="Times New Roman" w:cs="Arial"/>
-          <w:color w:val="000000"/>
-        </w:rPr>
-        <w:t xml:space="preserve">Review </w:t>
-      </w:r>
-      <w:r>
-        <w:rPr>
-          <w:rFonts w:eastAsia="Times New Roman" w:cs="Arial"/>
-          <w:color w:val="000000"/>
-        </w:rPr>
-        <w:t xml:space="preserve">team </w:t>
-      </w:r>
-      <w:r>
-        <w:rPr>
-          <w:rFonts w:eastAsia="Times New Roman" w:cs="Arial"/>
-          <w:color w:val="000000"/>
-        </w:rPr>
-        <w:t>to created monitor services on new hosting environment</w:t>
-      </w:r>
-      <w:r>
-        <w:rPr>
-          <w:rFonts w:eastAsia="Times New Roman" w:cs="Arial"/>
-          <w:color w:val="000000"/>
-        </w:rPr>
-        <w:t>.</w:t>
-      </w:r>
-    </w:p>
-    <w:p>
-      <w:pPr>
-        <w:numPr>
-          <w:ilvl w:val="0"/>
-          <w:numId w:val="43"/>
-        </w:numPr>
-        <w:spacing w:after="0"/>
-        <w:ind w:hanging="153"/>
-        <w:jc w:val="both"/>
-        <w:rPr>
-          <w:rFonts w:eastAsia="Times New Roman" w:cs="Arial"/>
-          <w:color w:val="000000"/>
-        </w:rPr>
-      </w:pPr>
-      <w:r>
-        <w:rPr>
-          <w:rFonts w:eastAsia="Times New Roman" w:cs="Arial"/>
-          <w:color w:val="000000"/>
-        </w:rPr>
-        <w:t xml:space="preserve">Created ASP .Net MVC 4 application </w:t>
-      </w:r>
-      <w:r>
-        <w:rPr>
-          <w:rFonts w:eastAsia="Times New Roman" w:cs="Arial"/>
-          <w:color w:val="000000"/>
-        </w:rPr>
-        <w:t>for generating</w:t>
-      </w:r>
-      <w:r>
-        <w:rPr>
-          <w:rFonts w:eastAsia="Times New Roman" w:cs="Arial"/>
-          <w:color w:val="000000"/>
-        </w:rPr>
-        <w:t xml:space="preserve"> </w:t>
-      </w:r>
-      <w:r>
-        <w:rPr>
-          <w:rFonts w:eastAsia="Times New Roman" w:cs="Arial"/>
-          <w:color w:val="000000"/>
-        </w:rPr>
-        <w:t xml:space="preserve">dynamic </w:t>
-      </w:r>
-      <w:r>
-        <w:rPr>
-          <w:rFonts w:eastAsia="Times New Roman" w:cs="Arial"/>
-          <w:color w:val="000000"/>
-        </w:rPr>
-        <w:t xml:space="preserve">layout data </w:t>
-      </w:r>
-      <w:r>
-        <w:rPr>
-          <w:rFonts w:eastAsia="Times New Roman" w:cs="Arial"/>
-          <w:color w:val="000000"/>
-        </w:rPr>
-        <w:t>for the Window 10</w:t>
-      </w:r>
-      <w:r>
-        <w:rPr>
-          <w:rFonts w:eastAsia="Times New Roman" w:cs="Arial"/>
-          <w:color w:val="000000"/>
-        </w:rPr>
-        <w:t>.</w:t>
-      </w:r>
-      <w:bookmarkStart w:id="0" w:name="_GoBack"/>
-      <w:bookmarkEnd w:id="0"/>
-    </w:p>
-    <w:p>
-      <w:pPr>
-        <w:numPr>
-          <w:ilvl w:val="0"/>
-          <w:numId w:val="43"/>
-        </w:numPr>
-        <w:spacing w:after="0"/>
-        <w:ind w:hanging="153"/>
-        <w:jc w:val="both"/>
-        <w:rPr>
-          <w:rFonts w:eastAsia="Times New Roman" w:cs="Arial"/>
-          <w:color w:val="000000"/>
-        </w:rPr>
-      </w:pPr>
-      <w:r>
-        <w:rPr>
-          <w:rFonts w:eastAsia="Times New Roman" w:cs="Arial"/>
-          <w:color w:val="000000"/>
-        </w:rPr>
-        <w:t xml:space="preserve">Set up Apache Zookeeper prototype </w:t>
-      </w:r>
-      <w:r>
-        <w:rPr>
-          <w:rFonts w:eastAsia="Times New Roman" w:cs="Arial"/>
-          <w:color w:val="000000"/>
-        </w:rPr>
-        <w:t>for coordinating</w:t>
-      </w:r>
-      <w:r>
-        <w:rPr>
-          <w:rFonts w:eastAsia="Times New Roman" w:cs="Arial"/>
-          <w:color w:val="000000"/>
-        </w:rPr>
-        <w:t xml:space="preserve"> Window </w:t>
-      </w:r>
-      <w:r>
-        <w:rPr>
-          <w:rFonts w:eastAsia="Times New Roman" w:cs="Arial"/>
-          <w:color w:val="000000"/>
-        </w:rPr>
-        <w:t>10 store Rating-</w:t>
-      </w:r>
-      <w:r>
-        <w:rPr>
-          <w:rFonts w:eastAsia="Times New Roman" w:cs="Arial"/>
-          <w:color w:val="000000"/>
-        </w:rPr>
-        <w:t xml:space="preserve">Review </w:t>
-      </w:r>
-      <w:r>
-        <w:rPr>
-          <w:rFonts w:eastAsia="Times New Roman" w:cs="Arial"/>
-          <w:color w:val="000000"/>
-        </w:rPr>
-        <w:t>and</w:t>
-      </w:r>
-      <w:r>
-        <w:rPr>
-          <w:rFonts w:eastAsia="Times New Roman" w:cs="Arial"/>
-          <w:color w:val="000000"/>
-        </w:rPr>
-        <w:t xml:space="preserve"> </w:t>
-      </w:r>
-      <w:r>
-        <w:rPr>
-          <w:rFonts w:eastAsia="Times New Roman" w:cs="Arial"/>
-          <w:color w:val="000000"/>
-        </w:rPr>
-        <w:t xml:space="preserve">dynamic </w:t>
-      </w:r>
-      <w:r>
-        <w:rPr>
-          <w:rFonts w:eastAsia="Times New Roman" w:cs="Arial"/>
-          <w:color w:val="000000"/>
-        </w:rPr>
-        <w:t>layout</w:t>
-      </w:r>
-      <w:r>
-        <w:rPr>
-          <w:rFonts w:eastAsia="Times New Roman" w:cs="Arial"/>
-          <w:color w:val="000000"/>
-        </w:rPr>
-        <w:t xml:space="preserve"> data across data centers</w:t>
-      </w:r>
-      <w:r>
-        <w:rPr>
-          <w:rFonts w:eastAsia="Times New Roman" w:cs="Arial"/>
-          <w:color w:val="000000"/>
-        </w:rPr>
-        <w:t xml:space="preserve"> to provide </w:t>
-      </w:r>
-      <w:r>
-        <w:rPr>
-          <w:rFonts w:eastAsia="Times New Roman" w:cs="Arial"/>
-          <w:color w:val="000000"/>
-        </w:rPr>
-        <w:t>consistent</w:t>
-      </w:r>
-      <w:r>
-        <w:rPr>
-          <w:rFonts w:eastAsia="Times New Roman" w:cs="Arial"/>
-          <w:color w:val="000000"/>
-        </w:rPr>
-        <w:t xml:space="preserve"> user experience across the globe.</w:t>
-      </w:r>
-    </w:p>
-    <w:p>
-      <w:pPr>
-        <w:spacing w:after="0"/>
-        <w:ind w:left="360"/>
-        <w:rPr>
-          <w:rFonts w:eastAsia="Times New Roman" w:cs="Arial"/>
-          <w:bCs/>
-          <w:color w:val="000000"/>
-        </w:rPr>
-      </w:pPr>
-      <w:r>
-        <w:rPr>
-          <w:rFonts w:cs="Arial"/>
-          <w:noProof/>
-          <w:sz w:val="26"/>
-        </w:rPr>
-        <w:drawing>
-          <wp:anchor distT="0" distB="0" distL="114300" distR="114300" simplePos="0" relativeHeight="251661824" behindDoc="0" locked="0" layoutInCell="1" allowOverlap="1" wp14:anchorId="150F880A" wp14:editId="6DF986E1">
-            <wp:simplePos x="0" y="0"/>
-            <wp:positionH relativeFrom="column">
-              <wp:posOffset>5587413</wp:posOffset>
-            </wp:positionH>
-            <wp:positionV relativeFrom="paragraph">
-              <wp:posOffset>5519</wp:posOffset>
-            </wp:positionV>
-            <wp:extent cx="1245235" cy="365125"/>
-            <wp:effectExtent l="0" t="0" r="0" b="0"/>
-            <wp:wrapNone/>
-            <wp:docPr id="26" name="Picture 26" descr="http://mytechreport.com/wp-content/uploads/2014/03/amazon-logo-transparent.png"/>
-            <wp:cNvGraphicFramePr>
-              <a:graphicFrameLocks xmlns:a="http://schemas.openxmlformats.org/drawingml/2006/main" noChangeAspect="1"/>
-            </wp:cNvGraphicFramePr>
-            <a:graphic xmlns:a="http://schemas.openxmlformats.org/drawingml/2006/main">
-              <a:graphicData uri="http://schemas.openxmlformats.org/drawingml/2006/picture">
-                <pic:pic xmlns:pic="http://schemas.openxmlformats.org/drawingml/2006/picture">
-                  <pic:nvPicPr>
-                    <pic:cNvPr id="0" name="Picture 8" descr="http://mytechreport.com/wp-content/uploads/2014/03/amazon-logo-transparent.png"/>
-                    <pic:cNvPicPr>
-                      <a:picLocks noChangeAspect="1" noChangeArrowheads="1"/>
-                    </pic:cNvPicPr>
-                  </pic:nvPicPr>
-                  <pic:blipFill>
-                    <a:blip r:embed="rId15" cstate="print">
-                      <a:extLst>
-                        <a:ext uri="{28A0092B-C50C-407E-A947-70E740481C1C}">
-                          <a14:useLocalDpi xmlns:a14="http://schemas.microsoft.com/office/drawing/2010/main" val="0"/>
-                        </a:ext>
-                      </a:extLst>
-                    </a:blip>
-                    <a:srcRect/>
-                    <a:stretch>
-                      <a:fillRect/>
-                    </a:stretch>
-                  </pic:blipFill>
-                  <pic:spPr bwMode="auto">
-                    <a:xfrm>
-                      <a:off x="0" y="0"/>
-                      <a:ext cx="1245235" cy="365125"/>
-                    </a:xfrm>
-                    <a:prstGeom prst="rect">
-                      <a:avLst/>
-                    </a:prstGeom>
-                    <a:noFill/>
-                    <a:ln>
-                      <a:noFill/>
-                    </a:ln>
-                  </pic:spPr>
-                </pic:pic>
-              </a:graphicData>
-            </a:graphic>
-            <wp14:sizeRelH relativeFrom="page">
-              <wp14:pctWidth>0</wp14:pctWidth>
-            </wp14:sizeRelH>
-            <wp14:sizeRelV relativeFrom="page">
-              <wp14:pctHeight>0</wp14:pctHeight>
-            </wp14:sizeRelV>
-          </wp:anchor>
-        </w:drawing>
-      </w:r>
-      <w:r>
-        <w:rPr>
-          <w:rFonts w:cs="Arial"/>
-          <w:b/>
-          <w:noProof/>
-          <w:sz w:val="26"/>
-        </w:rPr>
-        <w:t xml:space="preserve">Software Development Engineers </w:t>
-      </w:r>
-      <w:r>
-        <w:rPr>
-          <w:rFonts w:eastAsia="Times New Roman" w:cs="Arial"/>
-          <w:b/>
-          <w:bCs/>
-          <w:color w:val="000000"/>
-          <w:sz w:val="26"/>
-        </w:rPr>
-        <w:t>Intern</w:t>
-      </w:r>
-      <w:r>
-        <w:rPr>
-          <w:rFonts w:eastAsia="Times New Roman" w:cs="Arial"/>
-          <w:color w:val="000000"/>
-          <w:sz w:val="26"/>
-        </w:rPr>
-        <w:t xml:space="preserve"> </w:t>
-      </w:r>
-      <w:r>
-        <w:rPr>
-          <w:rFonts w:eastAsia="Times New Roman" w:cs="Arial"/>
-          <w:bCs/>
-          <w:color w:val="000000"/>
-          <w:sz w:val="26"/>
-        </w:rPr>
-        <w:t>at Amazon</w:t>
-      </w:r>
-      <w:r>
-        <w:rPr>
-          <w:rFonts w:eastAsia="Times New Roman" w:cs="Arial"/>
-          <w:bCs/>
-          <w:color w:val="000000"/>
-          <w:sz w:val="26"/>
-        </w:rPr>
-        <w:t>.com</w:t>
-      </w:r>
-    </w:p>
-    <w:p>
-      <w:pPr>
-        <w:spacing w:after="0"/>
-        <w:ind w:left="360"/>
-        <w:rPr>
-          <w:rFonts w:eastAsia="Times New Roman" w:cs="Arial"/>
-          <w:i/>
-          <w:iCs/>
-          <w:color w:val="000000"/>
-        </w:rPr>
-      </w:pPr>
-      <w:r>
-        <w:rPr>
-          <w:rFonts w:cs="Arial"/>
-          <w:i/>
-          <w:noProof/>
-        </w:rPr>
-        <w:t>(</w:t>
-      </w:r>
-      <w:r>
-        <w:rPr>
-          <w:rFonts w:cs="Arial"/>
-          <w:i/>
-          <w:noProof/>
-        </w:rPr>
-        <w:t>September</w:t>
-      </w:r>
-      <w:r>
-        <w:rPr>
-          <w:rFonts w:eastAsia="Times New Roman" w:cs="Arial"/>
-          <w:i/>
-          <w:iCs/>
-          <w:color w:val="000000"/>
-        </w:rPr>
-        <w:t xml:space="preserve"> 2014 – </w:t>
-      </w:r>
-      <w:r>
-        <w:rPr>
-          <w:rFonts w:eastAsia="Times New Roman" w:cs="Arial"/>
-          <w:i/>
-          <w:iCs/>
-          <w:color w:val="000000"/>
-          <w:szCs w:val="24"/>
-        </w:rPr>
-        <w:t>February 2015</w:t>
-      </w:r>
-      <w:r>
-        <w:rPr>
-          <w:rFonts w:eastAsia="Times New Roman" w:cs="Arial"/>
-          <w:i/>
-          <w:iCs/>
-          <w:color w:val="000000"/>
-          <w:szCs w:val="24"/>
-        </w:rPr>
-        <w:t>)</w:t>
-      </w:r>
-      <w:r>
-        <w:rPr>
-          <w:rFonts w:eastAsia="Times New Roman" w:cs="Arial"/>
-          <w:i/>
-          <w:iCs/>
-          <w:color w:val="000000"/>
-          <w:szCs w:val="24"/>
-        </w:rPr>
-        <w:t xml:space="preserve"> – 6 months</w:t>
-      </w:r>
-    </w:p>
-    <w:p>
-      <w:pPr>
-        <w:numPr>
-          <w:ilvl w:val="0"/>
-          <w:numId w:val="43"/>
-        </w:numPr>
-        <w:spacing w:after="0"/>
-        <w:ind w:hanging="153"/>
-        <w:jc w:val="both"/>
-        <w:rPr>
-          <w:rFonts w:eastAsia="Times New Roman" w:cs="Arial"/>
-          <w:color w:val="000000"/>
-        </w:rPr>
-      </w:pPr>
-      <w:r>
-        <w:rPr>
-          <w:rFonts w:eastAsia="Times New Roman" w:cs="Arial"/>
-          <w:color w:val="000000"/>
-        </w:rPr>
-        <w:t>Created single-page application usin</w:t>
-      </w:r>
-      <w:r>
-        <w:rPr>
-          <w:rFonts w:eastAsia="Times New Roman" w:cs="Arial"/>
-          <w:color w:val="000000"/>
-        </w:rPr>
-        <w:t>g different technology (EmberJs</w:t>
-      </w:r>
-      <w:r>
-        <w:rPr>
-          <w:rFonts w:eastAsia="Times New Roman" w:cs="Arial"/>
-          <w:color w:val="000000"/>
-        </w:rPr>
-        <w:t xml:space="preserve">, DynamoDB, Spring for dependency injection, JUnit, Mockito for testing) </w:t>
-      </w:r>
-      <w:r>
-        <w:rPr>
-          <w:rFonts w:eastAsia="Times New Roman" w:cs="Arial"/>
-          <w:color w:val="000000"/>
-        </w:rPr>
-        <w:t xml:space="preserve">to validate </w:t>
-      </w:r>
-      <w:r>
-        <w:rPr>
-          <w:rFonts w:eastAsia="Times New Roman" w:cs="Arial"/>
-          <w:color w:val="000000"/>
-        </w:rPr>
-        <w:t>Kindle's advertisements</w:t>
-      </w:r>
-      <w:r>
-        <w:rPr>
-          <w:rFonts w:eastAsia="Times New Roman" w:cs="Arial"/>
-          <w:color w:val="000000"/>
-        </w:rPr>
-        <w:t xml:space="preserve"> content</w:t>
-      </w:r>
-      <w:r>
-        <w:rPr>
-          <w:rFonts w:eastAsia="Times New Roman" w:cs="Arial"/>
-          <w:color w:val="000000"/>
-        </w:rPr>
-        <w:t>.</w:t>
-      </w:r>
-    </w:p>
-    <w:p>
-      <w:pPr>
-        <w:numPr>
-          <w:ilvl w:val="0"/>
-          <w:numId w:val="43"/>
-        </w:numPr>
-        <w:spacing w:after="0"/>
-        <w:ind w:hanging="153"/>
-        <w:jc w:val="both"/>
-        <w:rPr>
-          <w:rFonts w:eastAsia="Times New Roman" w:cs="Arial"/>
-          <w:color w:val="000000"/>
-        </w:rPr>
-      </w:pPr>
-      <w:r>
-        <w:rPr>
-          <w:rFonts w:eastAsia="Times New Roman" w:cs="Arial"/>
-          <w:color w:val="000000"/>
-        </w:rPr>
-        <w:t>Assisted designer on building advertisement's templates for Kindle special offer program</w:t>
-      </w:r>
-      <w:r>
-        <w:rPr>
-          <w:rFonts w:eastAsia="Times New Roman" w:cs="Arial"/>
-          <w:color w:val="000000"/>
-        </w:rPr>
-        <w:t>.</w:t>
-      </w:r>
-    </w:p>
-    <w:p>
-      <w:pPr>
-        <w:spacing w:after="0"/>
-        <w:ind w:left="360"/>
-        <w:rPr>
-          <w:rFonts w:eastAsia="Times New Roman" w:cs="Arial"/>
-          <w:color w:val="000000"/>
-        </w:rPr>
-      </w:pPr>
-      <w:r>
-        <w:rPr>
-          <w:rFonts w:cs="Arial"/>
-          <w:noProof/>
-          <w:sz w:val="26"/>
-        </w:rPr>
-        <w:drawing>
-          <wp:anchor distT="0" distB="0" distL="114300" distR="114300" simplePos="0" relativeHeight="251649536" behindDoc="0" locked="0" layoutInCell="1" allowOverlap="1" wp14:anchorId="150F880C" wp14:editId="18B84B32">
-            <wp:simplePos x="0" y="0"/>
-            <wp:positionH relativeFrom="column">
-              <wp:posOffset>5739912</wp:posOffset>
-            </wp:positionH>
-            <wp:positionV relativeFrom="paragraph">
-              <wp:posOffset>4690</wp:posOffset>
-            </wp:positionV>
-            <wp:extent cx="993775" cy="359410"/>
-            <wp:effectExtent l="0" t="0" r="0" b="2540"/>
-            <wp:wrapSquare wrapText="bothSides"/>
-            <wp:docPr id="27" name="Picture 27" descr="http://www.utoronto.ca/__shared/templates/images/hdr_logoUofT.gif"/>
-            <wp:cNvGraphicFramePr>
-              <a:graphicFrameLocks xmlns:a="http://schemas.openxmlformats.org/drawingml/2006/main" noChangeAspect="1"/>
-            </wp:cNvGraphicFramePr>
-            <a:graphic xmlns:a="http://schemas.openxmlformats.org/drawingml/2006/main">
-              <a:graphicData uri="http://schemas.openxmlformats.org/drawingml/2006/picture">
-                <pic:pic xmlns:pic="http://schemas.openxmlformats.org/drawingml/2006/picture">
-                  <pic:nvPicPr>
-                    <pic:cNvPr id="0" name="Picture 71" descr="http://www.utoronto.ca/__shared/templates/images/hdr_logoUofT.gif"/>
-                    <pic:cNvPicPr>
-                      <a:picLocks noChangeAspect="1" noChangeArrowheads="1"/>
-                    </pic:cNvPicPr>
-                  </pic:nvPicPr>
-                  <pic:blipFill>
-                    <a:blip r:embed="rId12" cstate="print">
-                      <a:extLst>
-                        <a:ext uri="{28A0092B-C50C-407E-A947-70E740481C1C}">
-                          <a14:useLocalDpi xmlns:a14="http://schemas.microsoft.com/office/drawing/2010/main" val="0"/>
-                        </a:ext>
-                      </a:extLst>
-                    </a:blip>
-                    <a:srcRect/>
-                    <a:stretch>
-                      <a:fillRect/>
-                    </a:stretch>
-                  </pic:blipFill>
-                  <pic:spPr bwMode="auto">
-                    <a:xfrm>
-                      <a:off x="0" y="0"/>
-                      <a:ext cx="993775" cy="359410"/>
-                    </a:xfrm>
-                    <a:prstGeom prst="rect">
-                      <a:avLst/>
-                    </a:prstGeom>
-                    <a:noFill/>
-                    <a:ln>
-                      <a:noFill/>
-                    </a:ln>
-                  </pic:spPr>
-                </pic:pic>
-              </a:graphicData>
-            </a:graphic>
-            <wp14:sizeRelH relativeFrom="page">
-              <wp14:pctWidth>0</wp14:pctWidth>
-            </wp14:sizeRelH>
-            <wp14:sizeRelV relativeFrom="page">
-              <wp14:pctHeight>0</wp14:pctHeight>
-            </wp14:sizeRelV>
-          </wp:anchor>
-        </w:drawing>
-      </w:r>
-      <w:r>
-        <w:rPr>
-          <w:rFonts w:eastAsia="Times New Roman" w:cs="Arial"/>
-          <w:b/>
-          <w:bCs/>
-          <w:color w:val="000000"/>
-          <w:sz w:val="26"/>
-        </w:rPr>
-        <w:t>Teaching Assistant for CSC258: Computer Organization</w:t>
-      </w:r>
-      <w:r>
-        <w:rPr>
-          <w:rFonts w:eastAsia="Times New Roman" w:cs="Arial"/>
-          <w:color w:val="000000"/>
-          <w:sz w:val="26"/>
-        </w:rPr>
-        <w:t> at University of Toronto</w:t>
-      </w:r>
-      <w:r>
-        <w:rPr>
-          <w:rFonts w:eastAsia="Times New Roman" w:cs="Arial"/>
-          <w:color w:val="000000"/>
-        </w:rPr>
-        <w:t xml:space="preserve"> </w:t>
-      </w:r>
-    </w:p>
-    <w:p>
-      <w:pPr>
-        <w:spacing w:after="0"/>
-        <w:ind w:left="360"/>
-        <w:rPr>
-          <w:rFonts w:eastAsia="Times New Roman" w:cs="Arial"/>
-          <w:i/>
-          <w:iCs/>
-          <w:color w:val="000000"/>
-        </w:rPr>
-      </w:pPr>
-      <w:r>
-        <w:rPr>
-          <w:rFonts w:eastAsia="Times New Roman" w:cs="Arial"/>
-          <w:i/>
-          <w:iCs/>
-          <w:color w:val="000000"/>
-        </w:rPr>
-        <w:t>(</w:t>
-      </w:r>
-      <w:r>
-        <w:rPr>
-          <w:rFonts w:eastAsia="Times New Roman" w:cs="Arial"/>
-          <w:i/>
-          <w:iCs/>
-          <w:color w:val="000000"/>
-        </w:rPr>
-        <w:t xml:space="preserve">September 2013 </w:t>
+        <w:t xml:space="preserve"> 2013 </w:t>
       </w:r>
       <w:r>
         <w:rPr>
@@ -1851,7 +1830,7 @@
                     </pic:cNvPicPr>
                   </pic:nvPicPr>
                   <pic:blipFill>
-                    <a:blip r:embed="rId16" cstate="print">
+                    <a:blip r:embed="rId15" cstate="print">
                       <a:extLst>
                         <a:ext uri="{28A0092B-C50C-407E-A947-70E740481C1C}">
                           <a14:useLocalDpi xmlns:a14="http://schemas.microsoft.com/office/drawing/2010/main" val="0"/>
@@ -2182,7 +2161,7 @@
                     </pic:cNvPicPr>
                   </pic:nvPicPr>
                   <pic:blipFill>
-                    <a:blip r:embed="rId12" cstate="print">
+                    <a:blip r:embed="rId14" cstate="print">
                       <a:extLst>
                         <a:ext uri="{28A0092B-C50C-407E-A947-70E740481C1C}">
                           <a14:useLocalDpi xmlns:a14="http://schemas.microsoft.com/office/drawing/2010/main" val="0"/>
@@ -2431,7 +2410,7 @@
       </w:r>
     </w:p>
     <w:sectPr>
-      <w:headerReference w:type="default" r:id="rId17"/>
+      <w:headerReference w:type="default" r:id="rId16"/>
       <w:pgSz w:w="12240" w:h="15840"/>
       <w:pgMar w:top="360" w:right="720" w:bottom="270" w:left="720" w:header="720" w:footer="720" w:gutter="0"/>
       <w:cols w:space="720"/>
@@ -2547,7 +2526,7 @@
         <v:path o:extrusionok="f" gradientshapeok="t" o:connecttype="rect"/>
         <o:lock v:ext="edit" aspectratio="t"/>
       </v:shapetype>
-      <v:shape id="_x0000_i1026" type="#_x0000_t75" alt="http://static.php.net/www.php.net/images/php.gif" style="width:89.25pt;height:50.25pt;visibility:visible;mso-wrap-style:square" o:bullet="t">
+      <v:shape id="_x0000_i1026" type="#_x0000_t75" alt="http://static.php.net/www.php.net/images/php.gif" style="width:89.15pt;height:50.2pt;visibility:visible;mso-wrap-style:square" o:bullet="t">
         <v:imagedata r:id="rId1" o:title="php"/>
       </v:shape>
     </w:pict>
@@ -2589,7 +2568,7 @@
   </w:numPicBullet>
   <w:numPicBullet w:numPicBulletId="6">
     <w:pict>
-      <v:shape id="_x0000_i1032" type="#_x0000_t75" style="width:365.25pt;height:320.25pt;visibility:visible;mso-wrap-style:square" o:bullet="t">
+      <v:shape id="_x0000_i1032" type="#_x0000_t75" style="width:365.3pt;height:320.35pt;visibility:visible;mso-wrap-style:square" o:bullet="t">
         <v:imagedata r:id="rId7" o:title="icon"/>
       </v:shape>
     </w:pict>
@@ -8808,7 +8787,7 @@
       </w:pPr>
     </w:pPrDefault>
   </w:docDefaults>
-  <w:latentStyles w:defLockedState="0" w:defUIPriority="99" w:defSemiHidden="0" w:defUnhideWhenUsed="0" w:defQFormat="0" w:count="372">
+  <w:latentStyles w:defLockedState="0" w:defUIPriority="99" w:defSemiHidden="0" w:defUnhideWhenUsed="0" w:defQFormat="0" w:count="373">
     <w:lsdException w:name="Normal" w:uiPriority="0" w:qFormat="1"/>
     <w:lsdException w:name="heading 1" w:uiPriority="9" w:qFormat="1"/>
     <w:lsdException w:name="heading 2" w:semiHidden="1" w:uiPriority="9" w:unhideWhenUsed="1" w:qFormat="1"/>
@@ -8959,7 +8938,7 @@
     <w:lsdException w:name="Table Subtle 1" w:semiHidden="1" w:unhideWhenUsed="1"/>
     <w:lsdException w:name="Table Subtle 2" w:semiHidden="1" w:unhideWhenUsed="1"/>
     <w:lsdException w:name="Table Web 1" w:semiHidden="1" w:unhideWhenUsed="1"/>
-    <w:lsdException w:name="Table Web 2" w:semiHidden="1" w:unhideWhenUsed="1"/>
+    <w:lsdException w:name="Table Web 3" w:semiHidden="1" w:unhideWhenUsed="1"/>
     <w:lsdException w:name="Balloon Text" w:semiHidden="1" w:unhideWhenUsed="1"/>
     <w:lsdException w:name="Table Grid" w:uiPriority="59"/>
     <w:lsdException w:name="Placeholder Text" w:semiHidden="1"/>
@@ -9178,6 +9157,7 @@
     <w:lsdException w:name="List Table 6 Colorful Accent 6" w:uiPriority="51"/>
     <w:lsdException w:name="List Table 7 Colorful Accent 6" w:uiPriority="52"/>
     <w:lsdException w:name="Mention" w:semiHidden="1" w:unhideWhenUsed="1"/>
+    <w:lsdException w:name="Smart Hyperlink" w:semiHidden="1" w:unhideWhenUsed="1"/>
   </w:latentStyles>
   <w:style w:type="paragraph" w:default="1" w:styleId="Normal">
     <w:name w:val="Normal"/>
@@ -9681,7 +9661,7 @@
 </file>
 
 <file path=customXml/itemProps1.xml><?xml version="1.0" encoding="utf-8"?>
-<ds:datastoreItem xmlns:ds="http://schemas.openxmlformats.org/officeDocument/2006/customXml" ds:itemID="{C0E3ECDD-2F45-4A6A-87F1-9D744291773B}">
+<ds:datastoreItem xmlns:ds="http://schemas.openxmlformats.org/officeDocument/2006/customXml" ds:itemID="{EFCACDA1-D67A-4FD2-AC04-8A5A431DAFEB}">
   <ds:schemaRefs>
     <ds:schemaRef ds:uri="http://schemas.openxmlformats.org/officeDocument/2006/bibliography"/>
   </ds:schemaRefs>

</xml_diff>

<commit_message>
Update after 1st month with MS with full official transcript and updated resume
</commit_message>
<xml_diff>
--- a/HoangMinhLe_Resume.docx
+++ b/HoangMinhLe_Resume.docx
@@ -1,6 +1,6 @@
 
 <file path=word/document.xml><?xml version="1.0" encoding="utf-8"?>
-<w:document xmlns:wpc="http://schemas.microsoft.com/office/word/2010/wordprocessingCanvas" xmlns:cx="http://schemas.microsoft.com/office/drawing/2014/chartex" xmlns:cx1="http://schemas.microsoft.com/office/drawing/2015/9/8/chartex" xmlns:cx2="http://schemas.microsoft.com/office/drawing/2015/10/21/chartex" xmlns:mc="http://schemas.openxmlformats.org/markup-compatibility/2006" xmlns:o="urn:schemas-microsoft-com:office:office" xmlns:r="http://schemas.openxmlformats.org/officeDocument/2006/relationships" xmlns:m="http://schemas.openxmlformats.org/officeDocument/2006/math" xmlns:v="urn:schemas-microsoft-com:vml" xmlns:wp14="http://schemas.microsoft.com/office/word/2010/wordprocessingDrawing" xmlns:wp="http://schemas.openxmlformats.org/drawingml/2006/wordprocessingDrawing" xmlns:w10="urn:schemas-microsoft-com:office:word" xmlns:w="http://schemas.openxmlformats.org/wordprocessingml/2006/main" xmlns:w14="http://schemas.microsoft.com/office/word/2010/wordml" xmlns:w15="http://schemas.microsoft.com/office/word/2012/wordml" xmlns:w16se="http://schemas.microsoft.com/office/word/2015/wordml/symex" xmlns:wpg="http://schemas.microsoft.com/office/word/2010/wordprocessingGroup" xmlns:wpi="http://schemas.microsoft.com/office/word/2010/wordprocessingInk" xmlns:wne="http://schemas.microsoft.com/office/word/2006/wordml" xmlns:wps="http://schemas.microsoft.com/office/word/2010/wordprocessingShape" mc:Ignorable="w14 w15 w16se wp14">
+<w:document xmlns:wpc="http://schemas.microsoft.com/office/word/2010/wordprocessingCanvas" xmlns:cx="http://schemas.microsoft.com/office/drawing/2014/chartex" xmlns:cx1="http://schemas.microsoft.com/office/drawing/2015/9/8/chartex" xmlns:cx2="http://schemas.microsoft.com/office/drawing/2015/10/21/chartex" xmlns:cx3="http://schemas.microsoft.com/office/drawing/2016/5/9/chartex" xmlns:cx4="http://schemas.microsoft.com/office/drawing/2016/5/10/chartex" xmlns:cx5="http://schemas.microsoft.com/office/drawing/2016/5/11/chartex" xmlns:mc="http://schemas.openxmlformats.org/markup-compatibility/2006" xmlns:o="urn:schemas-microsoft-com:office:office" xmlns:r="http://schemas.openxmlformats.org/officeDocument/2006/relationships" xmlns:m="http://schemas.openxmlformats.org/officeDocument/2006/math" xmlns:v="urn:schemas-microsoft-com:vml" xmlns:wp14="http://schemas.microsoft.com/office/word/2010/wordprocessingDrawing" xmlns:wp="http://schemas.openxmlformats.org/drawingml/2006/wordprocessingDrawing" xmlns:w10="urn:schemas-microsoft-com:office:word" xmlns:w="http://schemas.openxmlformats.org/wordprocessingml/2006/main" xmlns:w14="http://schemas.microsoft.com/office/word/2010/wordml" xmlns:w15="http://schemas.microsoft.com/office/word/2012/wordml" xmlns:w16se="http://schemas.microsoft.com/office/word/2015/wordml/symex" xmlns:wpg="http://schemas.microsoft.com/office/word/2010/wordprocessingGroup" xmlns:wpi="http://schemas.microsoft.com/office/word/2010/wordprocessingInk" xmlns:wne="http://schemas.microsoft.com/office/word/2006/wordml" xmlns:wps="http://schemas.microsoft.com/office/word/2010/wordprocessingShape" mc:Ignorable="w14 w15 w16se wp14">
   <w:body>
     <w:p>
       <w:pPr>
@@ -131,7 +131,7 @@
           <w:sz w:val="26"/>
         </w:rPr>
         <w:drawing>
-          <wp:anchor distT="0" distB="0" distL="114300" distR="114300" simplePos="0" relativeHeight="251658240" behindDoc="0" locked="0" layoutInCell="1" allowOverlap="1" wp14:anchorId="2092EC88" wp14:editId="0CA923B6">
+          <wp:anchor distT="0" distB="0" distL="114300" distR="114300" simplePos="0" relativeHeight="251656704" behindDoc="0" locked="0" layoutInCell="1" allowOverlap="1" wp14:anchorId="2092EC88" wp14:editId="0CA923B6">
             <wp:simplePos x="0" y="0"/>
             <wp:positionH relativeFrom="column">
               <wp:posOffset>5844394</wp:posOffset>
@@ -200,7 +200,16 @@
           <w:noProof/>
           <w:sz w:val="26"/>
         </w:rPr>
-        <w:t xml:space="preserve">Software Development Engineers </w:t>
+        <w:t>Software Engineer</w:t>
+      </w:r>
+      <w:r>
+        <w:rPr>
+          <w:rFonts w:cs="Arial"/>
+          <w:b/>
+          <w:noProof/>
+          <w:sz w:val="26"/>
+        </w:rPr>
+        <w:t xml:space="preserve"> </w:t>
       </w:r>
       <w:r>
         <w:rPr>
@@ -269,6 +278,18 @@
         </w:rPr>
         <w:t>)</w:t>
       </w:r>
+      <w:r>
+        <w:rPr>
+          <w:rFonts w:eastAsia="Times New Roman" w:cs="Arial"/>
+          <w:i/>
+          <w:iCs/>
+          <w:color w:val="000000"/>
+          <w:szCs w:val="24"/>
+        </w:rPr>
+        <w:t xml:space="preserve"> – 2 months</w:t>
+      </w:r>
+      <w:bookmarkStart w:id="0" w:name="_GoBack"/>
+      <w:bookmarkEnd w:id="0"/>
     </w:p>
     <w:p>
       <w:pPr>
@@ -288,7 +309,7 @@
           <w:rFonts w:eastAsia="Times New Roman" w:cs="Arial"/>
           <w:color w:val="000000"/>
         </w:rPr>
-        <w:t>Supporting migration to new architecture.</w:t>
+        <w:t xml:space="preserve">Working remotely with a Redmond team on a content delivery system for Windows 10. </w:t>
       </w:r>
     </w:p>
     <w:p>
@@ -309,7 +330,21 @@
           <w:rFonts w:eastAsia="Times New Roman" w:cs="Arial"/>
           <w:color w:val="000000"/>
         </w:rPr>
-        <w:t xml:space="preserve">Fixing functional tests. </w:t>
+        <w:t>Supporti</w:t>
+      </w:r>
+      <w:r>
+        <w:rPr>
+          <w:rFonts w:eastAsia="Times New Roman" w:cs="Arial"/>
+          <w:color w:val="000000"/>
+        </w:rPr>
+        <w:t>n</w:t>
+      </w:r>
+      <w:r>
+        <w:rPr>
+          <w:rFonts w:eastAsia="Times New Roman" w:cs="Arial"/>
+          <w:color w:val="000000"/>
+        </w:rPr>
+        <w:t>g migration to new architecture.</w:t>
       </w:r>
     </w:p>
     <w:p>
@@ -330,17 +365,36 @@
           <w:rFonts w:eastAsia="Times New Roman" w:cs="Arial"/>
           <w:color w:val="000000"/>
         </w:rPr>
-        <w:t>Updating parsing logic</w:t>
-      </w:r>
-      <w:r>
-        <w:rPr>
-          <w:rFonts w:eastAsia="Times New Roman" w:cs="Arial"/>
-          <w:color w:val="000000"/>
-        </w:rPr>
-        <w:t>.</w:t>
-      </w:r>
-      <w:bookmarkStart w:id="0" w:name="_GoBack"/>
-      <w:bookmarkEnd w:id="0"/>
+        <w:t>Reduce</w:t>
+      </w:r>
+      <w:r>
+        <w:rPr>
+          <w:rFonts w:eastAsia="Times New Roman" w:cs="Arial"/>
+          <w:color w:val="000000"/>
+        </w:rPr>
+        <w:t>d</w:t>
+      </w:r>
+      <w:r>
+        <w:rPr>
+          <w:rFonts w:eastAsia="Times New Roman" w:cs="Arial"/>
+          <w:color w:val="000000"/>
+        </w:rPr>
+        <w:t xml:space="preserve"> local deployment complexity </w:t>
+      </w:r>
+      <w:r>
+        <w:rPr>
+          <w:rFonts w:eastAsia="Times New Roman" w:cs="Arial"/>
+          <w:color w:val="000000"/>
+        </w:rPr>
+        <w:t xml:space="preserve">for </w:t>
+      </w:r>
+      <w:r>
+        <w:rPr>
+          <w:rFonts w:eastAsia="Times New Roman" w:cs="Arial"/>
+          <w:color w:val="000000"/>
+        </w:rPr>
+        <w:t>functional testing.</w:t>
+      </w:r>
     </w:p>
     <w:p>
       <w:pPr>
@@ -675,7 +729,7 @@
           <w:sz w:val="26"/>
         </w:rPr>
         <w:drawing>
-          <wp:anchor distT="0" distB="0" distL="114300" distR="114300" simplePos="0" relativeHeight="251667968" behindDoc="0" locked="0" layoutInCell="1" allowOverlap="1" wp14:anchorId="150F8808" wp14:editId="44EDB304">
+          <wp:anchor distT="0" distB="0" distL="114300" distR="114300" simplePos="0" relativeHeight="251659776" behindDoc="0" locked="0" layoutInCell="1" allowOverlap="1" wp14:anchorId="150F8808" wp14:editId="44EDB304">
             <wp:simplePos x="0" y="0"/>
             <wp:positionH relativeFrom="column">
               <wp:posOffset>5844394</wp:posOffset>
@@ -744,7 +798,25 @@
           <w:noProof/>
           <w:sz w:val="26"/>
         </w:rPr>
-        <w:t xml:space="preserve">Software Development Engineers </w:t>
+        <w:t xml:space="preserve">Software </w:t>
+      </w:r>
+      <w:r>
+        <w:rPr>
+          <w:rFonts w:cs="Arial"/>
+          <w:b/>
+          <w:noProof/>
+          <w:sz w:val="26"/>
+        </w:rPr>
+        <w:t>Engineer</w:t>
+      </w:r>
+      <w:r>
+        <w:rPr>
+          <w:rFonts w:cs="Arial"/>
+          <w:b/>
+          <w:noProof/>
+          <w:sz w:val="26"/>
+        </w:rPr>
+        <w:t xml:space="preserve"> </w:t>
       </w:r>
       <w:r>
         <w:rPr>
@@ -1232,7 +1304,7 @@
           <w:sz w:val="26"/>
         </w:rPr>
         <w:drawing>
-          <wp:anchor distT="0" distB="0" distL="114300" distR="114300" simplePos="0" relativeHeight="251661824" behindDoc="0" locked="0" layoutInCell="1" allowOverlap="1" wp14:anchorId="150F880A" wp14:editId="6DF986E1">
+          <wp:anchor distT="0" distB="0" distL="114300" distR="114300" simplePos="0" relativeHeight="251658752" behindDoc="0" locked="0" layoutInCell="1" allowOverlap="1" wp14:anchorId="150F880A" wp14:editId="6DF986E1">
             <wp:simplePos x="0" y="0"/>
             <wp:positionH relativeFrom="column">
               <wp:posOffset>5587413</wp:posOffset>
@@ -1301,7 +1373,25 @@
           <w:noProof/>
           <w:sz w:val="26"/>
         </w:rPr>
-        <w:t xml:space="preserve">Software Development Engineers </w:t>
+        <w:t xml:space="preserve">Software </w:t>
+      </w:r>
+      <w:r>
+        <w:rPr>
+          <w:rFonts w:cs="Arial"/>
+          <w:b/>
+          <w:noProof/>
+          <w:sz w:val="26"/>
+        </w:rPr>
+        <w:t>Engineer</w:t>
+      </w:r>
+      <w:r>
+        <w:rPr>
+          <w:rFonts w:cs="Arial"/>
+          <w:b/>
+          <w:noProof/>
+          <w:sz w:val="26"/>
+        </w:rPr>
+        <w:t xml:space="preserve"> </w:t>
       </w:r>
       <w:r>
         <w:rPr>
@@ -2422,7 +2512,7 @@
 </file>
 
 <file path=word/endnotes.xml><?xml version="1.0" encoding="utf-8"?>
-<w:endnotes xmlns:wpc="http://schemas.microsoft.com/office/word/2010/wordprocessingCanvas" xmlns:cx="http://schemas.microsoft.com/office/drawing/2014/chartex" xmlns:cx1="http://schemas.microsoft.com/office/drawing/2015/9/8/chartex" xmlns:cx2="http://schemas.microsoft.com/office/drawing/2015/10/21/chartex" xmlns:mc="http://schemas.openxmlformats.org/markup-compatibility/2006" xmlns:o="urn:schemas-microsoft-com:office:office" xmlns:r="http://schemas.openxmlformats.org/officeDocument/2006/relationships" xmlns:m="http://schemas.openxmlformats.org/officeDocument/2006/math" xmlns:v="urn:schemas-microsoft-com:vml" xmlns:wp14="http://schemas.microsoft.com/office/word/2010/wordprocessingDrawing" xmlns:wp="http://schemas.openxmlformats.org/drawingml/2006/wordprocessingDrawing" xmlns:w10="urn:schemas-microsoft-com:office:word" xmlns:w="http://schemas.openxmlformats.org/wordprocessingml/2006/main" xmlns:w14="http://schemas.microsoft.com/office/word/2010/wordml" xmlns:w15="http://schemas.microsoft.com/office/word/2012/wordml" xmlns:w16se="http://schemas.microsoft.com/office/word/2015/wordml/symex" xmlns:wpg="http://schemas.microsoft.com/office/word/2010/wordprocessingGroup" xmlns:wpi="http://schemas.microsoft.com/office/word/2010/wordprocessingInk" xmlns:wne="http://schemas.microsoft.com/office/word/2006/wordml" xmlns:wps="http://schemas.microsoft.com/office/word/2010/wordprocessingShape" mc:Ignorable="w14 w15 w16se wp14">
+<w:endnotes xmlns:wpc="http://schemas.microsoft.com/office/word/2010/wordprocessingCanvas" xmlns:cx="http://schemas.microsoft.com/office/drawing/2014/chartex" xmlns:cx1="http://schemas.microsoft.com/office/drawing/2015/9/8/chartex" xmlns:cx2="http://schemas.microsoft.com/office/drawing/2015/10/21/chartex" xmlns:cx3="http://schemas.microsoft.com/office/drawing/2016/5/9/chartex" xmlns:cx4="http://schemas.microsoft.com/office/drawing/2016/5/10/chartex" xmlns:cx5="http://schemas.microsoft.com/office/drawing/2016/5/11/chartex" xmlns:mc="http://schemas.openxmlformats.org/markup-compatibility/2006" xmlns:o="urn:schemas-microsoft-com:office:office" xmlns:r="http://schemas.openxmlformats.org/officeDocument/2006/relationships" xmlns:m="http://schemas.openxmlformats.org/officeDocument/2006/math" xmlns:v="urn:schemas-microsoft-com:vml" xmlns:wp14="http://schemas.microsoft.com/office/word/2010/wordprocessingDrawing" xmlns:wp="http://schemas.openxmlformats.org/drawingml/2006/wordprocessingDrawing" xmlns:w10="urn:schemas-microsoft-com:office:word" xmlns:w="http://schemas.openxmlformats.org/wordprocessingml/2006/main" xmlns:w14="http://schemas.microsoft.com/office/word/2010/wordml" xmlns:w15="http://schemas.microsoft.com/office/word/2012/wordml" xmlns:w16se="http://schemas.microsoft.com/office/word/2015/wordml/symex" xmlns:wpg="http://schemas.microsoft.com/office/word/2010/wordprocessingGroup" xmlns:wpi="http://schemas.microsoft.com/office/word/2010/wordprocessingInk" xmlns:wne="http://schemas.microsoft.com/office/word/2006/wordml" xmlns:wps="http://schemas.microsoft.com/office/word/2010/wordprocessingShape" mc:Ignorable="w14 w15 w16se wp14">
   <w:endnote w:type="separator" w:id="-1">
     <w:p>
       <w:pPr>
@@ -2447,7 +2537,7 @@
 </file>
 
 <file path=word/footnotes.xml><?xml version="1.0" encoding="utf-8"?>
-<w:footnotes xmlns:wpc="http://schemas.microsoft.com/office/word/2010/wordprocessingCanvas" xmlns:cx="http://schemas.microsoft.com/office/drawing/2014/chartex" xmlns:cx1="http://schemas.microsoft.com/office/drawing/2015/9/8/chartex" xmlns:cx2="http://schemas.microsoft.com/office/drawing/2015/10/21/chartex" xmlns:mc="http://schemas.openxmlformats.org/markup-compatibility/2006" xmlns:o="urn:schemas-microsoft-com:office:office" xmlns:r="http://schemas.openxmlformats.org/officeDocument/2006/relationships" xmlns:m="http://schemas.openxmlformats.org/officeDocument/2006/math" xmlns:v="urn:schemas-microsoft-com:vml" xmlns:wp14="http://schemas.microsoft.com/office/word/2010/wordprocessingDrawing" xmlns:wp="http://schemas.openxmlformats.org/drawingml/2006/wordprocessingDrawing" xmlns:w10="urn:schemas-microsoft-com:office:word" xmlns:w="http://schemas.openxmlformats.org/wordprocessingml/2006/main" xmlns:w14="http://schemas.microsoft.com/office/word/2010/wordml" xmlns:w15="http://schemas.microsoft.com/office/word/2012/wordml" xmlns:w16se="http://schemas.microsoft.com/office/word/2015/wordml/symex" xmlns:wpg="http://schemas.microsoft.com/office/word/2010/wordprocessingGroup" xmlns:wpi="http://schemas.microsoft.com/office/word/2010/wordprocessingInk" xmlns:wne="http://schemas.microsoft.com/office/word/2006/wordml" xmlns:wps="http://schemas.microsoft.com/office/word/2010/wordprocessingShape" mc:Ignorable="w14 w15 w16se wp14">
+<w:footnotes xmlns:wpc="http://schemas.microsoft.com/office/word/2010/wordprocessingCanvas" xmlns:cx="http://schemas.microsoft.com/office/drawing/2014/chartex" xmlns:cx1="http://schemas.microsoft.com/office/drawing/2015/9/8/chartex" xmlns:cx2="http://schemas.microsoft.com/office/drawing/2015/10/21/chartex" xmlns:cx3="http://schemas.microsoft.com/office/drawing/2016/5/9/chartex" xmlns:cx4="http://schemas.microsoft.com/office/drawing/2016/5/10/chartex" xmlns:cx5="http://schemas.microsoft.com/office/drawing/2016/5/11/chartex" xmlns:mc="http://schemas.openxmlformats.org/markup-compatibility/2006" xmlns:o="urn:schemas-microsoft-com:office:office" xmlns:r="http://schemas.openxmlformats.org/officeDocument/2006/relationships" xmlns:m="http://schemas.openxmlformats.org/officeDocument/2006/math" xmlns:v="urn:schemas-microsoft-com:vml" xmlns:wp14="http://schemas.microsoft.com/office/word/2010/wordprocessingDrawing" xmlns:wp="http://schemas.openxmlformats.org/drawingml/2006/wordprocessingDrawing" xmlns:w10="urn:schemas-microsoft-com:office:word" xmlns:w="http://schemas.openxmlformats.org/wordprocessingml/2006/main" xmlns:w14="http://schemas.microsoft.com/office/word/2010/wordml" xmlns:w15="http://schemas.microsoft.com/office/word/2012/wordml" xmlns:w16se="http://schemas.microsoft.com/office/word/2015/wordml/symex" xmlns:wpg="http://schemas.microsoft.com/office/word/2010/wordprocessingGroup" xmlns:wpi="http://schemas.microsoft.com/office/word/2010/wordprocessingInk" xmlns:wne="http://schemas.microsoft.com/office/word/2006/wordml" xmlns:wps="http://schemas.microsoft.com/office/word/2010/wordprocessingShape" mc:Ignorable="w14 w15 w16se wp14">
   <w:footnote w:type="separator" w:id="-1">
     <w:p>
       <w:pPr>
@@ -2472,7 +2562,7 @@
 </file>
 
 <file path=word/header1.xml><?xml version="1.0" encoding="utf-8"?>
-<w:hdr xmlns:wpc="http://schemas.microsoft.com/office/word/2010/wordprocessingCanvas" xmlns:cx="http://schemas.microsoft.com/office/drawing/2014/chartex" xmlns:cx1="http://schemas.microsoft.com/office/drawing/2015/9/8/chartex" xmlns:cx2="http://schemas.microsoft.com/office/drawing/2015/10/21/chartex" xmlns:mc="http://schemas.openxmlformats.org/markup-compatibility/2006" xmlns:o="urn:schemas-microsoft-com:office:office" xmlns:r="http://schemas.openxmlformats.org/officeDocument/2006/relationships" xmlns:m="http://schemas.openxmlformats.org/officeDocument/2006/math" xmlns:v="urn:schemas-microsoft-com:vml" xmlns:wp14="http://schemas.microsoft.com/office/word/2010/wordprocessingDrawing" xmlns:wp="http://schemas.openxmlformats.org/drawingml/2006/wordprocessingDrawing" xmlns:w10="urn:schemas-microsoft-com:office:word" xmlns:w="http://schemas.openxmlformats.org/wordprocessingml/2006/main" xmlns:w14="http://schemas.microsoft.com/office/word/2010/wordml" xmlns:w15="http://schemas.microsoft.com/office/word/2012/wordml" xmlns:w16se="http://schemas.microsoft.com/office/word/2015/wordml/symex" xmlns:wpg="http://schemas.microsoft.com/office/word/2010/wordprocessingGroup" xmlns:wpi="http://schemas.microsoft.com/office/word/2010/wordprocessingInk" xmlns:wne="http://schemas.microsoft.com/office/word/2006/wordml" xmlns:wps="http://schemas.microsoft.com/office/word/2010/wordprocessingShape" mc:Ignorable="w14 w15 w16se wp14">
+<w:hdr xmlns:wpc="http://schemas.microsoft.com/office/word/2010/wordprocessingCanvas" xmlns:cx="http://schemas.microsoft.com/office/drawing/2014/chartex" xmlns:cx1="http://schemas.microsoft.com/office/drawing/2015/9/8/chartex" xmlns:cx2="http://schemas.microsoft.com/office/drawing/2015/10/21/chartex" xmlns:cx3="http://schemas.microsoft.com/office/drawing/2016/5/9/chartex" xmlns:cx4="http://schemas.microsoft.com/office/drawing/2016/5/10/chartex" xmlns:cx5="http://schemas.microsoft.com/office/drawing/2016/5/11/chartex" xmlns:mc="http://schemas.openxmlformats.org/markup-compatibility/2006" xmlns:o="urn:schemas-microsoft-com:office:office" xmlns:r="http://schemas.openxmlformats.org/officeDocument/2006/relationships" xmlns:m="http://schemas.openxmlformats.org/officeDocument/2006/math" xmlns:v="urn:schemas-microsoft-com:vml" xmlns:wp14="http://schemas.microsoft.com/office/word/2010/wordprocessingDrawing" xmlns:wp="http://schemas.openxmlformats.org/drawingml/2006/wordprocessingDrawing" xmlns:w10="urn:schemas-microsoft-com:office:word" xmlns:w="http://schemas.openxmlformats.org/wordprocessingml/2006/main" xmlns:w14="http://schemas.microsoft.com/office/word/2010/wordml" xmlns:w15="http://schemas.microsoft.com/office/word/2012/wordml" xmlns:w16se="http://schemas.microsoft.com/office/word/2015/wordml/symex" xmlns:wpg="http://schemas.microsoft.com/office/word/2010/wordprocessingGroup" xmlns:wpi="http://schemas.microsoft.com/office/word/2010/wordprocessingInk" xmlns:wne="http://schemas.microsoft.com/office/word/2006/wordml" xmlns:wps="http://schemas.microsoft.com/office/word/2010/wordprocessingShape" mc:Ignorable="w14 w15 w16se wp14">
   <w:p>
     <w:pPr>
       <w:pStyle w:val="Header"/>
@@ -2504,7 +2594,7 @@
 </file>
 
 <file path=word/numbering.xml><?xml version="1.0" encoding="utf-8"?>
-<w:numbering xmlns:wpc="http://schemas.microsoft.com/office/word/2010/wordprocessingCanvas" xmlns:cx="http://schemas.microsoft.com/office/drawing/2014/chartex" xmlns:cx1="http://schemas.microsoft.com/office/drawing/2015/9/8/chartex" xmlns:cx2="http://schemas.microsoft.com/office/drawing/2015/10/21/chartex" xmlns:mc="http://schemas.openxmlformats.org/markup-compatibility/2006" xmlns:o="urn:schemas-microsoft-com:office:office" xmlns:r="http://schemas.openxmlformats.org/officeDocument/2006/relationships" xmlns:m="http://schemas.openxmlformats.org/officeDocument/2006/math" xmlns:v="urn:schemas-microsoft-com:vml" xmlns:wp14="http://schemas.microsoft.com/office/word/2010/wordprocessingDrawing" xmlns:wp="http://schemas.openxmlformats.org/drawingml/2006/wordprocessingDrawing" xmlns:w10="urn:schemas-microsoft-com:office:word" xmlns:w="http://schemas.openxmlformats.org/wordprocessingml/2006/main" xmlns:w14="http://schemas.microsoft.com/office/word/2010/wordml" xmlns:w15="http://schemas.microsoft.com/office/word/2012/wordml" xmlns:w16se="http://schemas.microsoft.com/office/word/2015/wordml/symex" xmlns:wpg="http://schemas.microsoft.com/office/word/2010/wordprocessingGroup" xmlns:wpi="http://schemas.microsoft.com/office/word/2010/wordprocessingInk" xmlns:wne="http://schemas.microsoft.com/office/word/2006/wordml" xmlns:wps="http://schemas.microsoft.com/office/word/2010/wordprocessingShape" mc:Ignorable="w14 w15 w16se wp14">
+<w:numbering xmlns:wpc="http://schemas.microsoft.com/office/word/2010/wordprocessingCanvas" xmlns:cx="http://schemas.microsoft.com/office/drawing/2014/chartex" xmlns:cx1="http://schemas.microsoft.com/office/drawing/2015/9/8/chartex" xmlns:cx2="http://schemas.microsoft.com/office/drawing/2015/10/21/chartex" xmlns:cx3="http://schemas.microsoft.com/office/drawing/2016/5/9/chartex" xmlns:cx4="http://schemas.microsoft.com/office/drawing/2016/5/10/chartex" xmlns:cx5="http://schemas.microsoft.com/office/drawing/2016/5/11/chartex" xmlns:mc="http://schemas.openxmlformats.org/markup-compatibility/2006" xmlns:o="urn:schemas-microsoft-com:office:office" xmlns:r="http://schemas.openxmlformats.org/officeDocument/2006/relationships" xmlns:m="http://schemas.openxmlformats.org/officeDocument/2006/math" xmlns:v="urn:schemas-microsoft-com:vml" xmlns:wp14="http://schemas.microsoft.com/office/word/2010/wordprocessingDrawing" xmlns:wp="http://schemas.openxmlformats.org/drawingml/2006/wordprocessingDrawing" xmlns:w10="urn:schemas-microsoft-com:office:word" xmlns:w="http://schemas.openxmlformats.org/wordprocessingml/2006/main" xmlns:w14="http://schemas.microsoft.com/office/word/2010/wordml" xmlns:w15="http://schemas.microsoft.com/office/word/2012/wordml" xmlns:w16se="http://schemas.microsoft.com/office/word/2015/wordml/symex" xmlns:wpg="http://schemas.microsoft.com/office/word/2010/wordprocessingGroup" xmlns:wpi="http://schemas.microsoft.com/office/word/2010/wordprocessingInk" xmlns:wne="http://schemas.microsoft.com/office/word/2006/wordml" xmlns:wps="http://schemas.microsoft.com/office/word/2010/wordprocessingShape" mc:Ignorable="w14 w15 w16se wp14">
   <w:numPicBullet w:numPicBulletId="0">
     <w:pict>
       <v:shapetype id="_x0000_t75" coordsize="21600,21600" o:spt="75" o:preferrelative="t" path="m@4@5l@4@11@9@11@9@5xe" filled="f" stroked="f">
@@ -2526,7 +2616,7 @@
         <v:path o:extrusionok="f" gradientshapeok="t" o:connecttype="rect"/>
         <o:lock v:ext="edit" aspectratio="t"/>
       </v:shapetype>
-      <v:shape id="_x0000_i1026" type="#_x0000_t75" alt="http://static.php.net/www.php.net/images/php.gif" style="width:89.15pt;height:50.2pt;visibility:visible;mso-wrap-style:square" o:bullet="t">
+      <v:shape id="_x0000_i1026" type="#_x0000_t75" alt="http://static.php.net/www.php.net/images/php.gif" style="width:89.25pt;height:50.25pt;visibility:visible;mso-wrap-style:square" o:bullet="t">
         <v:imagedata r:id="rId1" o:title="php"/>
       </v:shape>
     </w:pict>
@@ -2568,7 +2658,7 @@
   </w:numPicBullet>
   <w:numPicBullet w:numPicBulletId="6">
     <w:pict>
-      <v:shape id="_x0000_i1032" type="#_x0000_t75" style="width:365.3pt;height:320.35pt;visibility:visible;mso-wrap-style:square" o:bullet="t">
+      <v:shape id="_x0000_i1032" type="#_x0000_t75" style="width:365.25pt;height:320.65pt;visibility:visible;mso-wrap-style:square" o:bullet="t">
         <v:imagedata r:id="rId7" o:title="icon"/>
       </v:shape>
     </w:pict>
@@ -8787,7 +8877,7 @@
       </w:pPr>
     </w:pPrDefault>
   </w:docDefaults>
-  <w:latentStyles w:defLockedState="0" w:defUIPriority="99" w:defSemiHidden="0" w:defUnhideWhenUsed="0" w:defQFormat="0" w:count="373">
+  <w:latentStyles w:defLockedState="0" w:defUIPriority="99" w:defSemiHidden="0" w:defUnhideWhenUsed="0" w:defQFormat="0" w:count="374">
     <w:lsdException w:name="Normal" w:uiPriority="0" w:qFormat="1"/>
     <w:lsdException w:name="heading 1" w:uiPriority="9" w:qFormat="1"/>
     <w:lsdException w:name="heading 2" w:semiHidden="1" w:uiPriority="9" w:unhideWhenUsed="1" w:qFormat="1"/>
@@ -8938,7 +9028,7 @@
     <w:lsdException w:name="Table Subtle 1" w:semiHidden="1" w:unhideWhenUsed="1"/>
     <w:lsdException w:name="Table Subtle 2" w:semiHidden="1" w:unhideWhenUsed="1"/>
     <w:lsdException w:name="Table Web 1" w:semiHidden="1" w:unhideWhenUsed="1"/>
-    <w:lsdException w:name="Table Web 3" w:semiHidden="1" w:unhideWhenUsed="1"/>
+    <w:lsdException w:name="Table Web 2" w:semiHidden="1" w:unhideWhenUsed="1"/>
     <w:lsdException w:name="Balloon Text" w:semiHidden="1" w:unhideWhenUsed="1"/>
     <w:lsdException w:name="Table Grid" w:uiPriority="59"/>
     <w:lsdException w:name="Placeholder Text" w:semiHidden="1"/>
@@ -9158,6 +9248,7 @@
     <w:lsdException w:name="List Table 7 Colorful Accent 6" w:uiPriority="52"/>
     <w:lsdException w:name="Mention" w:semiHidden="1" w:unhideWhenUsed="1"/>
     <w:lsdException w:name="Smart Hyperlink" w:semiHidden="1" w:unhideWhenUsed="1"/>
+    <w:lsdException w:name="Hashtag" w:semiHidden="1" w:unhideWhenUsed="1"/>
   </w:latentStyles>
   <w:style w:type="paragraph" w:default="1" w:styleId="Normal">
     <w:name w:val="Normal"/>
@@ -9661,7 +9752,7 @@
 </file>
 
 <file path=customXml/itemProps1.xml><?xml version="1.0" encoding="utf-8"?>
-<ds:datastoreItem xmlns:ds="http://schemas.openxmlformats.org/officeDocument/2006/customXml" ds:itemID="{EFCACDA1-D67A-4FD2-AC04-8A5A431DAFEB}">
+<ds:datastoreItem xmlns:ds="http://schemas.openxmlformats.org/officeDocument/2006/customXml" ds:itemID="{65FFE23F-220E-4BF6-A874-28A00679F2A5}">
   <ds:schemaRefs>
     <ds:schemaRef ds:uri="http://schemas.openxmlformats.org/officeDocument/2006/bibliography"/>
   </ds:schemaRefs>

</xml_diff>

<commit_message>
Add some descriptions to intern roles
</commit_message>
<xml_diff>
--- a/HoangMinhLe_Resume.docx
+++ b/HoangMinhLe_Resume.docx
@@ -75,6 +75,24 @@
           <w:t>http://www.linkedin.com/pub/minh-le-hoang/58/893/305</w:t>
         </w:r>
       </w:hyperlink>
+    </w:p>
+    <w:p>
+      <w:pPr>
+        <w:pStyle w:val="ListParagraph"/>
+        <w:autoSpaceDE w:val="0"/>
+        <w:autoSpaceDN w:val="0"/>
+        <w:adjustRightInd w:val="0"/>
+        <w:spacing w:beforeLines="20" w:before="48" w:afterLines="20" w:after="48"/>
+        <w:ind w:left="0"/>
+        <w:jc w:val="both"/>
+        <w:rPr>
+          <w:rFonts w:cs="Arial"/>
+          <w:b/>
+          <w:sz w:val="28"/>
+          <w:szCs w:val="24"/>
+          <w:u w:val="single"/>
+        </w:rPr>
+      </w:pPr>
     </w:p>
     <w:p>
       <w:pPr>
@@ -316,19 +334,6 @@
     </w:p>
     <w:p>
       <w:pPr>
-        <w:spacing w:after="0"/>
-        <w:ind w:left="360"/>
-        <w:rPr>
-          <w:rFonts w:eastAsia="Times New Roman" w:cs="Arial"/>
-          <w:i/>
-          <w:iCs/>
-          <w:color w:val="000000"/>
-          <w:szCs w:val="24"/>
-        </w:rPr>
-      </w:pPr>
-    </w:p>
-    <w:p>
-      <w:pPr>
         <w:numPr>
           <w:ilvl w:val="0"/>
           <w:numId w:val="43"/>
@@ -504,31 +509,7 @@
           <w:b/>
           <w:color w:val="000000"/>
         </w:rPr>
-        <w:t>Azure Data Explorer, Kusto</w:t>
-      </w:r>
-      <w:r>
-        <w:rPr>
-          <w:rFonts w:eastAsia="Times New Roman" w:cs="Arial"/>
-          <w:b/>
-          <w:color w:val="000000"/>
-        </w:rPr>
-        <w:t xml:space="preserve">, </w:t>
-      </w:r>
-      <w:r>
-        <w:rPr>
-          <w:rFonts w:eastAsia="Times New Roman" w:cs="Arial"/>
-          <w:b/>
-          <w:color w:val="000000"/>
-        </w:rPr>
-        <w:t>Power BI</w:t>
-      </w:r>
-      <w:r>
-        <w:rPr>
-          <w:rFonts w:eastAsia="Times New Roman" w:cs="Arial"/>
-          <w:b/>
-          <w:color w:val="000000"/>
-        </w:rPr>
-        <w:t xml:space="preserve"> </w:t>
+        <w:t xml:space="preserve">Azure Data Explorer, Kusto, Power BI </w:t>
       </w:r>
       <w:r>
         <w:rPr>
@@ -943,14 +924,7 @@
           <w:rFonts w:eastAsia="Times New Roman" w:cs="Arial"/>
           <w:color w:val="000000"/>
         </w:rPr>
-        <w:t>Ramping</w:t>
-      </w:r>
-      <w:r>
-        <w:rPr>
-          <w:rFonts w:eastAsia="Times New Roman" w:cs="Arial"/>
-          <w:color w:val="000000"/>
-        </w:rPr>
-        <w:t xml:space="preserve"> up and </w:t>
+        <w:t xml:space="preserve">Ramping up and </w:t>
       </w:r>
       <w:r>
         <w:rPr>
@@ -1025,16 +999,6 @@
         </w:rPr>
         <w:t xml:space="preserve"> issues.</w:t>
       </w:r>
-    </w:p>
-    <w:p>
-      <w:pPr>
-        <w:spacing w:after="0"/>
-        <w:ind w:left="720"/>
-        <w:rPr>
-          <w:rFonts w:eastAsia="Times New Roman" w:cs="Arial"/>
-          <w:color w:val="000000"/>
-        </w:rPr>
-      </w:pPr>
     </w:p>
     <w:p>
       <w:pPr>
@@ -1229,19 +1193,6 @@
     </w:p>
     <w:p>
       <w:pPr>
-        <w:spacing w:after="0"/>
-        <w:ind w:left="360"/>
-        <w:rPr>
-          <w:rFonts w:eastAsia="Times New Roman" w:cs="Arial"/>
-          <w:i/>
-          <w:iCs/>
-          <w:color w:val="000000"/>
-          <w:szCs w:val="24"/>
-        </w:rPr>
-      </w:pPr>
-    </w:p>
-    <w:p>
-      <w:pPr>
         <w:numPr>
           <w:ilvl w:val="0"/>
           <w:numId w:val="43"/>
@@ -1392,14 +1343,7 @@
           <w:rFonts w:eastAsia="Times New Roman" w:cs="Arial"/>
           <w:color w:val="000000"/>
         </w:rPr>
-        <w:t xml:space="preserve">Delivered </w:t>
-      </w:r>
-      <w:r>
-        <w:rPr>
-          <w:rFonts w:eastAsia="Times New Roman" w:cs="Arial"/>
-          <w:color w:val="000000"/>
-        </w:rPr>
-        <w:t xml:space="preserve">refreshed </w:t>
+        <w:t xml:space="preserve">Delivered refreshed </w:t>
       </w:r>
       <w:r>
         <w:rPr>
@@ -1630,16 +1574,6 @@
         </w:rPr>
         <w:t>.</w:t>
       </w:r>
-    </w:p>
-    <w:p>
-      <w:pPr>
-        <w:spacing w:after="0"/>
-        <w:ind w:left="720"/>
-        <w:rPr>
-          <w:rFonts w:eastAsia="Times New Roman" w:cs="Arial"/>
-          <w:color w:val="000000"/>
-        </w:rPr>
-      </w:pPr>
     </w:p>
     <w:p>
       <w:pPr>
@@ -1798,25 +1732,58 @@
     </w:p>
     <w:p>
       <w:pPr>
+        <w:numPr>
+          <w:ilvl w:val="0"/>
+          <w:numId w:val="44"/>
+        </w:numPr>
+        <w:spacing w:after="0"/>
+        <w:ind w:hanging="153"/>
+        <w:rPr>
+          <w:rFonts w:eastAsia="Times New Roman" w:cs="Arial"/>
+          <w:color w:val="000000"/>
+        </w:rPr>
+      </w:pPr>
+      <w:r>
+        <w:rPr>
+          <w:rFonts w:eastAsia="Times New Roman" w:cs="Arial"/>
+          <w:color w:val="000000"/>
+        </w:rPr>
+        <w:t xml:space="preserve">Implemented </w:t>
+      </w:r>
+      <w:r>
+        <w:rPr>
+          <w:rFonts w:eastAsia="Times New Roman" w:cs="Arial"/>
+          <w:b/>
+          <w:color w:val="000000"/>
+        </w:rPr>
+        <w:t>OAuth2</w:t>
+      </w:r>
+      <w:r>
+        <w:rPr>
+          <w:rFonts w:eastAsia="Times New Roman" w:cs="Arial"/>
+          <w:color w:val="000000"/>
+        </w:rPr>
+        <w:t xml:space="preserve"> for Review Board’s API to standardize the authorization mechanism.</w:t>
+      </w:r>
+    </w:p>
+    <w:p>
+      <w:pPr>
         <w:spacing w:after="0"/>
         <w:ind w:left="360"/>
+        <w:rPr>
+          <w:rFonts w:eastAsia="Times New Roman" w:cs="Arial"/>
+          <w:color w:val="000000"/>
+        </w:rPr>
+      </w:pPr>
+      <w:r>
         <w:rPr>
           <w:rFonts w:cs="Arial"/>
           <w:b/>
           <w:noProof/>
           <w:sz w:val="26"/>
         </w:rPr>
-      </w:pPr>
-    </w:p>
-    <w:p>
-      <w:pPr>
-        <w:spacing w:after="0"/>
-        <w:ind w:left="360"/>
-        <w:rPr>
-          <w:rFonts w:eastAsia="Times New Roman" w:cs="Arial"/>
-          <w:color w:val="000000"/>
-        </w:rPr>
-      </w:pPr>
+        <w:t xml:space="preserve">Software </w:t>
+      </w:r>
       <w:r>
         <w:rPr>
           <w:rFonts w:cs="Arial"/>
@@ -1824,7 +1791,7 @@
           <w:noProof/>
           <w:sz w:val="26"/>
         </w:rPr>
-        <w:t xml:space="preserve">Software </w:t>
+        <w:t>Engineer</w:t>
       </w:r>
       <w:r>
         <w:rPr>
@@ -1833,15 +1800,6 @@
           <w:noProof/>
           <w:sz w:val="26"/>
         </w:rPr>
-        <w:t>Engineer</w:t>
-      </w:r>
-      <w:r>
-        <w:rPr>
-          <w:rFonts w:cs="Arial"/>
-          <w:b/>
-          <w:noProof/>
-          <w:sz w:val="26"/>
-        </w:rPr>
         <w:t xml:space="preserve"> </w:t>
       </w:r>
       <w:r>
@@ -1872,6 +1830,7 @@
           <w:i/>
           <w:iCs/>
           <w:color w:val="000000"/>
+          <w:szCs w:val="24"/>
         </w:rPr>
       </w:pPr>
       <w:r>
@@ -2021,15 +1980,55 @@
     </w:p>
     <w:p>
       <w:pPr>
+        <w:numPr>
+          <w:ilvl w:val="0"/>
+          <w:numId w:val="44"/>
+        </w:numPr>
         <w:spacing w:after="0"/>
-        <w:ind w:left="360"/>
-        <w:rPr>
-          <w:rFonts w:cs="Arial"/>
+        <w:ind w:hanging="153"/>
+        <w:jc w:val="both"/>
+        <w:rPr>
+          <w:rFonts w:eastAsia="Times New Roman" w:cs="Arial"/>
+          <w:color w:val="000000"/>
+        </w:rPr>
+      </w:pPr>
+      <w:r>
+        <w:rPr>
+          <w:rFonts w:eastAsia="Times New Roman" w:cs="Arial"/>
+          <w:color w:val="000000"/>
+        </w:rPr>
+        <w:t xml:space="preserve">Set up Apache </w:t>
+      </w:r>
+      <w:r>
+        <w:rPr>
+          <w:rFonts w:eastAsia="Times New Roman" w:cs="Arial"/>
           <w:b/>
-          <w:noProof/>
-          <w:sz w:val="26"/>
-        </w:rPr>
-      </w:pPr>
+          <w:color w:val="000000"/>
+        </w:rPr>
+        <w:t>Zookeeper</w:t>
+      </w:r>
+      <w:r>
+        <w:rPr>
+          <w:rFonts w:eastAsia="Times New Roman" w:cs="Arial"/>
+          <w:color w:val="000000"/>
+        </w:rPr>
+        <w:t xml:space="preserve"> </w:t>
+      </w:r>
+      <w:r>
+        <w:rPr>
+          <w:rFonts w:eastAsia="Times New Roman" w:cs="Arial"/>
+          <w:b/>
+          <w:color w:val="000000"/>
+        </w:rPr>
+        <w:t>prototype</w:t>
+      </w:r>
+      <w:r>
+        <w:rPr>
+          <w:rFonts w:eastAsia="Times New Roman" w:cs="Arial"/>
+          <w:color w:val="000000"/>
+        </w:rPr>
+        <w:t xml:space="preserve"> for coordinating Window 10 store Rating-Review and dynamic layout data across data centers to provide consistent user experience across the globe.</w:t>
+      </w:r>
     </w:p>
     <w:p>
       <w:pPr>
@@ -2183,6 +2182,7 @@
           <w:i/>
           <w:iCs/>
           <w:color w:val="000000"/>
+          <w:szCs w:val="24"/>
         </w:rPr>
       </w:pPr>
       <w:r>
@@ -2243,20 +2243,74 @@
     </w:p>
     <w:p>
       <w:pPr>
-        <w:autoSpaceDE w:val="0"/>
-        <w:autoSpaceDN w:val="0"/>
-        <w:adjustRightInd w:val="0"/>
+        <w:numPr>
+          <w:ilvl w:val="0"/>
+          <w:numId w:val="44"/>
+        </w:numPr>
         <w:spacing w:after="0"/>
+        <w:ind w:hanging="153"/>
         <w:jc w:val="both"/>
         <w:rPr>
-          <w:rFonts w:cs="Arial"/>
+          <w:rFonts w:eastAsia="Times New Roman" w:cs="Arial"/>
+          <w:color w:val="000000"/>
+        </w:rPr>
+      </w:pPr>
+      <w:r>
+        <w:rPr>
+          <w:rFonts w:eastAsia="Times New Roman" w:cs="Arial"/>
+          <w:color w:val="000000"/>
+        </w:rPr>
+        <w:t>Created single-page application using different technology (</w:t>
+      </w:r>
+      <w:proofErr w:type="spellStart"/>
+      <w:r>
+        <w:rPr>
+          <w:rFonts w:eastAsia="Times New Roman" w:cs="Arial"/>
           <w:b/>
-          <w:bCs/>
-          <w:color w:val="000000"/>
-          <w:sz w:val="28"/>
-          <w:szCs w:val="24"/>
-          <w:u w:val="single"/>
-          <w:lang w:val="en"/>
+          <w:color w:val="000000"/>
+        </w:rPr>
+        <w:t>EmberJs</w:t>
+      </w:r>
+      <w:proofErr w:type="spellEnd"/>
+      <w:r>
+        <w:rPr>
+          <w:rFonts w:eastAsia="Times New Roman" w:cs="Arial"/>
+          <w:b/>
+          <w:color w:val="000000"/>
+        </w:rPr>
+        <w:t>, DynamoDB, Spring</w:t>
+      </w:r>
+      <w:r>
+        <w:rPr>
+          <w:rFonts w:eastAsia="Times New Roman" w:cs="Arial"/>
+          <w:color w:val="000000"/>
+        </w:rPr>
+        <w:t xml:space="preserve"> for dependency injection, </w:t>
+      </w:r>
+      <w:r>
+        <w:rPr>
+          <w:rFonts w:eastAsia="Times New Roman" w:cs="Arial"/>
+          <w:b/>
+          <w:color w:val="000000"/>
+        </w:rPr>
+        <w:t>JUnit, Mockito</w:t>
+      </w:r>
+      <w:r>
+        <w:rPr>
+          <w:rFonts w:eastAsia="Times New Roman" w:cs="Arial"/>
+          <w:color w:val="000000"/>
+        </w:rPr>
+        <w:t xml:space="preserve"> for testing) to validate Kindle's advertisements content.</w:t>
+      </w:r>
+    </w:p>
+    <w:p>
+      <w:pPr>
+        <w:spacing w:after="0"/>
+        <w:ind w:left="720"/>
+        <w:jc w:val="both"/>
+        <w:rPr>
+          <w:rFonts w:eastAsia="Times New Roman" w:cs="Arial"/>
+          <w:color w:val="000000"/>
         </w:rPr>
       </w:pPr>
     </w:p>
@@ -2704,49 +2758,49 @@
         <v:path o:extrusionok="f" gradientshapeok="t" o:connecttype="rect"/>
         <o:lock v:ext="edit" aspectratio="t"/>
       </v:shapetype>
-      <v:shape id="_x0000_i1397" type="#_x0000_t75" alt="http://static.php.net/www.php.net/images/php.gif" style="width:89.65pt;height:50.65pt;visibility:visible;mso-wrap-style:square" o:bullet="t">
+      <v:shape id="_x0000_i1404" type="#_x0000_t75" alt="http://static.php.net/www.php.net/images/php.gif" style="width:89.65pt;height:50.65pt;visibility:visible;mso-wrap-style:square" o:bullet="t">
         <v:imagedata r:id="rId1" o:title="php"/>
       </v:shape>
     </w:pict>
   </w:numPicBullet>
   <w:numPicBullet w:numPicBulletId="1">
     <w:pict>
-      <v:shape id="_x0000_i1398" type="#_x0000_t75" style="width:16.5pt;height:16.5pt;visibility:visible;mso-wrap-style:square" o:bullet="t">
+      <v:shape id="_x0000_i1405" type="#_x0000_t75" style="width:16.5pt;height:16.5pt;visibility:visible;mso-wrap-style:square" o:bullet="t">
         <v:imagedata r:id="rId2" o:title="eps_closedHS"/>
       </v:shape>
     </w:pict>
   </w:numPicBullet>
   <w:numPicBullet w:numPicBulletId="2">
     <w:pict>
-      <v:shape id="_x0000_i1399" type="#_x0000_t75" style="width:16.5pt;height:16.5pt;visibility:visible;mso-wrap-style:square" o:bullet="t">
+      <v:shape id="_x0000_i1406" type="#_x0000_t75" style="width:16.5pt;height:16.5pt;visibility:visible;mso-wrap-style:square" o:bullet="t">
         <v:imagedata r:id="rId3" o:title="Web"/>
       </v:shape>
     </w:pict>
   </w:numPicBullet>
   <w:numPicBullet w:numPicBulletId="3">
     <w:pict>
-      <v:shape id="_x0000_i1400" type="#_x0000_t75" style="width:16.5pt;height:16.5pt;visibility:visible;mso-wrap-style:square" o:bullet="t">
+      <v:shape id="_x0000_i1407" type="#_x0000_t75" style="width:16.5pt;height:16.5pt;visibility:visible;mso-wrap-style:square" o:bullet="t">
         <v:imagedata r:id="rId4" o:title="DialHS"/>
       </v:shape>
     </w:pict>
   </w:numPicBullet>
   <w:numPicBullet w:numPicBulletId="4">
     <w:pict>
-      <v:shape id="_x0000_i1401" type="#_x0000_t75" style="width:16.5pt;height:16.5pt;visibility:visible;mso-wrap-style:square" o:bullet="t">
+      <v:shape id="_x0000_i1408" type="#_x0000_t75" style="width:16.5pt;height:16.5pt;visibility:visible;mso-wrap-style:square" o:bullet="t">
         <v:imagedata r:id="rId5" o:title="HTMLPageHS"/>
       </v:shape>
     </w:pict>
   </w:numPicBullet>
   <w:numPicBullet w:numPicBulletId="5">
     <w:pict>
-      <v:shape id="_x0000_i1402" type="#_x0000_t75" style="width:16.5pt;height:16.5pt;visibility:visible;mso-wrap-style:square" o:bullet="t">
+      <v:shape id="_x0000_i1409" type="#_x0000_t75" style="width:16.5pt;height:16.5pt;visibility:visible;mso-wrap-style:square" o:bullet="t">
         <v:imagedata r:id="rId6" o:title="HomeHS"/>
       </v:shape>
     </w:pict>
   </w:numPicBullet>
   <w:numPicBullet w:numPicBulletId="6">
     <w:pict>
-      <v:shape id="_x0000_i1403" type="#_x0000_t75" style="width:365.25pt;height:320.65pt;visibility:visible;mso-wrap-style:square" o:bullet="t">
+      <v:shape id="_x0000_i1410" type="#_x0000_t75" style="width:365.25pt;height:320.65pt;visibility:visible;mso-wrap-style:square" o:bullet="t">
         <v:imagedata r:id="rId7" o:title="icon"/>
       </v:shape>
     </w:pict>
@@ -8944,6 +8998,18 @@
   </w:num>
   <w:num w:numId="43">
     <w:abstractNumId w:val="35"/>
+  </w:num>
+  <w:num w:numId="44">
+    <w:abstractNumId w:val="35"/>
+    <w:lvlOverride w:ilvl="0"/>
+    <w:lvlOverride w:ilvl="1"/>
+    <w:lvlOverride w:ilvl="2"/>
+    <w:lvlOverride w:ilvl="3"/>
+    <w:lvlOverride w:ilvl="4"/>
+    <w:lvlOverride w:ilvl="5"/>
+    <w:lvlOverride w:ilvl="6"/>
+    <w:lvlOverride w:ilvl="7"/>
+    <w:lvlOverride w:ilvl="8"/>
   </w:num>
 </w:numbering>
 </file>
@@ -9857,7 +9923,7 @@
 </file>
 
 <file path=customXml/itemProps1.xml><?xml version="1.0" encoding="utf-8"?>
-<ds:datastoreItem xmlns:ds="http://schemas.openxmlformats.org/officeDocument/2006/customXml" ds:itemID="{248FAF03-279B-4DE2-9FCC-CCCF67CFA3D8}">
+<ds:datastoreItem xmlns:ds="http://schemas.openxmlformats.org/officeDocument/2006/customXml" ds:itemID="{835B1BF7-1FAF-4260-97C4-CB2F90440115}">
   <ds:schemaRefs>
     <ds:schemaRef ds:uri="http://schemas.openxmlformats.org/officeDocument/2006/bibliography"/>
   </ds:schemaRefs>

</xml_diff>